<commit_message>
model: dodat gerund skipass-skijas
</commit_message>
<xml_diff>
--- a/IS-SpecifikacijaSkijaskogCentra.docx
+++ b/IS-SpecifikacijaSkijaskogCentra.docx
@@ -4078,11 +4078,38 @@
         <w:lastRenderedPageBreak/>
         <w:t xml:space="preserve">Šta stavljam za bolean kad može biti true ili false samo, šta je ovo size </w:t>
       </w:r>
-      <w:r>
-        <w:rPr>
-          <w:lang w:val="sr-Latn-RS"/>
-        </w:rPr>
-        <w:t>https://prnt.sc/wns4ub</w:t>
+      <w:hyperlink r:id="rId9" w:history="1">
+        <w:r>
+          <w:rPr>
+            <w:rStyle w:val="Hyperlink"/>
+            <w:lang w:val="sr-Latn-RS"/>
+          </w:rPr>
+          <w:t>https://prnt.sc/wns4ub</w:t>
+        </w:r>
+      </w:hyperlink>
+    </w:p>
+    <w:p>
+      <w:pPr>
+        <w:pStyle w:val="ListParagraph"/>
+        <w:numPr>
+          <w:ilvl w:val="0"/>
+          <w:numId w:val="25"/>
+        </w:numPr>
+        <w:rPr>
+          <w:lang w:val="sr-Latn-RS"/>
+        </w:rPr>
+      </w:pPr>
+      <w:r>
+        <w:rPr>
+          <w:lang w:val="sr-Latn-RS"/>
+        </w:rPr>
+        <w:t xml:space="preserve">Ako se u ski-pass prebaci kljuc iz skijasa zbog kardinaliteta (1,1) kod ski-pass, da li je onda ima potrebe praviti gerund ond kupuje ili se moze odma ski-pass povezati sa staza ? </w:t>
+      </w:r>
+      <w:r>
+        <w:rPr>
+          <w:lang w:val="sr-Latn-RS"/>
+        </w:rPr>
+        <w:t>https://prnt.sc/wnsv3u</w:t>
       </w:r>
     </w:p>
     <w:sectPr>
@@ -7253,6 +7280,18 @@
       </w:tcPr>
     </w:tblStylePr>
   </w:style>
+  <w:style w:type="character" w:styleId="UnresolvedMention">
+    <w:name w:val="Unresolved Mention"/>
+    <w:basedOn w:val="DefaultParagraphFont"/>
+    <w:uiPriority w:val="99"/>
+    <w:semiHidden/>
+    <w:unhideWhenUsed/>
+    <w:rsid w:val="00372867"/>
+    <w:rPr>
+      <w:color w:val="605E5C"/>
+      <w:shd w:val="clear" w:color="auto" w:fill="E1DFDD"/>
+    </w:rPr>
+  </w:style>
 </w:styles>
 </file>
 
@@ -7518,6 +7557,142 @@
 </file>
 
 <file path=customXml/item1.xml><?xml version="1.0" encoding="utf-8"?>
+<p:properties xmlns:p="http://schemas.microsoft.com/office/2006/metadata/properties" xmlns:xsi="http://www.w3.org/2001/XMLSchema-instance" xmlns:pc="http://schemas.microsoft.com/office/infopath/2007/PartnerControls">
+  <documentManagement>
+    <LocLastLocAttemptVersionTypeLookup xmlns="4873beb7-5857-4685-be1f-d57550cc96cc" xsi:nil="true"/>
+    <MarketSpecific xmlns="4873beb7-5857-4685-be1f-d57550cc96cc">false</MarketSpecific>
+    <ApprovalStatus xmlns="4873beb7-5857-4685-be1f-d57550cc96cc">InProgress</ApprovalStatus>
+    <LocComments xmlns="4873beb7-5857-4685-be1f-d57550cc96cc" xsi:nil="true"/>
+    <DirectSourceMarket xmlns="4873beb7-5857-4685-be1f-d57550cc96cc" xsi:nil="true"/>
+    <LocPublishedLinkedAssetsLookup xmlns="4873beb7-5857-4685-be1f-d57550cc96cc" xsi:nil="true"/>
+    <ThumbnailAssetId xmlns="4873beb7-5857-4685-be1f-d57550cc96cc" xsi:nil="true"/>
+    <PrimaryImageGen xmlns="4873beb7-5857-4685-be1f-d57550cc96cc">true</PrimaryImageGen>
+    <LegacyData xmlns="4873beb7-5857-4685-be1f-d57550cc96cc" xsi:nil="true"/>
+    <LocNewPublishedVersionLookup xmlns="4873beb7-5857-4685-be1f-d57550cc96cc" xsi:nil="true"/>
+    <NumericId xmlns="4873beb7-5857-4685-be1f-d57550cc96cc">102787001</NumericId>
+    <TPFriendlyName xmlns="4873beb7-5857-4685-be1f-d57550cc96cc" xsi:nil="true"/>
+    <LocOverallPublishStatusLookup xmlns="4873beb7-5857-4685-be1f-d57550cc96cc" xsi:nil="true"/>
+    <LocRecommendedHandoff xmlns="4873beb7-5857-4685-be1f-d57550cc96cc" xsi:nil="true"/>
+    <BlockPublish xmlns="4873beb7-5857-4685-be1f-d57550cc96cc">false</BlockPublish>
+    <BusinessGroup xmlns="4873beb7-5857-4685-be1f-d57550cc96cc" xsi:nil="true"/>
+    <OpenTemplate xmlns="4873beb7-5857-4685-be1f-d57550cc96cc">true</OpenTemplate>
+    <SourceTitle xmlns="4873beb7-5857-4685-be1f-d57550cc96cc" xsi:nil="true"/>
+    <LocOverallLocStatusLookup xmlns="4873beb7-5857-4685-be1f-d57550cc96cc" xsi:nil="true"/>
+    <APEditor xmlns="4873beb7-5857-4685-be1f-d57550cc96cc">
+      <UserInfo>
+        <DisplayName/>
+        <AccountId xsi:nil="true"/>
+        <AccountType/>
+      </UserInfo>
+    </APEditor>
+    <UALocComments xmlns="4873beb7-5857-4685-be1f-d57550cc96cc" xsi:nil="true"/>
+    <IntlLangReviewDate xmlns="4873beb7-5857-4685-be1f-d57550cc96cc" xsi:nil="true"/>
+    <PublishStatusLookup xmlns="4873beb7-5857-4685-be1f-d57550cc96cc">
+      <Value>1343188</Value>
+    </PublishStatusLookup>
+    <ParentAssetId xmlns="4873beb7-5857-4685-be1f-d57550cc96cc" xsi:nil="true"/>
+    <FeatureTagsTaxHTField0 xmlns="4873beb7-5857-4685-be1f-d57550cc96cc">
+      <Terms xmlns="http://schemas.microsoft.com/office/infopath/2007/PartnerControls"/>
+    </FeatureTagsTaxHTField0>
+    <MachineTranslated xmlns="4873beb7-5857-4685-be1f-d57550cc96cc">false</MachineTranslated>
+    <Providers xmlns="4873beb7-5857-4685-be1f-d57550cc96cc" xsi:nil="true"/>
+    <OriginalSourceMarket xmlns="4873beb7-5857-4685-be1f-d57550cc96cc" xsi:nil="true"/>
+    <APDescription xmlns="4873beb7-5857-4685-be1f-d57550cc96cc" xsi:nil="true"/>
+    <ContentItem xmlns="4873beb7-5857-4685-be1f-d57550cc96cc" xsi:nil="true"/>
+    <ClipArtFilename xmlns="4873beb7-5857-4685-be1f-d57550cc96cc" xsi:nil="true"/>
+    <TPInstallLocation xmlns="4873beb7-5857-4685-be1f-d57550cc96cc" xsi:nil="true"/>
+    <TimesCloned xmlns="4873beb7-5857-4685-be1f-d57550cc96cc" xsi:nil="true"/>
+    <PublishTargets xmlns="4873beb7-5857-4685-be1f-d57550cc96cc">OfficeOnlineVNext</PublishTargets>
+    <AcquiredFrom xmlns="4873beb7-5857-4685-be1f-d57550cc96cc">Internal MS</AcquiredFrom>
+    <AssetStart xmlns="4873beb7-5857-4685-be1f-d57550cc96cc">2011-11-23T17:29:00+00:00</AssetStart>
+    <FriendlyTitle xmlns="4873beb7-5857-4685-be1f-d57550cc96cc" xsi:nil="true"/>
+    <Provider xmlns="4873beb7-5857-4685-be1f-d57550cc96cc" xsi:nil="true"/>
+    <LastHandOff xmlns="4873beb7-5857-4685-be1f-d57550cc96cc" xsi:nil="true"/>
+    <TPClientViewer xmlns="4873beb7-5857-4685-be1f-d57550cc96cc" xsi:nil="true"/>
+    <TemplateStatus xmlns="4873beb7-5857-4685-be1f-d57550cc96cc">Complete</TemplateStatus>
+    <Downloads xmlns="4873beb7-5857-4685-be1f-d57550cc96cc">0</Downloads>
+    <OOCacheId xmlns="4873beb7-5857-4685-be1f-d57550cc96cc" xsi:nil="true"/>
+    <IsDeleted xmlns="4873beb7-5857-4685-be1f-d57550cc96cc">false</IsDeleted>
+    <LocPublishedDependentAssetsLookup xmlns="4873beb7-5857-4685-be1f-d57550cc96cc" xsi:nil="true"/>
+    <AssetExpire xmlns="4873beb7-5857-4685-be1f-d57550cc96cc">2029-05-12T07:00:00+00:00</AssetExpire>
+    <CSXSubmissionMarket xmlns="4873beb7-5857-4685-be1f-d57550cc96cc" xsi:nil="true"/>
+    <DSATActionTaken xmlns="4873beb7-5857-4685-be1f-d57550cc96cc" xsi:nil="true"/>
+    <SubmitterId xmlns="4873beb7-5857-4685-be1f-d57550cc96cc" xsi:nil="true"/>
+    <EditorialTags xmlns="4873beb7-5857-4685-be1f-d57550cc96cc" xsi:nil="true"/>
+    <TPExecutable xmlns="4873beb7-5857-4685-be1f-d57550cc96cc" xsi:nil="true"/>
+    <CSXSubmissionDate xmlns="4873beb7-5857-4685-be1f-d57550cc96cc" xsi:nil="true"/>
+    <CSXUpdate xmlns="4873beb7-5857-4685-be1f-d57550cc96cc">false</CSXUpdate>
+    <AssetType xmlns="4873beb7-5857-4685-be1f-d57550cc96cc">TP</AssetType>
+    <ApprovalLog xmlns="4873beb7-5857-4685-be1f-d57550cc96cc" xsi:nil="true"/>
+    <BugNumber xmlns="4873beb7-5857-4685-be1f-d57550cc96cc" xsi:nil="true"/>
+    <OriginAsset xmlns="4873beb7-5857-4685-be1f-d57550cc96cc" xsi:nil="true"/>
+    <TPComponent xmlns="4873beb7-5857-4685-be1f-d57550cc96cc" xsi:nil="true"/>
+    <Milestone xmlns="4873beb7-5857-4685-be1f-d57550cc96cc" xsi:nil="true"/>
+    <RecommendationsModifier xmlns="4873beb7-5857-4685-be1f-d57550cc96cc" xsi:nil="true"/>
+    <AssetId xmlns="4873beb7-5857-4685-be1f-d57550cc96cc">TP102787001</AssetId>
+    <PolicheckWords xmlns="4873beb7-5857-4685-be1f-d57550cc96cc" xsi:nil="true"/>
+    <TPLaunchHelpLink xmlns="4873beb7-5857-4685-be1f-d57550cc96cc" xsi:nil="true"/>
+    <IntlLocPriority xmlns="4873beb7-5857-4685-be1f-d57550cc96cc" xsi:nil="true"/>
+    <TPApplication xmlns="4873beb7-5857-4685-be1f-d57550cc96cc" xsi:nil="true"/>
+    <IntlLangReviewer xmlns="4873beb7-5857-4685-be1f-d57550cc96cc" xsi:nil="true"/>
+    <HandoffToMSDN xmlns="4873beb7-5857-4685-be1f-d57550cc96cc" xsi:nil="true"/>
+    <PlannedPubDate xmlns="4873beb7-5857-4685-be1f-d57550cc96cc" xsi:nil="true"/>
+    <CrawlForDependencies xmlns="4873beb7-5857-4685-be1f-d57550cc96cc">false</CrawlForDependencies>
+    <LocLastLocAttemptVersionLookup xmlns="4873beb7-5857-4685-be1f-d57550cc96cc">693888</LocLastLocAttemptVersionLookup>
+    <LocProcessedForHandoffsLookup xmlns="4873beb7-5857-4685-be1f-d57550cc96cc" xsi:nil="true"/>
+    <TrustLevel xmlns="4873beb7-5857-4685-be1f-d57550cc96cc">1 Microsoft Managed Content</TrustLevel>
+    <CampaignTagsTaxHTField0 xmlns="4873beb7-5857-4685-be1f-d57550cc96cc">
+      <Terms xmlns="http://schemas.microsoft.com/office/infopath/2007/PartnerControls"/>
+    </CampaignTagsTaxHTField0>
+    <TPNamespace xmlns="4873beb7-5857-4685-be1f-d57550cc96cc" xsi:nil="true"/>
+    <LocOverallPreviewStatusLookup xmlns="4873beb7-5857-4685-be1f-d57550cc96cc" xsi:nil="true"/>
+    <TaxCatchAll xmlns="4873beb7-5857-4685-be1f-d57550cc96cc"/>
+    <IsSearchable xmlns="4873beb7-5857-4685-be1f-d57550cc96cc">false</IsSearchable>
+    <TemplateTemplateType xmlns="4873beb7-5857-4685-be1f-d57550cc96cc">Word Document Template</TemplateTemplateType>
+    <Markets xmlns="4873beb7-5857-4685-be1f-d57550cc96cc"/>
+    <IntlLangReview xmlns="4873beb7-5857-4685-be1f-d57550cc96cc" xsi:nil="true"/>
+    <UAProjectedTotalWords xmlns="4873beb7-5857-4685-be1f-d57550cc96cc" xsi:nil="true"/>
+    <OutputCachingOn xmlns="4873beb7-5857-4685-be1f-d57550cc96cc">false</OutputCachingOn>
+    <AverageRating xmlns="4873beb7-5857-4685-be1f-d57550cc96cc" xsi:nil="true"/>
+    <LocMarketGroupTiers2 xmlns="4873beb7-5857-4685-be1f-d57550cc96cc" xsi:nil="true"/>
+    <APAuthor xmlns="4873beb7-5857-4685-be1f-d57550cc96cc">
+      <UserInfo>
+        <DisplayName>REDMOND\v-namall</DisplayName>
+        <AccountId>978</AccountId>
+        <AccountType/>
+      </UserInfo>
+    </APAuthor>
+    <TPCommandLine xmlns="4873beb7-5857-4685-be1f-d57550cc96cc" xsi:nil="true"/>
+    <LocManualTestRequired xmlns="4873beb7-5857-4685-be1f-d57550cc96cc">false</LocManualTestRequired>
+    <TPAppVersion xmlns="4873beb7-5857-4685-be1f-d57550cc96cc" xsi:nil="true"/>
+    <EditorialStatus xmlns="4873beb7-5857-4685-be1f-d57550cc96cc">Complete</EditorialStatus>
+    <LocProcessedForMarketsLookup xmlns="4873beb7-5857-4685-be1f-d57550cc96cc" xsi:nil="true"/>
+    <LastModifiedDateTime xmlns="4873beb7-5857-4685-be1f-d57550cc96cc" xsi:nil="true"/>
+    <TPLaunchHelpLinkType xmlns="4873beb7-5857-4685-be1f-d57550cc96cc">Template</TPLaunchHelpLinkType>
+    <ScenarioTagsTaxHTField0 xmlns="4873beb7-5857-4685-be1f-d57550cc96cc">
+      <Terms xmlns="http://schemas.microsoft.com/office/infopath/2007/PartnerControls"/>
+    </ScenarioTagsTaxHTField0>
+    <OriginalRelease xmlns="4873beb7-5857-4685-be1f-d57550cc96cc">14</OriginalRelease>
+    <LocalizationTagsTaxHTField0 xmlns="4873beb7-5857-4685-be1f-d57550cc96cc">
+      <Terms xmlns="http://schemas.microsoft.com/office/infopath/2007/PartnerControls"/>
+    </LocalizationTagsTaxHTField0>
+    <Manager xmlns="4873beb7-5857-4685-be1f-d57550cc96cc" xsi:nil="true"/>
+    <UALocRecommendation xmlns="4873beb7-5857-4685-be1f-d57550cc96cc">Localize</UALocRecommendation>
+    <LocOverallHandbackStatusLookup xmlns="4873beb7-5857-4685-be1f-d57550cc96cc" xsi:nil="true"/>
+    <ArtSampleDocs xmlns="4873beb7-5857-4685-be1f-d57550cc96cc" xsi:nil="true"/>
+    <UACurrentWords xmlns="4873beb7-5857-4685-be1f-d57550cc96cc" xsi:nil="true"/>
+    <ShowIn xmlns="4873beb7-5857-4685-be1f-d57550cc96cc">Show everywhere</ShowIn>
+    <CSXHash xmlns="4873beb7-5857-4685-be1f-d57550cc96cc" xsi:nil="true"/>
+    <VoteCount xmlns="4873beb7-5857-4685-be1f-d57550cc96cc" xsi:nil="true"/>
+    <InternalTagsTaxHTField0 xmlns="4873beb7-5857-4685-be1f-d57550cc96cc">
+      <Terms xmlns="http://schemas.microsoft.com/office/infopath/2007/PartnerControls"/>
+    </InternalTagsTaxHTField0>
+    <UANotes xmlns="4873beb7-5857-4685-be1f-d57550cc96cc" xsi:nil="true"/>
+  </documentManagement>
+</p:properties>
+</file>
+
+<file path=customXml/item2.xml><?xml version="1.0" encoding="utf-8"?>
 <ct:contentTypeSchema xmlns:ct="http://schemas.microsoft.com/office/2006/metadata/contentType" xmlns:ma="http://schemas.microsoft.com/office/2006/metadata/properties/metaAttributes" ct:_="" ma:_="" ma:contentTypeName="TemplateFile" ma:contentTypeID="0x0101006EDDDB5EE6D98C44930B742096920B300400F5B6D36B3EF94B4E9A635CDF2A18F5B8" ma:contentTypeVersion="72" ma:contentTypeDescription="Create a new document." ma:contentTypeScope="" ma:versionID="a23e56308344d904b51738559c3d67c9">
   <xsd:schema xmlns:xsd="http://www.w3.org/2001/XMLSchema" xmlns:xs="http://www.w3.org/2001/XMLSchema" xmlns:p="http://schemas.microsoft.com/office/2006/metadata/properties" xmlns:ns2="4873beb7-5857-4685-be1f-d57550cc96cc" targetNamespace="http://schemas.microsoft.com/office/2006/metadata/properties" ma:root="true" ma:fieldsID="cd0908cc4600e77bf5da051303e00c8d" ns2:_="">
     <xsd:import namespace="4873beb7-5857-4685-be1f-d57550cc96cc"/>
@@ -8557,147 +8732,7 @@
 </ct:contentTypeSchema>
 </file>
 
-<file path=customXml/item2.xml><?xml version="1.0" encoding="utf-8"?>
-<p:properties xmlns:p="http://schemas.microsoft.com/office/2006/metadata/properties" xmlns:xsi="http://www.w3.org/2001/XMLSchema-instance" xmlns:pc="http://schemas.microsoft.com/office/infopath/2007/PartnerControls">
-  <documentManagement>
-    <LocLastLocAttemptVersionTypeLookup xmlns="4873beb7-5857-4685-be1f-d57550cc96cc" xsi:nil="true"/>
-    <MarketSpecific xmlns="4873beb7-5857-4685-be1f-d57550cc96cc">false</MarketSpecific>
-    <ApprovalStatus xmlns="4873beb7-5857-4685-be1f-d57550cc96cc">InProgress</ApprovalStatus>
-    <LocComments xmlns="4873beb7-5857-4685-be1f-d57550cc96cc" xsi:nil="true"/>
-    <DirectSourceMarket xmlns="4873beb7-5857-4685-be1f-d57550cc96cc" xsi:nil="true"/>
-    <LocPublishedLinkedAssetsLookup xmlns="4873beb7-5857-4685-be1f-d57550cc96cc" xsi:nil="true"/>
-    <ThumbnailAssetId xmlns="4873beb7-5857-4685-be1f-d57550cc96cc" xsi:nil="true"/>
-    <PrimaryImageGen xmlns="4873beb7-5857-4685-be1f-d57550cc96cc">true</PrimaryImageGen>
-    <LegacyData xmlns="4873beb7-5857-4685-be1f-d57550cc96cc" xsi:nil="true"/>
-    <LocNewPublishedVersionLookup xmlns="4873beb7-5857-4685-be1f-d57550cc96cc" xsi:nil="true"/>
-    <NumericId xmlns="4873beb7-5857-4685-be1f-d57550cc96cc">102787001</NumericId>
-    <TPFriendlyName xmlns="4873beb7-5857-4685-be1f-d57550cc96cc" xsi:nil="true"/>
-    <LocOverallPublishStatusLookup xmlns="4873beb7-5857-4685-be1f-d57550cc96cc" xsi:nil="true"/>
-    <LocRecommendedHandoff xmlns="4873beb7-5857-4685-be1f-d57550cc96cc" xsi:nil="true"/>
-    <BlockPublish xmlns="4873beb7-5857-4685-be1f-d57550cc96cc">false</BlockPublish>
-    <BusinessGroup xmlns="4873beb7-5857-4685-be1f-d57550cc96cc" xsi:nil="true"/>
-    <OpenTemplate xmlns="4873beb7-5857-4685-be1f-d57550cc96cc">true</OpenTemplate>
-    <SourceTitle xmlns="4873beb7-5857-4685-be1f-d57550cc96cc" xsi:nil="true"/>
-    <LocOverallLocStatusLookup xmlns="4873beb7-5857-4685-be1f-d57550cc96cc" xsi:nil="true"/>
-    <APEditor xmlns="4873beb7-5857-4685-be1f-d57550cc96cc">
-      <UserInfo>
-        <DisplayName/>
-        <AccountId xsi:nil="true"/>
-        <AccountType/>
-      </UserInfo>
-    </APEditor>
-    <UALocComments xmlns="4873beb7-5857-4685-be1f-d57550cc96cc" xsi:nil="true"/>
-    <IntlLangReviewDate xmlns="4873beb7-5857-4685-be1f-d57550cc96cc" xsi:nil="true"/>
-    <PublishStatusLookup xmlns="4873beb7-5857-4685-be1f-d57550cc96cc">
-      <Value>1343188</Value>
-    </PublishStatusLookup>
-    <ParentAssetId xmlns="4873beb7-5857-4685-be1f-d57550cc96cc" xsi:nil="true"/>
-    <FeatureTagsTaxHTField0 xmlns="4873beb7-5857-4685-be1f-d57550cc96cc">
-      <Terms xmlns="http://schemas.microsoft.com/office/infopath/2007/PartnerControls"/>
-    </FeatureTagsTaxHTField0>
-    <MachineTranslated xmlns="4873beb7-5857-4685-be1f-d57550cc96cc">false</MachineTranslated>
-    <Providers xmlns="4873beb7-5857-4685-be1f-d57550cc96cc" xsi:nil="true"/>
-    <OriginalSourceMarket xmlns="4873beb7-5857-4685-be1f-d57550cc96cc" xsi:nil="true"/>
-    <APDescription xmlns="4873beb7-5857-4685-be1f-d57550cc96cc" xsi:nil="true"/>
-    <ContentItem xmlns="4873beb7-5857-4685-be1f-d57550cc96cc" xsi:nil="true"/>
-    <ClipArtFilename xmlns="4873beb7-5857-4685-be1f-d57550cc96cc" xsi:nil="true"/>
-    <TPInstallLocation xmlns="4873beb7-5857-4685-be1f-d57550cc96cc" xsi:nil="true"/>
-    <TimesCloned xmlns="4873beb7-5857-4685-be1f-d57550cc96cc" xsi:nil="true"/>
-    <PublishTargets xmlns="4873beb7-5857-4685-be1f-d57550cc96cc">OfficeOnlineVNext</PublishTargets>
-    <AcquiredFrom xmlns="4873beb7-5857-4685-be1f-d57550cc96cc">Internal MS</AcquiredFrom>
-    <AssetStart xmlns="4873beb7-5857-4685-be1f-d57550cc96cc">2011-11-23T17:29:00+00:00</AssetStart>
-    <FriendlyTitle xmlns="4873beb7-5857-4685-be1f-d57550cc96cc" xsi:nil="true"/>
-    <Provider xmlns="4873beb7-5857-4685-be1f-d57550cc96cc" xsi:nil="true"/>
-    <LastHandOff xmlns="4873beb7-5857-4685-be1f-d57550cc96cc" xsi:nil="true"/>
-    <TPClientViewer xmlns="4873beb7-5857-4685-be1f-d57550cc96cc" xsi:nil="true"/>
-    <TemplateStatus xmlns="4873beb7-5857-4685-be1f-d57550cc96cc">Complete</TemplateStatus>
-    <Downloads xmlns="4873beb7-5857-4685-be1f-d57550cc96cc">0</Downloads>
-    <OOCacheId xmlns="4873beb7-5857-4685-be1f-d57550cc96cc" xsi:nil="true"/>
-    <IsDeleted xmlns="4873beb7-5857-4685-be1f-d57550cc96cc">false</IsDeleted>
-    <LocPublishedDependentAssetsLookup xmlns="4873beb7-5857-4685-be1f-d57550cc96cc" xsi:nil="true"/>
-    <AssetExpire xmlns="4873beb7-5857-4685-be1f-d57550cc96cc">2029-05-12T07:00:00+00:00</AssetExpire>
-    <CSXSubmissionMarket xmlns="4873beb7-5857-4685-be1f-d57550cc96cc" xsi:nil="true"/>
-    <DSATActionTaken xmlns="4873beb7-5857-4685-be1f-d57550cc96cc" xsi:nil="true"/>
-    <SubmitterId xmlns="4873beb7-5857-4685-be1f-d57550cc96cc" xsi:nil="true"/>
-    <EditorialTags xmlns="4873beb7-5857-4685-be1f-d57550cc96cc" xsi:nil="true"/>
-    <TPExecutable xmlns="4873beb7-5857-4685-be1f-d57550cc96cc" xsi:nil="true"/>
-    <CSXSubmissionDate xmlns="4873beb7-5857-4685-be1f-d57550cc96cc" xsi:nil="true"/>
-    <CSXUpdate xmlns="4873beb7-5857-4685-be1f-d57550cc96cc">false</CSXUpdate>
-    <AssetType xmlns="4873beb7-5857-4685-be1f-d57550cc96cc">TP</AssetType>
-    <ApprovalLog xmlns="4873beb7-5857-4685-be1f-d57550cc96cc" xsi:nil="true"/>
-    <BugNumber xmlns="4873beb7-5857-4685-be1f-d57550cc96cc" xsi:nil="true"/>
-    <OriginAsset xmlns="4873beb7-5857-4685-be1f-d57550cc96cc" xsi:nil="true"/>
-    <TPComponent xmlns="4873beb7-5857-4685-be1f-d57550cc96cc" xsi:nil="true"/>
-    <Milestone xmlns="4873beb7-5857-4685-be1f-d57550cc96cc" xsi:nil="true"/>
-    <RecommendationsModifier xmlns="4873beb7-5857-4685-be1f-d57550cc96cc" xsi:nil="true"/>
-    <AssetId xmlns="4873beb7-5857-4685-be1f-d57550cc96cc">TP102787001</AssetId>
-    <PolicheckWords xmlns="4873beb7-5857-4685-be1f-d57550cc96cc" xsi:nil="true"/>
-    <TPLaunchHelpLink xmlns="4873beb7-5857-4685-be1f-d57550cc96cc" xsi:nil="true"/>
-    <IntlLocPriority xmlns="4873beb7-5857-4685-be1f-d57550cc96cc" xsi:nil="true"/>
-    <TPApplication xmlns="4873beb7-5857-4685-be1f-d57550cc96cc" xsi:nil="true"/>
-    <IntlLangReviewer xmlns="4873beb7-5857-4685-be1f-d57550cc96cc" xsi:nil="true"/>
-    <HandoffToMSDN xmlns="4873beb7-5857-4685-be1f-d57550cc96cc" xsi:nil="true"/>
-    <PlannedPubDate xmlns="4873beb7-5857-4685-be1f-d57550cc96cc" xsi:nil="true"/>
-    <CrawlForDependencies xmlns="4873beb7-5857-4685-be1f-d57550cc96cc">false</CrawlForDependencies>
-    <LocLastLocAttemptVersionLookup xmlns="4873beb7-5857-4685-be1f-d57550cc96cc">693888</LocLastLocAttemptVersionLookup>
-    <LocProcessedForHandoffsLookup xmlns="4873beb7-5857-4685-be1f-d57550cc96cc" xsi:nil="true"/>
-    <TrustLevel xmlns="4873beb7-5857-4685-be1f-d57550cc96cc">1 Microsoft Managed Content</TrustLevel>
-    <CampaignTagsTaxHTField0 xmlns="4873beb7-5857-4685-be1f-d57550cc96cc">
-      <Terms xmlns="http://schemas.microsoft.com/office/infopath/2007/PartnerControls"/>
-    </CampaignTagsTaxHTField0>
-    <TPNamespace xmlns="4873beb7-5857-4685-be1f-d57550cc96cc" xsi:nil="true"/>
-    <LocOverallPreviewStatusLookup xmlns="4873beb7-5857-4685-be1f-d57550cc96cc" xsi:nil="true"/>
-    <TaxCatchAll xmlns="4873beb7-5857-4685-be1f-d57550cc96cc"/>
-    <IsSearchable xmlns="4873beb7-5857-4685-be1f-d57550cc96cc">false</IsSearchable>
-    <TemplateTemplateType xmlns="4873beb7-5857-4685-be1f-d57550cc96cc">Word Document Template</TemplateTemplateType>
-    <Markets xmlns="4873beb7-5857-4685-be1f-d57550cc96cc"/>
-    <IntlLangReview xmlns="4873beb7-5857-4685-be1f-d57550cc96cc" xsi:nil="true"/>
-    <UAProjectedTotalWords xmlns="4873beb7-5857-4685-be1f-d57550cc96cc" xsi:nil="true"/>
-    <OutputCachingOn xmlns="4873beb7-5857-4685-be1f-d57550cc96cc">false</OutputCachingOn>
-    <AverageRating xmlns="4873beb7-5857-4685-be1f-d57550cc96cc" xsi:nil="true"/>
-    <LocMarketGroupTiers2 xmlns="4873beb7-5857-4685-be1f-d57550cc96cc" xsi:nil="true"/>
-    <APAuthor xmlns="4873beb7-5857-4685-be1f-d57550cc96cc">
-      <UserInfo>
-        <DisplayName>REDMOND\v-namall</DisplayName>
-        <AccountId>978</AccountId>
-        <AccountType/>
-      </UserInfo>
-    </APAuthor>
-    <TPCommandLine xmlns="4873beb7-5857-4685-be1f-d57550cc96cc" xsi:nil="true"/>
-    <LocManualTestRequired xmlns="4873beb7-5857-4685-be1f-d57550cc96cc">false</LocManualTestRequired>
-    <TPAppVersion xmlns="4873beb7-5857-4685-be1f-d57550cc96cc" xsi:nil="true"/>
-    <EditorialStatus xmlns="4873beb7-5857-4685-be1f-d57550cc96cc">Complete</EditorialStatus>
-    <LocProcessedForMarketsLookup xmlns="4873beb7-5857-4685-be1f-d57550cc96cc" xsi:nil="true"/>
-    <LastModifiedDateTime xmlns="4873beb7-5857-4685-be1f-d57550cc96cc" xsi:nil="true"/>
-    <TPLaunchHelpLinkType xmlns="4873beb7-5857-4685-be1f-d57550cc96cc">Template</TPLaunchHelpLinkType>
-    <ScenarioTagsTaxHTField0 xmlns="4873beb7-5857-4685-be1f-d57550cc96cc">
-      <Terms xmlns="http://schemas.microsoft.com/office/infopath/2007/PartnerControls"/>
-    </ScenarioTagsTaxHTField0>
-    <OriginalRelease xmlns="4873beb7-5857-4685-be1f-d57550cc96cc">14</OriginalRelease>
-    <LocalizationTagsTaxHTField0 xmlns="4873beb7-5857-4685-be1f-d57550cc96cc">
-      <Terms xmlns="http://schemas.microsoft.com/office/infopath/2007/PartnerControls"/>
-    </LocalizationTagsTaxHTField0>
-    <Manager xmlns="4873beb7-5857-4685-be1f-d57550cc96cc" xsi:nil="true"/>
-    <UALocRecommendation xmlns="4873beb7-5857-4685-be1f-d57550cc96cc">Localize</UALocRecommendation>
-    <LocOverallHandbackStatusLookup xmlns="4873beb7-5857-4685-be1f-d57550cc96cc" xsi:nil="true"/>
-    <ArtSampleDocs xmlns="4873beb7-5857-4685-be1f-d57550cc96cc" xsi:nil="true"/>
-    <UACurrentWords xmlns="4873beb7-5857-4685-be1f-d57550cc96cc" xsi:nil="true"/>
-    <ShowIn xmlns="4873beb7-5857-4685-be1f-d57550cc96cc">Show everywhere</ShowIn>
-    <CSXHash xmlns="4873beb7-5857-4685-be1f-d57550cc96cc" xsi:nil="true"/>
-    <VoteCount xmlns="4873beb7-5857-4685-be1f-d57550cc96cc" xsi:nil="true"/>
-    <InternalTagsTaxHTField0 xmlns="4873beb7-5857-4685-be1f-d57550cc96cc">
-      <Terms xmlns="http://schemas.microsoft.com/office/infopath/2007/PartnerControls"/>
-    </InternalTagsTaxHTField0>
-    <UANotes xmlns="4873beb7-5857-4685-be1f-d57550cc96cc" xsi:nil="true"/>
-  </documentManagement>
-</p:properties>
-</file>
-
 <file path=customXml/item3.xml><?xml version="1.0" encoding="utf-8"?>
-<b:Sources xmlns:b="http://schemas.openxmlformats.org/officeDocument/2006/bibliography" xmlns="http://schemas.openxmlformats.org/officeDocument/2006/bibliography" SelectedStyle="\APASixthEditionOfficeOnline.xsl" StyleName="APA" Version="6"/>
-</file>
-
-<file path=customXml/item4.xml><?xml version="1.0" encoding="utf-8"?>
 <?mso-contentType ?>
 <FormTemplates xmlns="http://schemas.microsoft.com/sharepoint/v3/contenttype/forms">
   <Display>DocumentLibraryForm</Display>
@@ -8706,7 +8741,21 @@
 </FormTemplates>
 </file>
 
+<file path=customXml/item4.xml><?xml version="1.0" encoding="utf-8"?>
+<b:Sources xmlns:b="http://schemas.openxmlformats.org/officeDocument/2006/bibliography" xmlns="http://schemas.openxmlformats.org/officeDocument/2006/bibliography" SelectedStyle="\APASixthEditionOfficeOnline.xsl" StyleName="APA" Version="6"/>
+</file>
+
 <file path=customXml/itemProps1.xml><?xml version="1.0" encoding="utf-8"?>
+<ds:datastoreItem xmlns:ds="http://schemas.openxmlformats.org/officeDocument/2006/customXml" ds:itemID="{7FBDB1CC-CEFB-4E46-8174-1F0AA0D30B24}">
+  <ds:schemaRefs>
+    <ds:schemaRef ds:uri="http://schemas.microsoft.com/office/2006/metadata/properties"/>
+    <ds:schemaRef ds:uri="http://schemas.microsoft.com/office/infopath/2007/PartnerControls"/>
+    <ds:schemaRef ds:uri="4873beb7-5857-4685-be1f-d57550cc96cc"/>
+  </ds:schemaRefs>
+</ds:datastoreItem>
+</file>
+
+<file path=customXml/itemProps2.xml><?xml version="1.0" encoding="utf-8"?>
 <ds:datastoreItem xmlns:ds="http://schemas.openxmlformats.org/officeDocument/2006/customXml" ds:itemID="{4B3A7E92-E05A-4924-9E8A-9F6659E5855B}">
   <ds:schemaRefs>
     <ds:schemaRef ds:uri="http://schemas.microsoft.com/office/2006/metadata/contentType"/>
@@ -8724,28 +8773,18 @@
 </ds:datastoreItem>
 </file>
 
-<file path=customXml/itemProps2.xml><?xml version="1.0" encoding="utf-8"?>
-<ds:datastoreItem xmlns:ds="http://schemas.openxmlformats.org/officeDocument/2006/customXml" ds:itemID="{7FBDB1CC-CEFB-4E46-8174-1F0AA0D30B24}">
+<file path=customXml/itemProps3.xml><?xml version="1.0" encoding="utf-8"?>
+<ds:datastoreItem xmlns:ds="http://schemas.openxmlformats.org/officeDocument/2006/customXml" ds:itemID="{C01C3C56-10DB-49F7-B061-44D8728D078A}">
   <ds:schemaRefs>
-    <ds:schemaRef ds:uri="http://schemas.microsoft.com/office/2006/metadata/properties"/>
-    <ds:schemaRef ds:uri="http://schemas.microsoft.com/office/infopath/2007/PartnerControls"/>
-    <ds:schemaRef ds:uri="4873beb7-5857-4685-be1f-d57550cc96cc"/>
+    <ds:schemaRef ds:uri="http://schemas.microsoft.com/sharepoint/v3/contenttype/forms"/>
   </ds:schemaRefs>
 </ds:datastoreItem>
 </file>
 
-<file path=customXml/itemProps3.xml><?xml version="1.0" encoding="utf-8"?>
+<file path=customXml/itemProps4.xml><?xml version="1.0" encoding="utf-8"?>
 <ds:datastoreItem xmlns:ds="http://schemas.openxmlformats.org/officeDocument/2006/customXml" ds:itemID="{3F39EB86-A65D-47F1-9C02-B987CFF6F495}">
   <ds:schemaRefs>
     <ds:schemaRef ds:uri="http://schemas.openxmlformats.org/officeDocument/2006/bibliography"/>
   </ds:schemaRefs>
 </ds:datastoreItem>
-</file>
-
-<file path=customXml/itemProps4.xml><?xml version="1.0" encoding="utf-8"?>
-<ds:datastoreItem xmlns:ds="http://schemas.openxmlformats.org/officeDocument/2006/customXml" ds:itemID="{C01C3C56-10DB-49F7-B061-44D8728D078A}">
-  <ds:schemaRefs>
-    <ds:schemaRef ds:uri="http://schemas.microsoft.com/sharepoint/v3/contenttype/forms"/>
-  </ds:schemaRefs>
-</ds:datastoreItem>
 </file>
</xml_diff>

<commit_message>
doc: update pitanja i skripte
</commit_message>
<xml_diff>
--- a/IS-SpecifikacijaSkijaskogCentra.docx
+++ b/IS-SpecifikacijaSkijaskogCentra.docx
@@ -9,14 +9,38 @@
           <w:lang w:val="sr-Latn-RS"/>
         </w:rPr>
       </w:pPr>
-      <w:r>
-        <w:t>Informacioni sistem skija</w:t>
-      </w:r>
-      <w:r>
-        <w:rPr>
-          <w:lang w:val="sr-Latn-RS"/>
-        </w:rPr>
-        <w:t>škog centra</w:t>
+      <w:proofErr w:type="spellStart"/>
+      <w:r>
+        <w:t>Informacioni</w:t>
+      </w:r>
+      <w:proofErr w:type="spellEnd"/>
+      <w:r>
+        <w:t xml:space="preserve"> </w:t>
+      </w:r>
+      <w:proofErr w:type="spellStart"/>
+      <w:r>
+        <w:t>sistem</w:t>
+      </w:r>
+      <w:proofErr w:type="spellEnd"/>
+      <w:r>
+        <w:t xml:space="preserve"> </w:t>
+      </w:r>
+      <w:proofErr w:type="spellStart"/>
+      <w:r>
+        <w:t>skija</w:t>
+      </w:r>
+      <w:r>
+        <w:rPr>
+          <w:lang w:val="sr-Latn-RS"/>
+        </w:rPr>
+        <w:t>škog</w:t>
+      </w:r>
+      <w:proofErr w:type="spellEnd"/>
+      <w:r>
+        <w:rPr>
+          <w:lang w:val="sr-Latn-RS"/>
+        </w:rPr>
+        <w:t xml:space="preserve"> centra</w:t>
       </w:r>
       <w:r>
         <w:rPr>
@@ -130,13 +154,23 @@
           <w:lang w:val="sr-Latn-RS"/>
         </w:rPr>
       </w:pPr>
+      <w:proofErr w:type="spellStart"/>
       <w:r>
         <w:rPr>
           <w:b/>
           <w:bCs/>
           <w:lang w:val="sr-Latn-RS"/>
         </w:rPr>
-        <w:t>Ski-instruktor</w:t>
+        <w:t>Ski</w:t>
+      </w:r>
+      <w:proofErr w:type="spellEnd"/>
+      <w:r>
+        <w:rPr>
+          <w:b/>
+          <w:bCs/>
+          <w:lang w:val="sr-Latn-RS"/>
+        </w:rPr>
+        <w:t>-instruktor</w:t>
       </w:r>
       <w:r>
         <w:rPr>
@@ -144,9 +178,11 @@
         </w:rPr>
         <w:t xml:space="preserve"> može da </w:t>
       </w:r>
+      <w:proofErr w:type="spellStart"/>
       <w:r>
         <w:t>ima</w:t>
       </w:r>
+      <w:proofErr w:type="spellEnd"/>
       <w:r>
         <w:rPr>
           <w:lang w:val="sr-Latn-RS"/>
@@ -223,13 +259,23 @@
         </w:rPr>
         <w:t xml:space="preserve"> </w:t>
       </w:r>
+      <w:proofErr w:type="spellStart"/>
       <w:r>
         <w:rPr>
           <w:b/>
           <w:bCs/>
           <w:lang w:val="sr-Latn-RS"/>
         </w:rPr>
-        <w:t>ski-instruktora</w:t>
+        <w:t>ski</w:t>
+      </w:r>
+      <w:proofErr w:type="spellEnd"/>
+      <w:r>
+        <w:rPr>
+          <w:b/>
+          <w:bCs/>
+          <w:lang w:val="sr-Latn-RS"/>
+        </w:rPr>
+        <w:t>-instruktora</w:t>
       </w:r>
       <w:r>
         <w:rPr>
@@ -291,13 +337,23 @@
         </w:rPr>
         <w:t xml:space="preserve"> </w:t>
       </w:r>
+      <w:proofErr w:type="spellStart"/>
       <w:r>
         <w:rPr>
           <w:b/>
           <w:bCs/>
           <w:lang w:val="sr-Latn-RS"/>
         </w:rPr>
-        <w:t>ski-instruktor</w:t>
+        <w:t>ski</w:t>
+      </w:r>
+      <w:proofErr w:type="spellEnd"/>
+      <w:r>
+        <w:rPr>
+          <w:b/>
+          <w:bCs/>
+          <w:lang w:val="sr-Latn-RS"/>
+        </w:rPr>
+        <w:t>-instruktor</w:t>
       </w:r>
       <w:r>
         <w:rPr>
@@ -319,21 +375,23 @@
         </w:rPr>
         <w:t xml:space="preserve"> </w:t>
       </w:r>
+      <w:proofErr w:type="spellStart"/>
       <w:r>
         <w:rPr>
           <w:b/>
           <w:bCs/>
           <w:lang w:val="sr-Latn-RS"/>
         </w:rPr>
-        <w:t>ski-</w:t>
-      </w:r>
+        <w:t>ski</w:t>
+      </w:r>
+      <w:proofErr w:type="spellEnd"/>
       <w:r>
         <w:rPr>
           <w:b/>
           <w:bCs/>
           <w:lang w:val="sr-Latn-RS"/>
         </w:rPr>
-        <w:t>instruktora</w:t>
+        <w:t>-</w:t>
       </w:r>
       <w:r>
         <w:rPr>
@@ -341,25 +399,7 @@
           <w:bCs/>
           <w:lang w:val="sr-Latn-RS"/>
         </w:rPr>
-        <w:t xml:space="preserve"> </w:t>
-      </w:r>
-      <w:r>
-        <w:rPr>
-          <w:lang w:val="sr-Latn-RS"/>
-        </w:rPr>
-        <w:t>održati čas</w:t>
-      </w:r>
-      <w:r>
-        <w:rPr>
-          <w:lang w:val="sr-Latn-RS"/>
-        </w:rPr>
-        <w:t>.</w:t>
-      </w:r>
-      <w:r>
-        <w:rPr>
-          <w:lang w:val="sr-Latn-RS"/>
-        </w:rPr>
-        <w:t xml:space="preserve"> </w:t>
+        <w:t>instruktora</w:t>
       </w:r>
       <w:r>
         <w:rPr>
@@ -367,7 +407,43 @@
           <w:bCs/>
           <w:lang w:val="sr-Latn-RS"/>
         </w:rPr>
-        <w:t>Ski-instruktor</w:t>
+        <w:t xml:space="preserve"> </w:t>
+      </w:r>
+      <w:r>
+        <w:rPr>
+          <w:lang w:val="sr-Latn-RS"/>
+        </w:rPr>
+        <w:t>održati čas</w:t>
+      </w:r>
+      <w:r>
+        <w:rPr>
+          <w:lang w:val="sr-Latn-RS"/>
+        </w:rPr>
+        <w:t>.</w:t>
+      </w:r>
+      <w:r>
+        <w:rPr>
+          <w:lang w:val="sr-Latn-RS"/>
+        </w:rPr>
+        <w:t xml:space="preserve"> </w:t>
+      </w:r>
+      <w:proofErr w:type="spellStart"/>
+      <w:r>
+        <w:rPr>
+          <w:b/>
+          <w:bCs/>
+          <w:lang w:val="sr-Latn-RS"/>
+        </w:rPr>
+        <w:t>Ski</w:t>
+      </w:r>
+      <w:proofErr w:type="spellEnd"/>
+      <w:r>
+        <w:rPr>
+          <w:b/>
+          <w:bCs/>
+          <w:lang w:val="sr-Latn-RS"/>
+        </w:rPr>
+        <w:t>-instruktor</w:t>
       </w:r>
       <w:r>
         <w:rPr>
@@ -741,14 +817,34 @@
         </w:rPr>
         <w:t xml:space="preserve"> </w:t>
       </w:r>
+      <w:proofErr w:type="spellStart"/>
       <w:r>
         <w:rPr>
           <w:b/>
           <w:bCs/>
           <w:lang w:val="sr-Latn-RS"/>
         </w:rPr>
-        <w:t>ski-pass</w:t>
-      </w:r>
+        <w:t>ski</w:t>
+      </w:r>
+      <w:proofErr w:type="spellEnd"/>
+      <w:r>
+        <w:rPr>
+          <w:b/>
+          <w:bCs/>
+          <w:lang w:val="sr-Latn-RS"/>
+        </w:rPr>
+        <w:t>-</w:t>
+      </w:r>
+      <w:proofErr w:type="spellStart"/>
+      <w:r>
+        <w:rPr>
+          <w:b/>
+          <w:bCs/>
+          <w:lang w:val="sr-Latn-RS"/>
+        </w:rPr>
+        <w:t>pass</w:t>
+      </w:r>
+      <w:proofErr w:type="spellEnd"/>
       <w:r>
         <w:rPr>
           <w:lang w:val="sr-Latn-RS"/>
@@ -783,6 +879,7 @@
         </w:rPr>
         <w:t xml:space="preserve">. </w:t>
       </w:r>
+      <w:proofErr w:type="spellStart"/>
       <w:r>
         <w:rPr>
           <w:b/>
@@ -791,6 +888,7 @@
         </w:rPr>
         <w:t>Ski-pass</w:t>
       </w:r>
+      <w:proofErr w:type="spellEnd"/>
       <w:r>
         <w:rPr>
           <w:lang w:val="sr-Latn-RS"/>
@@ -881,6 +979,7 @@
         </w:rPr>
         <w:t xml:space="preserve"> </w:t>
       </w:r>
+      <w:proofErr w:type="spellStart"/>
       <w:r>
         <w:rPr>
           <w:b/>
@@ -889,6 +988,7 @@
         </w:rPr>
         <w:t>ski-pass</w:t>
       </w:r>
+      <w:proofErr w:type="spellEnd"/>
       <w:r>
         <w:rPr>
           <w:lang w:val="sr-Latn-RS"/>
@@ -993,6 +1093,7 @@
         </w:rPr>
         <w:t xml:space="preserve"> </w:t>
       </w:r>
+      <w:proofErr w:type="spellStart"/>
       <w:r>
         <w:rPr>
           <w:b/>
@@ -1001,6 +1102,7 @@
         </w:rPr>
         <w:t>ski-pass</w:t>
       </w:r>
+      <w:proofErr w:type="spellEnd"/>
       <w:r>
         <w:rPr>
           <w:lang w:val="sr-Latn-RS"/>
@@ -1443,8 +1545,16 @@
               <w:rPr>
                 <w:szCs w:val="24"/>
               </w:rPr>
-              <w:t>Ski-instruktor</w:t>
-            </w:r>
+              <w:t>Ski-</w:t>
+            </w:r>
+            <w:proofErr w:type="spellStart"/>
+            <w:r>
+              <w:rPr>
+                <w:szCs w:val="24"/>
+              </w:rPr>
+              <w:t>instruktor</w:t>
+            </w:r>
+            <w:proofErr w:type="spellEnd"/>
           </w:p>
         </w:tc>
       </w:tr>
@@ -1464,6 +1574,7 @@
                 <w:u w:val="single"/>
               </w:rPr>
             </w:pPr>
+            <w:proofErr w:type="spellStart"/>
             <w:r>
               <w:rPr>
                 <w:color w:val="000000" w:themeColor="text1"/>
@@ -1480,6 +1591,7 @@
               </w:rPr>
               <w:t>Ins</w:t>
             </w:r>
+            <w:proofErr w:type="spellEnd"/>
           </w:p>
         </w:tc>
         <w:tc>
@@ -1493,6 +1605,7 @@
                 <w:szCs w:val="24"/>
               </w:rPr>
             </w:pPr>
+            <w:proofErr w:type="spellStart"/>
             <w:r>
               <w:rPr>
                 <w:szCs w:val="24"/>
@@ -1503,8 +1616,23 @@
               <w:rPr>
                 <w:szCs w:val="24"/>
               </w:rPr>
-              <w:t>ifikator ski-instruktora</w:t>
-            </w:r>
+              <w:t>ifikator</w:t>
+            </w:r>
+            <w:proofErr w:type="spellEnd"/>
+            <w:r>
+              <w:rPr>
+                <w:szCs w:val="24"/>
+              </w:rPr>
+              <w:t xml:space="preserve"> ski-</w:t>
+            </w:r>
+            <w:proofErr w:type="spellStart"/>
+            <w:r>
+              <w:rPr>
+                <w:szCs w:val="24"/>
+              </w:rPr>
+              <w:t>instruktora</w:t>
+            </w:r>
+            <w:proofErr w:type="spellEnd"/>
           </w:p>
         </w:tc>
       </w:tr>
@@ -1520,6 +1648,7 @@
                 <w:szCs w:val="24"/>
               </w:rPr>
             </w:pPr>
+            <w:proofErr w:type="spellStart"/>
             <w:r>
               <w:rPr>
                 <w:szCs w:val="24"/>
@@ -1532,6 +1661,7 @@
               </w:rPr>
               <w:t>Ins</w:t>
             </w:r>
+            <w:proofErr w:type="spellEnd"/>
           </w:p>
         </w:tc>
         <w:tc>
@@ -1555,8 +1685,16 @@
               <w:rPr>
                 <w:szCs w:val="24"/>
               </w:rPr>
-              <w:t>ski-instruktora</w:t>
-            </w:r>
+              <w:t>ski-</w:t>
+            </w:r>
+            <w:proofErr w:type="spellStart"/>
+            <w:r>
+              <w:rPr>
+                <w:szCs w:val="24"/>
+              </w:rPr>
+              <w:t>instruktora</w:t>
+            </w:r>
+            <w:proofErr w:type="spellEnd"/>
           </w:p>
         </w:tc>
       </w:tr>
@@ -1575,6 +1713,7 @@
                 <w:szCs w:val="24"/>
               </w:rPr>
             </w:pPr>
+            <w:proofErr w:type="spellStart"/>
             <w:r>
               <w:rPr>
                 <w:szCs w:val="24"/>
@@ -1587,6 +1726,7 @@
               </w:rPr>
               <w:t>Ins</w:t>
             </w:r>
+            <w:proofErr w:type="spellEnd"/>
           </w:p>
         </w:tc>
         <w:tc>
@@ -1600,18 +1740,34 @@
                 <w:szCs w:val="24"/>
               </w:rPr>
             </w:pPr>
-            <w:r>
-              <w:rPr>
-                <w:szCs w:val="24"/>
-              </w:rPr>
-              <w:t xml:space="preserve">Prezime </w:t>
-            </w:r>
-            <w:r>
-              <w:rPr>
-                <w:szCs w:val="24"/>
-              </w:rPr>
-              <w:t>ski-instruktora</w:t>
-            </w:r>
+            <w:proofErr w:type="spellStart"/>
+            <w:r>
+              <w:rPr>
+                <w:szCs w:val="24"/>
+              </w:rPr>
+              <w:t>Prezime</w:t>
+            </w:r>
+            <w:proofErr w:type="spellEnd"/>
+            <w:r>
+              <w:rPr>
+                <w:szCs w:val="24"/>
+              </w:rPr>
+              <w:t xml:space="preserve"> </w:t>
+            </w:r>
+            <w:r>
+              <w:rPr>
+                <w:szCs w:val="24"/>
+              </w:rPr>
+              <w:t>ski-</w:t>
+            </w:r>
+            <w:proofErr w:type="spellStart"/>
+            <w:r>
+              <w:rPr>
+                <w:szCs w:val="24"/>
+              </w:rPr>
+              <w:t>instruktora</w:t>
+            </w:r>
+            <w:proofErr w:type="spellEnd"/>
           </w:p>
         </w:tc>
       </w:tr>
@@ -1657,6 +1813,7 @@
                 <w:szCs w:val="24"/>
               </w:rPr>
             </w:pPr>
+            <w:proofErr w:type="spellStart"/>
             <w:r>
               <w:rPr>
                 <w:szCs w:val="24"/>
@@ -1664,6 +1821,7 @@
               <w:lastRenderedPageBreak/>
               <w:t>Licenca</w:t>
             </w:r>
+            <w:proofErr w:type="spellEnd"/>
           </w:p>
         </w:tc>
       </w:tr>
@@ -1683,6 +1841,7 @@
                 <w:u w:val="single"/>
               </w:rPr>
             </w:pPr>
+            <w:proofErr w:type="spellStart"/>
             <w:r>
               <w:rPr>
                 <w:szCs w:val="24"/>
@@ -1697,6 +1856,7 @@
               </w:rPr>
               <w:t>Lic</w:t>
             </w:r>
+            <w:proofErr w:type="spellEnd"/>
           </w:p>
         </w:tc>
         <w:tc>
@@ -1710,6 +1870,7 @@
                 <w:szCs w:val="24"/>
               </w:rPr>
             </w:pPr>
+            <w:proofErr w:type="spellStart"/>
             <w:r>
               <w:rPr>
                 <w:szCs w:val="24"/>
@@ -1720,14 +1881,23 @@
               <w:rPr>
                 <w:szCs w:val="24"/>
               </w:rPr>
-              <w:t xml:space="preserve">ifikator </w:t>
-            </w:r>
+              <w:t>ifikator</w:t>
+            </w:r>
+            <w:proofErr w:type="spellEnd"/>
+            <w:r>
+              <w:rPr>
+                <w:szCs w:val="24"/>
+              </w:rPr>
+              <w:t xml:space="preserve"> </w:t>
+            </w:r>
+            <w:proofErr w:type="spellStart"/>
             <w:r>
               <w:rPr>
                 <w:szCs w:val="24"/>
               </w:rPr>
               <w:t>licence</w:t>
             </w:r>
+            <w:proofErr w:type="spellEnd"/>
           </w:p>
         </w:tc>
       </w:tr>
@@ -1745,12 +1915,14 @@
                 <w:szCs w:val="24"/>
               </w:rPr>
             </w:pPr>
+            <w:proofErr w:type="spellStart"/>
             <w:r>
               <w:rPr>
                 <w:szCs w:val="24"/>
               </w:rPr>
               <w:t>tipLic</w:t>
             </w:r>
+            <w:proofErr w:type="spellEnd"/>
           </w:p>
         </w:tc>
         <w:tc>
@@ -1768,8 +1940,16 @@
               <w:rPr>
                 <w:szCs w:val="24"/>
               </w:rPr>
-              <w:t>Tip licence</w:t>
-            </w:r>
+              <w:t xml:space="preserve">Tip </w:t>
+            </w:r>
+            <w:proofErr w:type="spellStart"/>
+            <w:r>
+              <w:rPr>
+                <w:szCs w:val="24"/>
+              </w:rPr>
+              <w:t>licence</w:t>
+            </w:r>
+            <w:proofErr w:type="spellEnd"/>
           </w:p>
         </w:tc>
       </w:tr>
@@ -1788,12 +1968,14 @@
                 <w:szCs w:val="24"/>
               </w:rPr>
             </w:pPr>
+            <w:proofErr w:type="spellStart"/>
             <w:r>
               <w:rPr>
                 <w:szCs w:val="24"/>
               </w:rPr>
               <w:t>datIzdLic</w:t>
             </w:r>
+            <w:proofErr w:type="spellEnd"/>
           </w:p>
         </w:tc>
         <w:tc>
@@ -1811,8 +1993,30 @@
               <w:rPr>
                 <w:szCs w:val="24"/>
               </w:rPr>
-              <w:t>Datum izdavanja licence</w:t>
-            </w:r>
+              <w:t xml:space="preserve">Datum </w:t>
+            </w:r>
+            <w:proofErr w:type="spellStart"/>
+            <w:r>
+              <w:rPr>
+                <w:szCs w:val="24"/>
+              </w:rPr>
+              <w:t>izdavanja</w:t>
+            </w:r>
+            <w:proofErr w:type="spellEnd"/>
+            <w:r>
+              <w:rPr>
+                <w:szCs w:val="24"/>
+              </w:rPr>
+              <w:t xml:space="preserve"> </w:t>
+            </w:r>
+            <w:proofErr w:type="spellStart"/>
+            <w:r>
+              <w:rPr>
+                <w:szCs w:val="24"/>
+              </w:rPr>
+              <w:t>licence</w:t>
+            </w:r>
+            <w:proofErr w:type="spellEnd"/>
           </w:p>
         </w:tc>
       </w:tr>
@@ -1858,12 +2062,28 @@
                 <w:szCs w:val="24"/>
               </w:rPr>
             </w:pPr>
-            <w:r>
-              <w:rPr>
-                <w:szCs w:val="24"/>
-              </w:rPr>
-              <w:t>Čas skijanja</w:t>
-            </w:r>
+            <w:proofErr w:type="spellStart"/>
+            <w:r>
+              <w:rPr>
+                <w:szCs w:val="24"/>
+              </w:rPr>
+              <w:t>Čas</w:t>
+            </w:r>
+            <w:proofErr w:type="spellEnd"/>
+            <w:r>
+              <w:rPr>
+                <w:szCs w:val="24"/>
+              </w:rPr>
+              <w:t xml:space="preserve"> </w:t>
+            </w:r>
+            <w:proofErr w:type="spellStart"/>
+            <w:r>
+              <w:rPr>
+                <w:szCs w:val="24"/>
+              </w:rPr>
+              <w:t>skijanja</w:t>
+            </w:r>
+            <w:proofErr w:type="spellEnd"/>
           </w:p>
         </w:tc>
       </w:tr>
@@ -1883,6 +2103,7 @@
                 <w:u w:val="single"/>
               </w:rPr>
             </w:pPr>
+            <w:proofErr w:type="spellStart"/>
             <w:r>
               <w:rPr>
                 <w:szCs w:val="24"/>
@@ -1897,6 +2118,7 @@
               </w:rPr>
               <w:t>Čski</w:t>
             </w:r>
+            <w:proofErr w:type="spellEnd"/>
           </w:p>
         </w:tc>
         <w:tc>
@@ -1910,6 +2132,7 @@
                 <w:szCs w:val="24"/>
               </w:rPr>
             </w:pPr>
+            <w:proofErr w:type="spellStart"/>
             <w:r>
               <w:rPr>
                 <w:szCs w:val="24"/>
@@ -1920,8 +2143,37 @@
               <w:rPr>
                 <w:szCs w:val="24"/>
               </w:rPr>
-              <w:t>ifikator časa skijanja</w:t>
-            </w:r>
+              <w:t>ifikator</w:t>
+            </w:r>
+            <w:proofErr w:type="spellEnd"/>
+            <w:r>
+              <w:rPr>
+                <w:szCs w:val="24"/>
+              </w:rPr>
+              <w:t xml:space="preserve"> </w:t>
+            </w:r>
+            <w:proofErr w:type="spellStart"/>
+            <w:r>
+              <w:rPr>
+                <w:szCs w:val="24"/>
+              </w:rPr>
+              <w:t>časa</w:t>
+            </w:r>
+            <w:proofErr w:type="spellEnd"/>
+            <w:r>
+              <w:rPr>
+                <w:szCs w:val="24"/>
+              </w:rPr>
+              <w:t xml:space="preserve"> </w:t>
+            </w:r>
+            <w:proofErr w:type="spellStart"/>
+            <w:r>
+              <w:rPr>
+                <w:szCs w:val="24"/>
+              </w:rPr>
+              <w:t>skijanja</w:t>
+            </w:r>
+            <w:proofErr w:type="spellEnd"/>
           </w:p>
         </w:tc>
       </w:tr>
@@ -1962,8 +2214,30 @@
               <w:rPr>
                 <w:szCs w:val="24"/>
               </w:rPr>
-              <w:t>Cena jednog časa</w:t>
-            </w:r>
+              <w:t xml:space="preserve">Cena </w:t>
+            </w:r>
+            <w:proofErr w:type="spellStart"/>
+            <w:r>
+              <w:rPr>
+                <w:szCs w:val="24"/>
+              </w:rPr>
+              <w:t>jednog</w:t>
+            </w:r>
+            <w:proofErr w:type="spellEnd"/>
+            <w:r>
+              <w:rPr>
+                <w:szCs w:val="24"/>
+              </w:rPr>
+              <w:t xml:space="preserve"> </w:t>
+            </w:r>
+            <w:proofErr w:type="spellStart"/>
+            <w:r>
+              <w:rPr>
+                <w:szCs w:val="24"/>
+              </w:rPr>
+              <w:t>časa</w:t>
+            </w:r>
+            <w:proofErr w:type="spellEnd"/>
           </w:p>
         </w:tc>
       </w:tr>
@@ -2009,12 +2283,14 @@
                 <w:szCs w:val="24"/>
               </w:rPr>
             </w:pPr>
+            <w:proofErr w:type="spellStart"/>
             <w:r>
               <w:rPr>
                 <w:szCs w:val="24"/>
               </w:rPr>
               <w:t>Skijaš</w:t>
             </w:r>
+            <w:proofErr w:type="spellEnd"/>
           </w:p>
         </w:tc>
       </w:tr>
@@ -2034,6 +2310,7 @@
                 <w:u w:val="single"/>
               </w:rPr>
             </w:pPr>
+            <w:proofErr w:type="spellStart"/>
             <w:r>
               <w:rPr>
                 <w:szCs w:val="24"/>
@@ -2041,6 +2318,7 @@
               </w:rPr>
               <w:t>idSki</w:t>
             </w:r>
+            <w:proofErr w:type="spellEnd"/>
           </w:p>
         </w:tc>
         <w:tc>
@@ -2054,6 +2332,7 @@
                 <w:szCs w:val="24"/>
               </w:rPr>
             </w:pPr>
+            <w:proofErr w:type="spellStart"/>
             <w:r>
               <w:rPr>
                 <w:szCs w:val="24"/>
@@ -2064,8 +2343,23 @@
               <w:rPr>
                 <w:szCs w:val="24"/>
               </w:rPr>
-              <w:t>ifikator skijaša</w:t>
-            </w:r>
+              <w:t>ifikator</w:t>
+            </w:r>
+            <w:proofErr w:type="spellEnd"/>
+            <w:r>
+              <w:rPr>
+                <w:szCs w:val="24"/>
+              </w:rPr>
+              <w:t xml:space="preserve"> </w:t>
+            </w:r>
+            <w:proofErr w:type="spellStart"/>
+            <w:r>
+              <w:rPr>
+                <w:szCs w:val="24"/>
+              </w:rPr>
+              <w:t>skijaša</w:t>
+            </w:r>
+            <w:proofErr w:type="spellEnd"/>
           </w:p>
         </w:tc>
       </w:tr>
@@ -2083,12 +2377,14 @@
                 <w:szCs w:val="24"/>
               </w:rPr>
             </w:pPr>
+            <w:proofErr w:type="spellStart"/>
             <w:r>
               <w:rPr>
                 <w:szCs w:val="24"/>
               </w:rPr>
               <w:t>imeSki</w:t>
             </w:r>
+            <w:proofErr w:type="spellEnd"/>
           </w:p>
         </w:tc>
         <w:tc>
@@ -2106,8 +2402,16 @@
               <w:rPr>
                 <w:szCs w:val="24"/>
               </w:rPr>
-              <w:t>Ime skijaša</w:t>
-            </w:r>
+              <w:t xml:space="preserve">Ime </w:t>
+            </w:r>
+            <w:proofErr w:type="spellStart"/>
+            <w:r>
+              <w:rPr>
+                <w:szCs w:val="24"/>
+              </w:rPr>
+              <w:t>skijaša</w:t>
+            </w:r>
+            <w:proofErr w:type="spellEnd"/>
           </w:p>
         </w:tc>
       </w:tr>
@@ -2153,12 +2457,28 @@
                 <w:szCs w:val="24"/>
               </w:rPr>
             </w:pPr>
-            <w:r>
-              <w:rPr>
-                <w:szCs w:val="24"/>
-              </w:rPr>
-              <w:t>Snežno vozilo</w:t>
-            </w:r>
+            <w:proofErr w:type="spellStart"/>
+            <w:r>
+              <w:rPr>
+                <w:szCs w:val="24"/>
+              </w:rPr>
+              <w:t>Snežno</w:t>
+            </w:r>
+            <w:proofErr w:type="spellEnd"/>
+            <w:r>
+              <w:rPr>
+                <w:szCs w:val="24"/>
+              </w:rPr>
+              <w:t xml:space="preserve"> </w:t>
+            </w:r>
+            <w:proofErr w:type="spellStart"/>
+            <w:r>
+              <w:rPr>
+                <w:szCs w:val="24"/>
+              </w:rPr>
+              <w:t>vozilo</w:t>
+            </w:r>
+            <w:proofErr w:type="spellEnd"/>
           </w:p>
         </w:tc>
       </w:tr>
@@ -2178,6 +2498,7 @@
                 <w:u w:val="single"/>
               </w:rPr>
             </w:pPr>
+            <w:proofErr w:type="spellStart"/>
             <w:r>
               <w:rPr>
                 <w:szCs w:val="24"/>
@@ -2192,6 +2513,7 @@
               </w:rPr>
               <w:t>Sv</w:t>
             </w:r>
+            <w:proofErr w:type="spellEnd"/>
           </w:p>
         </w:tc>
         <w:tc>
@@ -2205,6 +2527,7 @@
                 <w:szCs w:val="24"/>
               </w:rPr>
             </w:pPr>
+            <w:proofErr w:type="spellStart"/>
             <w:r>
               <w:rPr>
                 <w:szCs w:val="24"/>
@@ -2215,8 +2538,37 @@
               <w:rPr>
                 <w:szCs w:val="24"/>
               </w:rPr>
-              <w:t>ifikator snežnog vozila</w:t>
-            </w:r>
+              <w:t>ifikator</w:t>
+            </w:r>
+            <w:proofErr w:type="spellEnd"/>
+            <w:r>
+              <w:rPr>
+                <w:szCs w:val="24"/>
+              </w:rPr>
+              <w:t xml:space="preserve"> </w:t>
+            </w:r>
+            <w:proofErr w:type="spellStart"/>
+            <w:r>
+              <w:rPr>
+                <w:szCs w:val="24"/>
+              </w:rPr>
+              <w:t>snežnog</w:t>
+            </w:r>
+            <w:proofErr w:type="spellEnd"/>
+            <w:r>
+              <w:rPr>
+                <w:szCs w:val="24"/>
+              </w:rPr>
+              <w:t xml:space="preserve"> </w:t>
+            </w:r>
+            <w:proofErr w:type="spellStart"/>
+            <w:r>
+              <w:rPr>
+                <w:szCs w:val="24"/>
+              </w:rPr>
+              <w:t>vozila</w:t>
+            </w:r>
+            <w:proofErr w:type="spellEnd"/>
           </w:p>
         </w:tc>
       </w:tr>
@@ -2234,12 +2586,14 @@
                 <w:szCs w:val="24"/>
               </w:rPr>
             </w:pPr>
+            <w:proofErr w:type="spellStart"/>
             <w:r>
               <w:rPr>
                 <w:szCs w:val="24"/>
               </w:rPr>
               <w:t>tipSv</w:t>
             </w:r>
+            <w:proofErr w:type="spellEnd"/>
           </w:p>
         </w:tc>
         <w:tc>
@@ -2257,13 +2611,65 @@
               <w:rPr>
                 <w:szCs w:val="24"/>
               </w:rPr>
-              <w:t>Tip snežnog vozila</w:t>
-            </w:r>
-            <w:r>
-              <w:rPr>
-                <w:szCs w:val="24"/>
-              </w:rPr>
-              <w:t xml:space="preserve"> (Motorne sanke,quad)</w:t>
+              <w:t xml:space="preserve">Tip </w:t>
+            </w:r>
+            <w:proofErr w:type="spellStart"/>
+            <w:r>
+              <w:rPr>
+                <w:szCs w:val="24"/>
+              </w:rPr>
+              <w:t>snežnog</w:t>
+            </w:r>
+            <w:proofErr w:type="spellEnd"/>
+            <w:r>
+              <w:rPr>
+                <w:szCs w:val="24"/>
+              </w:rPr>
+              <w:t xml:space="preserve"> </w:t>
+            </w:r>
+            <w:proofErr w:type="spellStart"/>
+            <w:r>
+              <w:rPr>
+                <w:szCs w:val="24"/>
+              </w:rPr>
+              <w:t>vozila</w:t>
+            </w:r>
+            <w:proofErr w:type="spellEnd"/>
+            <w:r>
+              <w:rPr>
+                <w:szCs w:val="24"/>
+              </w:rPr>
+              <w:t xml:space="preserve"> (</w:t>
+            </w:r>
+            <w:proofErr w:type="spellStart"/>
+            <w:r>
+              <w:rPr>
+                <w:szCs w:val="24"/>
+              </w:rPr>
+              <w:t>Motorne</w:t>
+            </w:r>
+            <w:proofErr w:type="spellEnd"/>
+            <w:r>
+              <w:rPr>
+                <w:szCs w:val="24"/>
+              </w:rPr>
+              <w:t xml:space="preserve"> </w:t>
+            </w:r>
+            <w:proofErr w:type="spellStart"/>
+            <w:proofErr w:type="gramStart"/>
+            <w:r>
+              <w:rPr>
+                <w:szCs w:val="24"/>
+              </w:rPr>
+              <w:t>sanke,quad</w:t>
+            </w:r>
+            <w:proofErr w:type="spellEnd"/>
+            <w:proofErr w:type="gramEnd"/>
+            <w:r>
+              <w:rPr>
+                <w:szCs w:val="24"/>
+              </w:rPr>
+              <w:t>)</w:t>
             </w:r>
           </w:p>
         </w:tc>
@@ -2335,6 +2741,7 @@
                 <w:u w:val="single"/>
               </w:rPr>
             </w:pPr>
+            <w:proofErr w:type="spellStart"/>
             <w:r>
               <w:rPr>
                 <w:szCs w:val="24"/>
@@ -2349,6 +2756,7 @@
               </w:rPr>
               <w:t>Sps</w:t>
             </w:r>
+            <w:proofErr w:type="spellEnd"/>
           </w:p>
         </w:tc>
         <w:tc>
@@ -2362,6 +2770,7 @@
                 <w:szCs w:val="24"/>
               </w:rPr>
             </w:pPr>
+            <w:proofErr w:type="spellStart"/>
             <w:r>
               <w:rPr>
                 <w:szCs w:val="24"/>
@@ -2372,8 +2781,23 @@
               <w:rPr>
                 <w:szCs w:val="24"/>
               </w:rPr>
-              <w:t>ifikator ski-passa</w:t>
-            </w:r>
+              <w:t>ifikator</w:t>
+            </w:r>
+            <w:proofErr w:type="spellEnd"/>
+            <w:r>
+              <w:rPr>
+                <w:szCs w:val="24"/>
+              </w:rPr>
+              <w:t xml:space="preserve"> ski-</w:t>
+            </w:r>
+            <w:proofErr w:type="spellStart"/>
+            <w:r>
+              <w:rPr>
+                <w:szCs w:val="24"/>
+              </w:rPr>
+              <w:t>passa</w:t>
+            </w:r>
+            <w:proofErr w:type="spellEnd"/>
           </w:p>
         </w:tc>
       </w:tr>
@@ -2391,6 +2815,7 @@
                 <w:szCs w:val="24"/>
               </w:rPr>
             </w:pPr>
+            <w:proofErr w:type="spellStart"/>
             <w:r>
               <w:rPr>
                 <w:szCs w:val="24"/>
@@ -2403,6 +2828,7 @@
               </w:rPr>
               <w:t>Sps</w:t>
             </w:r>
+            <w:proofErr w:type="spellEnd"/>
           </w:p>
         </w:tc>
         <w:tc>
@@ -2420,13 +2846,49 @@
               <w:rPr>
                 <w:szCs w:val="24"/>
               </w:rPr>
-              <w:t>Tip ski-passa</w:t>
-            </w:r>
-            <w:r>
-              <w:rPr>
-                <w:szCs w:val="24"/>
-              </w:rPr>
-              <w:t xml:space="preserve"> (Decija, Odrasli)</w:t>
+              <w:t>Tip ski-</w:t>
+            </w:r>
+            <w:proofErr w:type="spellStart"/>
+            <w:r>
+              <w:rPr>
+                <w:szCs w:val="24"/>
+              </w:rPr>
+              <w:t>passa</w:t>
+            </w:r>
+            <w:proofErr w:type="spellEnd"/>
+            <w:r>
+              <w:rPr>
+                <w:szCs w:val="24"/>
+              </w:rPr>
+              <w:t xml:space="preserve"> (</w:t>
+            </w:r>
+            <w:proofErr w:type="spellStart"/>
+            <w:r>
+              <w:rPr>
+                <w:szCs w:val="24"/>
+              </w:rPr>
+              <w:t>Decija</w:t>
+            </w:r>
+            <w:proofErr w:type="spellEnd"/>
+            <w:r>
+              <w:rPr>
+                <w:szCs w:val="24"/>
+              </w:rPr>
+              <w:t xml:space="preserve">, </w:t>
+            </w:r>
+            <w:proofErr w:type="spellStart"/>
+            <w:r>
+              <w:rPr>
+                <w:szCs w:val="24"/>
+              </w:rPr>
+              <w:t>Odrasli</w:t>
+            </w:r>
+            <w:proofErr w:type="spellEnd"/>
+            <w:r>
+              <w:rPr>
+                <w:szCs w:val="24"/>
+              </w:rPr>
+              <w:t>)</w:t>
             </w:r>
           </w:p>
         </w:tc>
@@ -2446,12 +2908,14 @@
                 <w:szCs w:val="24"/>
               </w:rPr>
             </w:pPr>
+            <w:proofErr w:type="spellStart"/>
             <w:r>
               <w:rPr>
                 <w:szCs w:val="24"/>
               </w:rPr>
               <w:t>datIstSps</w:t>
             </w:r>
+            <w:proofErr w:type="spellEnd"/>
           </w:p>
         </w:tc>
         <w:tc>
@@ -2469,8 +2933,30 @@
               <w:rPr>
                 <w:szCs w:val="24"/>
               </w:rPr>
-              <w:t>Datum isteka ski-passa</w:t>
-            </w:r>
+              <w:t xml:space="preserve">Datum </w:t>
+            </w:r>
+            <w:proofErr w:type="spellStart"/>
+            <w:r>
+              <w:rPr>
+                <w:szCs w:val="24"/>
+              </w:rPr>
+              <w:t>isteka</w:t>
+            </w:r>
+            <w:proofErr w:type="spellEnd"/>
+            <w:r>
+              <w:rPr>
+                <w:szCs w:val="24"/>
+              </w:rPr>
+              <w:t xml:space="preserve"> ski-</w:t>
+            </w:r>
+            <w:proofErr w:type="spellStart"/>
+            <w:r>
+              <w:rPr>
+                <w:szCs w:val="24"/>
+              </w:rPr>
+              <w:t>passa</w:t>
+            </w:r>
+            <w:proofErr w:type="spellEnd"/>
           </w:p>
         </w:tc>
       </w:tr>
@@ -2516,12 +3002,14 @@
                 <w:szCs w:val="24"/>
               </w:rPr>
             </w:pPr>
+            <w:proofErr w:type="spellStart"/>
             <w:r>
               <w:rPr>
                 <w:szCs w:val="24"/>
               </w:rPr>
               <w:t>Staza</w:t>
             </w:r>
+            <w:proofErr w:type="spellEnd"/>
           </w:p>
         </w:tc>
       </w:tr>
@@ -2541,6 +3029,7 @@
                 <w:u w:val="single"/>
               </w:rPr>
             </w:pPr>
+            <w:proofErr w:type="spellStart"/>
             <w:r>
               <w:rPr>
                 <w:szCs w:val="24"/>
@@ -2555,6 +3044,7 @@
               </w:rPr>
               <w:t>Stz</w:t>
             </w:r>
+            <w:proofErr w:type="spellEnd"/>
           </w:p>
         </w:tc>
         <w:tc>
@@ -2568,6 +3058,7 @@
                 <w:szCs w:val="24"/>
               </w:rPr>
             </w:pPr>
+            <w:proofErr w:type="spellStart"/>
             <w:r>
               <w:rPr>
                 <w:szCs w:val="24"/>
@@ -2578,8 +3069,23 @@
               <w:rPr>
                 <w:szCs w:val="24"/>
               </w:rPr>
-              <w:t>ifikator staze</w:t>
-            </w:r>
+              <w:t>ifikator</w:t>
+            </w:r>
+            <w:proofErr w:type="spellEnd"/>
+            <w:r>
+              <w:rPr>
+                <w:szCs w:val="24"/>
+              </w:rPr>
+              <w:t xml:space="preserve"> </w:t>
+            </w:r>
+            <w:proofErr w:type="spellStart"/>
+            <w:r>
+              <w:rPr>
+                <w:szCs w:val="24"/>
+              </w:rPr>
+              <w:t>staze</w:t>
+            </w:r>
+            <w:proofErr w:type="spellEnd"/>
           </w:p>
         </w:tc>
       </w:tr>
@@ -2597,12 +3103,14 @@
                 <w:szCs w:val="24"/>
               </w:rPr>
             </w:pPr>
+            <w:proofErr w:type="spellStart"/>
             <w:r>
               <w:rPr>
                 <w:szCs w:val="24"/>
               </w:rPr>
               <w:t>tipStz</w:t>
             </w:r>
+            <w:proofErr w:type="spellEnd"/>
           </w:p>
         </w:tc>
         <w:tc>
@@ -2620,7 +3128,77 @@
               <w:rPr>
                 <w:szCs w:val="24"/>
               </w:rPr>
-              <w:t>Tip staze (Crna, crvena, zelena, plava)</w:t>
+              <w:t xml:space="preserve">Tip </w:t>
+            </w:r>
+            <w:proofErr w:type="spellStart"/>
+            <w:r>
+              <w:rPr>
+                <w:szCs w:val="24"/>
+              </w:rPr>
+              <w:t>staze</w:t>
+            </w:r>
+            <w:proofErr w:type="spellEnd"/>
+            <w:r>
+              <w:rPr>
+                <w:szCs w:val="24"/>
+              </w:rPr>
+              <w:t xml:space="preserve"> (</w:t>
+            </w:r>
+            <w:proofErr w:type="spellStart"/>
+            <w:r>
+              <w:rPr>
+                <w:szCs w:val="24"/>
+              </w:rPr>
+              <w:t>Crna</w:t>
+            </w:r>
+            <w:proofErr w:type="spellEnd"/>
+            <w:r>
+              <w:rPr>
+                <w:szCs w:val="24"/>
+              </w:rPr>
+              <w:t xml:space="preserve">, </w:t>
+            </w:r>
+            <w:proofErr w:type="spellStart"/>
+            <w:r>
+              <w:rPr>
+                <w:szCs w:val="24"/>
+              </w:rPr>
+              <w:t>crvena</w:t>
+            </w:r>
+            <w:proofErr w:type="spellEnd"/>
+            <w:r>
+              <w:rPr>
+                <w:szCs w:val="24"/>
+              </w:rPr>
+              <w:t xml:space="preserve">, </w:t>
+            </w:r>
+            <w:proofErr w:type="spellStart"/>
+            <w:r>
+              <w:rPr>
+                <w:szCs w:val="24"/>
+              </w:rPr>
+              <w:t>zelena</w:t>
+            </w:r>
+            <w:proofErr w:type="spellEnd"/>
+            <w:r>
+              <w:rPr>
+                <w:szCs w:val="24"/>
+              </w:rPr>
+              <w:t xml:space="preserve">, </w:t>
+            </w:r>
+            <w:proofErr w:type="spellStart"/>
+            <w:r>
+              <w:rPr>
+                <w:szCs w:val="24"/>
+              </w:rPr>
+              <w:t>plava</w:t>
+            </w:r>
+            <w:proofErr w:type="spellEnd"/>
+            <w:r>
+              <w:rPr>
+                <w:szCs w:val="24"/>
+              </w:rPr>
+              <w:t>)</w:t>
             </w:r>
           </w:p>
         </w:tc>
@@ -2640,12 +3218,14 @@
                 <w:szCs w:val="24"/>
               </w:rPr>
             </w:pPr>
+            <w:proofErr w:type="spellStart"/>
             <w:r>
               <w:rPr>
                 <w:szCs w:val="24"/>
               </w:rPr>
               <w:t>dužStz</w:t>
             </w:r>
+            <w:proofErr w:type="spellEnd"/>
           </w:p>
         </w:tc>
         <w:tc>
@@ -2659,18 +3239,56 @@
                 <w:szCs w:val="24"/>
               </w:rPr>
             </w:pPr>
-            <w:r>
-              <w:rPr>
-                <w:szCs w:val="24"/>
-              </w:rPr>
-              <w:t>Dužina staze</w:t>
-            </w:r>
-            <w:r>
-              <w:rPr>
-                <w:szCs w:val="24"/>
-              </w:rPr>
-              <w:t xml:space="preserve"> izražena u kilometrima</w:t>
-            </w:r>
+            <w:proofErr w:type="spellStart"/>
+            <w:r>
+              <w:rPr>
+                <w:szCs w:val="24"/>
+              </w:rPr>
+              <w:t>Dužina</w:t>
+            </w:r>
+            <w:proofErr w:type="spellEnd"/>
+            <w:r>
+              <w:rPr>
+                <w:szCs w:val="24"/>
+              </w:rPr>
+              <w:t xml:space="preserve"> </w:t>
+            </w:r>
+            <w:proofErr w:type="spellStart"/>
+            <w:r>
+              <w:rPr>
+                <w:szCs w:val="24"/>
+              </w:rPr>
+              <w:t>staze</w:t>
+            </w:r>
+            <w:proofErr w:type="spellEnd"/>
+            <w:r>
+              <w:rPr>
+                <w:szCs w:val="24"/>
+              </w:rPr>
+              <w:t xml:space="preserve"> </w:t>
+            </w:r>
+            <w:proofErr w:type="spellStart"/>
+            <w:r>
+              <w:rPr>
+                <w:szCs w:val="24"/>
+              </w:rPr>
+              <w:t>izražena</w:t>
+            </w:r>
+            <w:proofErr w:type="spellEnd"/>
+            <w:r>
+              <w:rPr>
+                <w:szCs w:val="24"/>
+              </w:rPr>
+              <w:t xml:space="preserve"> u </w:t>
+            </w:r>
+            <w:proofErr w:type="spellStart"/>
+            <w:r>
+              <w:rPr>
+                <w:szCs w:val="24"/>
+              </w:rPr>
+              <w:t>kilometrima</w:t>
+            </w:r>
+            <w:proofErr w:type="spellEnd"/>
           </w:p>
         </w:tc>
       </w:tr>
@@ -2686,12 +3304,14 @@
                 <w:szCs w:val="24"/>
               </w:rPr>
             </w:pPr>
+            <w:proofErr w:type="spellStart"/>
             <w:r>
               <w:rPr>
                 <w:szCs w:val="24"/>
               </w:rPr>
               <w:t>otvStz</w:t>
             </w:r>
+            <w:proofErr w:type="spellEnd"/>
           </w:p>
         </w:tc>
         <w:tc>
@@ -2705,12 +3325,42 @@
                 <w:szCs w:val="24"/>
               </w:rPr>
             </w:pPr>
-            <w:r>
-              <w:rPr>
-                <w:szCs w:val="24"/>
-              </w:rPr>
-              <w:t>Oznaka da li je staza otvorena</w:t>
-            </w:r>
+            <w:proofErr w:type="spellStart"/>
+            <w:r>
+              <w:rPr>
+                <w:szCs w:val="24"/>
+              </w:rPr>
+              <w:t>Oznaka</w:t>
+            </w:r>
+            <w:proofErr w:type="spellEnd"/>
+            <w:r>
+              <w:rPr>
+                <w:szCs w:val="24"/>
+              </w:rPr>
+              <w:t xml:space="preserve"> da li je </w:t>
+            </w:r>
+            <w:proofErr w:type="spellStart"/>
+            <w:r>
+              <w:rPr>
+                <w:szCs w:val="24"/>
+              </w:rPr>
+              <w:t>staza</w:t>
+            </w:r>
+            <w:proofErr w:type="spellEnd"/>
+            <w:r>
+              <w:rPr>
+                <w:szCs w:val="24"/>
+              </w:rPr>
+              <w:t xml:space="preserve"> </w:t>
+            </w:r>
+            <w:proofErr w:type="spellStart"/>
+            <w:r>
+              <w:rPr>
+                <w:szCs w:val="24"/>
+              </w:rPr>
+              <w:t>otvorena</w:t>
+            </w:r>
+            <w:proofErr w:type="spellEnd"/>
           </w:p>
           <w:p>
             <w:pPr>
@@ -2770,12 +3420,28 @@
                 <w:szCs w:val="24"/>
               </w:rPr>
             </w:pPr>
-            <w:r>
-              <w:rPr>
-                <w:szCs w:val="24"/>
-              </w:rPr>
-              <w:t>Gorska služba</w:t>
-            </w:r>
+            <w:proofErr w:type="spellStart"/>
+            <w:r>
+              <w:rPr>
+                <w:szCs w:val="24"/>
+              </w:rPr>
+              <w:t>Gorska</w:t>
+            </w:r>
+            <w:proofErr w:type="spellEnd"/>
+            <w:r>
+              <w:rPr>
+                <w:szCs w:val="24"/>
+              </w:rPr>
+              <w:t xml:space="preserve"> </w:t>
+            </w:r>
+            <w:proofErr w:type="spellStart"/>
+            <w:r>
+              <w:rPr>
+                <w:szCs w:val="24"/>
+              </w:rPr>
+              <w:t>služba</w:t>
+            </w:r>
+            <w:proofErr w:type="spellEnd"/>
           </w:p>
         </w:tc>
       </w:tr>
@@ -2795,6 +3461,7 @@
                 <w:u w:val="single"/>
               </w:rPr>
             </w:pPr>
+            <w:proofErr w:type="spellStart"/>
             <w:r>
               <w:rPr>
                 <w:szCs w:val="24"/>
@@ -2809,6 +3476,7 @@
               </w:rPr>
               <w:t>Gsl</w:t>
             </w:r>
+            <w:proofErr w:type="spellEnd"/>
           </w:p>
         </w:tc>
         <w:tc>
@@ -2822,6 +3490,7 @@
                 <w:szCs w:val="24"/>
               </w:rPr>
             </w:pPr>
+            <w:proofErr w:type="spellStart"/>
             <w:r>
               <w:rPr>
                 <w:szCs w:val="24"/>
@@ -2832,8 +3501,37 @@
               <w:rPr>
                 <w:szCs w:val="24"/>
               </w:rPr>
-              <w:t>ifikator gorske službe</w:t>
-            </w:r>
+              <w:t>ifikator</w:t>
+            </w:r>
+            <w:proofErr w:type="spellEnd"/>
+            <w:r>
+              <w:rPr>
+                <w:szCs w:val="24"/>
+              </w:rPr>
+              <w:t xml:space="preserve"> </w:t>
+            </w:r>
+            <w:proofErr w:type="spellStart"/>
+            <w:r>
+              <w:rPr>
+                <w:szCs w:val="24"/>
+              </w:rPr>
+              <w:t>gorske</w:t>
+            </w:r>
+            <w:proofErr w:type="spellEnd"/>
+            <w:r>
+              <w:rPr>
+                <w:szCs w:val="24"/>
+              </w:rPr>
+              <w:t xml:space="preserve"> </w:t>
+            </w:r>
+            <w:proofErr w:type="spellStart"/>
+            <w:r>
+              <w:rPr>
+                <w:szCs w:val="24"/>
+              </w:rPr>
+              <w:t>službe</w:t>
+            </w:r>
+            <w:proofErr w:type="spellEnd"/>
           </w:p>
         </w:tc>
       </w:tr>
@@ -2851,12 +3549,14 @@
                 <w:szCs w:val="24"/>
               </w:rPr>
             </w:pPr>
+            <w:proofErr w:type="spellStart"/>
             <w:r>
               <w:rPr>
                 <w:szCs w:val="24"/>
               </w:rPr>
               <w:t>brTlGsl</w:t>
             </w:r>
+            <w:proofErr w:type="spellEnd"/>
           </w:p>
         </w:tc>
         <w:tc>
@@ -2870,12 +3570,70 @@
                 <w:szCs w:val="24"/>
               </w:rPr>
             </w:pPr>
-            <w:r>
-              <w:rPr>
-                <w:szCs w:val="24"/>
-              </w:rPr>
-              <w:t>Broj(kontakt) telefon gorske službe</w:t>
-            </w:r>
+            <w:proofErr w:type="spellStart"/>
+            <w:r>
+              <w:rPr>
+                <w:szCs w:val="24"/>
+              </w:rPr>
+              <w:t>Broj</w:t>
+            </w:r>
+            <w:proofErr w:type="spellEnd"/>
+            <w:r>
+              <w:rPr>
+                <w:szCs w:val="24"/>
+              </w:rPr>
+              <w:t>(</w:t>
+            </w:r>
+            <w:proofErr w:type="spellStart"/>
+            <w:r>
+              <w:rPr>
+                <w:szCs w:val="24"/>
+              </w:rPr>
+              <w:t>kontakt</w:t>
+            </w:r>
+            <w:proofErr w:type="spellEnd"/>
+            <w:r>
+              <w:rPr>
+                <w:szCs w:val="24"/>
+              </w:rPr>
+              <w:t xml:space="preserve">) </w:t>
+            </w:r>
+            <w:proofErr w:type="spellStart"/>
+            <w:r>
+              <w:rPr>
+                <w:szCs w:val="24"/>
+              </w:rPr>
+              <w:t>telefon</w:t>
+            </w:r>
+            <w:proofErr w:type="spellEnd"/>
+            <w:r>
+              <w:rPr>
+                <w:szCs w:val="24"/>
+              </w:rPr>
+              <w:t xml:space="preserve"> </w:t>
+            </w:r>
+            <w:proofErr w:type="spellStart"/>
+            <w:r>
+              <w:rPr>
+                <w:szCs w:val="24"/>
+              </w:rPr>
+              <w:t>gorske</w:t>
+            </w:r>
+            <w:proofErr w:type="spellEnd"/>
+            <w:r>
+              <w:rPr>
+                <w:szCs w:val="24"/>
+              </w:rPr>
+              <w:t xml:space="preserve"> </w:t>
+            </w:r>
+            <w:proofErr w:type="spellStart"/>
+            <w:r>
+              <w:rPr>
+                <w:szCs w:val="24"/>
+              </w:rPr>
+              <w:t>službe</w:t>
+            </w:r>
+            <w:proofErr w:type="spellEnd"/>
           </w:p>
         </w:tc>
       </w:tr>
@@ -2942,6 +3700,7 @@
                 <w:szCs w:val="24"/>
               </w:rPr>
             </w:pPr>
+            <w:proofErr w:type="spellStart"/>
             <w:r>
               <w:rPr>
                 <w:szCs w:val="24"/>
@@ -2949,6 +3708,7 @@
               <w:lastRenderedPageBreak/>
               <w:t>Oprema</w:t>
             </w:r>
+            <w:proofErr w:type="spellEnd"/>
           </w:p>
         </w:tc>
       </w:tr>
@@ -2968,6 +3728,7 @@
                 <w:u w:val="single"/>
               </w:rPr>
             </w:pPr>
+            <w:proofErr w:type="spellStart"/>
             <w:r>
               <w:rPr>
                 <w:szCs w:val="24"/>
@@ -2982,6 +3743,7 @@
               </w:rPr>
               <w:t>Opr</w:t>
             </w:r>
+            <w:proofErr w:type="spellEnd"/>
           </w:p>
         </w:tc>
         <w:tc>
@@ -2995,6 +3757,7 @@
                 <w:szCs w:val="24"/>
               </w:rPr>
             </w:pPr>
+            <w:proofErr w:type="spellStart"/>
             <w:r>
               <w:rPr>
                 <w:szCs w:val="24"/>
@@ -3005,8 +3768,23 @@
               <w:rPr>
                 <w:szCs w:val="24"/>
               </w:rPr>
-              <w:t>ifikator opreme</w:t>
-            </w:r>
+              <w:t>ifikator</w:t>
+            </w:r>
+            <w:proofErr w:type="spellEnd"/>
+            <w:r>
+              <w:rPr>
+                <w:szCs w:val="24"/>
+              </w:rPr>
+              <w:t xml:space="preserve"> </w:t>
+            </w:r>
+            <w:proofErr w:type="spellStart"/>
+            <w:r>
+              <w:rPr>
+                <w:szCs w:val="24"/>
+              </w:rPr>
+              <w:t>opreme</w:t>
+            </w:r>
+            <w:proofErr w:type="spellEnd"/>
           </w:p>
         </w:tc>
       </w:tr>
@@ -3024,12 +3802,14 @@
                 <w:szCs w:val="24"/>
               </w:rPr>
             </w:pPr>
+            <w:proofErr w:type="spellStart"/>
             <w:r>
               <w:rPr>
                 <w:szCs w:val="24"/>
               </w:rPr>
               <w:t>tipOpr</w:t>
             </w:r>
+            <w:proofErr w:type="spellEnd"/>
           </w:p>
         </w:tc>
         <w:tc>
@@ -3047,7 +3827,21 @@
               <w:rPr>
                 <w:szCs w:val="24"/>
               </w:rPr>
-              <w:t xml:space="preserve">Tip opreme </w:t>
+              <w:t xml:space="preserve">Tip </w:t>
+            </w:r>
+            <w:proofErr w:type="spellStart"/>
+            <w:r>
+              <w:rPr>
+                <w:szCs w:val="24"/>
+              </w:rPr>
+              <w:t>opreme</w:t>
+            </w:r>
+            <w:proofErr w:type="spellEnd"/>
+            <w:r>
+              <w:rPr>
+                <w:szCs w:val="24"/>
+              </w:rPr>
+              <w:t xml:space="preserve"> </w:t>
             </w:r>
           </w:p>
           <w:p>
@@ -3061,7 +3855,35 @@
               <w:rPr>
                 <w:szCs w:val="24"/>
               </w:rPr>
-              <w:t>(Skije, kaciga,</w:t>
+              <w:t>(</w:t>
+            </w:r>
+            <w:proofErr w:type="spellStart"/>
+            <w:r>
+              <w:rPr>
+                <w:szCs w:val="24"/>
+              </w:rPr>
+              <w:t>Skije</w:t>
+            </w:r>
+            <w:proofErr w:type="spellEnd"/>
+            <w:r>
+              <w:rPr>
+                <w:szCs w:val="24"/>
+              </w:rPr>
+              <w:t xml:space="preserve">, </w:t>
+            </w:r>
+            <w:proofErr w:type="spellStart"/>
+            <w:r>
+              <w:rPr>
+                <w:szCs w:val="24"/>
+              </w:rPr>
+              <w:t>kaciga</w:t>
+            </w:r>
+            <w:proofErr w:type="spellEnd"/>
+            <w:r>
+              <w:rPr>
+                <w:szCs w:val="24"/>
+              </w:rPr>
+              <w:t>,</w:t>
             </w:r>
             <w:r>
               <w:rPr>
@@ -3115,12 +3937,14 @@
                 <w:szCs w:val="24"/>
               </w:rPr>
             </w:pPr>
+            <w:proofErr w:type="spellStart"/>
             <w:r>
               <w:rPr>
                 <w:szCs w:val="24"/>
               </w:rPr>
               <w:t>Skije</w:t>
             </w:r>
+            <w:proofErr w:type="spellEnd"/>
           </w:p>
         </w:tc>
       </w:tr>
@@ -3140,6 +3964,7 @@
                 <w:u w:val="single"/>
               </w:rPr>
             </w:pPr>
+            <w:proofErr w:type="spellStart"/>
             <w:r>
               <w:rPr>
                 <w:szCs w:val="24"/>
@@ -3154,6 +3979,7 @@
               </w:rPr>
               <w:t>Sij</w:t>
             </w:r>
+            <w:proofErr w:type="spellEnd"/>
           </w:p>
         </w:tc>
         <w:tc>
@@ -3167,6 +3993,7 @@
                 <w:szCs w:val="24"/>
               </w:rPr>
             </w:pPr>
+            <w:proofErr w:type="spellStart"/>
             <w:r>
               <w:rPr>
                 <w:szCs w:val="24"/>
@@ -3177,8 +4004,23 @@
               <w:rPr>
                 <w:szCs w:val="24"/>
               </w:rPr>
-              <w:t>ifikator skija</w:t>
-            </w:r>
+              <w:t>ifikator</w:t>
+            </w:r>
+            <w:proofErr w:type="spellEnd"/>
+            <w:r>
+              <w:rPr>
+                <w:szCs w:val="24"/>
+              </w:rPr>
+              <w:t xml:space="preserve"> </w:t>
+            </w:r>
+            <w:proofErr w:type="spellStart"/>
+            <w:r>
+              <w:rPr>
+                <w:szCs w:val="24"/>
+              </w:rPr>
+              <w:t>skija</w:t>
+            </w:r>
+            <w:proofErr w:type="spellEnd"/>
           </w:p>
         </w:tc>
       </w:tr>
@@ -3196,6 +4038,7 @@
                 <w:szCs w:val="24"/>
               </w:rPr>
             </w:pPr>
+            <w:proofErr w:type="spellStart"/>
             <w:r>
               <w:rPr>
                 <w:szCs w:val="24"/>
@@ -3208,6 +4051,7 @@
               </w:rPr>
               <w:t>Sij</w:t>
             </w:r>
+            <w:proofErr w:type="spellEnd"/>
           </w:p>
         </w:tc>
         <w:tc>
@@ -3221,17 +4065,47 @@
                 <w:szCs w:val="24"/>
               </w:rPr>
             </w:pPr>
+            <w:proofErr w:type="spellStart"/>
             <w:r>
               <w:rPr>
                 <w:szCs w:val="24"/>
               </w:rPr>
               <w:t>Visina</w:t>
             </w:r>
-            <w:r>
-              <w:rPr>
-                <w:szCs w:val="24"/>
-              </w:rPr>
-              <w:t xml:space="preserve"> skija izražena u cm</w:t>
+            <w:proofErr w:type="spellEnd"/>
+            <w:r>
+              <w:rPr>
+                <w:szCs w:val="24"/>
+              </w:rPr>
+              <w:t xml:space="preserve"> </w:t>
+            </w:r>
+            <w:proofErr w:type="spellStart"/>
+            <w:r>
+              <w:rPr>
+                <w:szCs w:val="24"/>
+              </w:rPr>
+              <w:t>skija</w:t>
+            </w:r>
+            <w:proofErr w:type="spellEnd"/>
+            <w:r>
+              <w:rPr>
+                <w:szCs w:val="24"/>
+              </w:rPr>
+              <w:t xml:space="preserve"> </w:t>
+            </w:r>
+            <w:proofErr w:type="spellStart"/>
+            <w:r>
+              <w:rPr>
+                <w:szCs w:val="24"/>
+              </w:rPr>
+              <w:t>izražena</w:t>
+            </w:r>
+            <w:proofErr w:type="spellEnd"/>
+            <w:r>
+              <w:rPr>
+                <w:szCs w:val="24"/>
+              </w:rPr>
+              <w:t xml:space="preserve"> u cm</w:t>
             </w:r>
           </w:p>
         </w:tc>
@@ -3251,12 +4125,14 @@
                 <w:szCs w:val="24"/>
               </w:rPr>
             </w:pPr>
+            <w:proofErr w:type="spellStart"/>
             <w:r>
               <w:rPr>
                 <w:szCs w:val="24"/>
               </w:rPr>
               <w:t>širSij</w:t>
             </w:r>
+            <w:proofErr w:type="spellEnd"/>
           </w:p>
         </w:tc>
         <w:tc>
@@ -3270,11 +4146,47 @@
                 <w:szCs w:val="24"/>
               </w:rPr>
             </w:pPr>
-            <w:r>
-              <w:rPr>
-                <w:szCs w:val="24"/>
-              </w:rPr>
-              <w:t>Širina skija izražena u cm</w:t>
+            <w:proofErr w:type="spellStart"/>
+            <w:r>
+              <w:rPr>
+                <w:szCs w:val="24"/>
+              </w:rPr>
+              <w:t>Širina</w:t>
+            </w:r>
+            <w:proofErr w:type="spellEnd"/>
+            <w:r>
+              <w:rPr>
+                <w:szCs w:val="24"/>
+              </w:rPr>
+              <w:t xml:space="preserve"> </w:t>
+            </w:r>
+            <w:proofErr w:type="spellStart"/>
+            <w:r>
+              <w:rPr>
+                <w:szCs w:val="24"/>
+              </w:rPr>
+              <w:t>skija</w:t>
+            </w:r>
+            <w:proofErr w:type="spellEnd"/>
+            <w:r>
+              <w:rPr>
+                <w:szCs w:val="24"/>
+              </w:rPr>
+              <w:t xml:space="preserve"> </w:t>
+            </w:r>
+            <w:proofErr w:type="spellStart"/>
+            <w:r>
+              <w:rPr>
+                <w:szCs w:val="24"/>
+              </w:rPr>
+              <w:t>izražena</w:t>
+            </w:r>
+            <w:proofErr w:type="spellEnd"/>
+            <w:r>
+              <w:rPr>
+                <w:szCs w:val="24"/>
+              </w:rPr>
+              <w:t xml:space="preserve"> u cm</w:t>
             </w:r>
           </w:p>
         </w:tc>
@@ -3291,12 +4203,14 @@
                 <w:szCs w:val="24"/>
               </w:rPr>
             </w:pPr>
+            <w:proofErr w:type="spellStart"/>
             <w:r>
               <w:rPr>
                 <w:szCs w:val="24"/>
               </w:rPr>
               <w:t>tipSij</w:t>
             </w:r>
+            <w:proofErr w:type="spellEnd"/>
           </w:p>
         </w:tc>
         <w:tc>
@@ -3314,7 +4228,21 @@
               <w:rPr>
                 <w:szCs w:val="24"/>
               </w:rPr>
-              <w:t xml:space="preserve">Tip skija </w:t>
+              <w:t xml:space="preserve">Tip </w:t>
+            </w:r>
+            <w:proofErr w:type="spellStart"/>
+            <w:r>
+              <w:rPr>
+                <w:szCs w:val="24"/>
+              </w:rPr>
+              <w:t>skija</w:t>
+            </w:r>
+            <w:proofErr w:type="spellEnd"/>
+            <w:r>
+              <w:rPr>
+                <w:szCs w:val="24"/>
+              </w:rPr>
+              <w:t xml:space="preserve"> </w:t>
             </w:r>
           </w:p>
           <w:p>
@@ -3375,12 +4303,14 @@
                 <w:szCs w:val="24"/>
               </w:rPr>
             </w:pPr>
+            <w:proofErr w:type="spellStart"/>
             <w:r>
               <w:rPr>
                 <w:szCs w:val="24"/>
               </w:rPr>
               <w:t>Kaciga</w:t>
             </w:r>
+            <w:proofErr w:type="spellEnd"/>
           </w:p>
         </w:tc>
       </w:tr>
@@ -3400,6 +4330,7 @@
                 <w:u w:val="single"/>
               </w:rPr>
             </w:pPr>
+            <w:proofErr w:type="spellStart"/>
             <w:r>
               <w:rPr>
                 <w:szCs w:val="24"/>
@@ -3414,6 +4345,7 @@
               </w:rPr>
               <w:t>Kcg</w:t>
             </w:r>
+            <w:proofErr w:type="spellEnd"/>
           </w:p>
         </w:tc>
         <w:tc>
@@ -3427,6 +4359,7 @@
                 <w:szCs w:val="24"/>
               </w:rPr>
             </w:pPr>
+            <w:proofErr w:type="spellStart"/>
             <w:r>
               <w:rPr>
                 <w:szCs w:val="24"/>
@@ -3437,14 +4370,23 @@
               <w:rPr>
                 <w:szCs w:val="24"/>
               </w:rPr>
-              <w:t xml:space="preserve">ifikator </w:t>
-            </w:r>
+              <w:t>ifikator</w:t>
+            </w:r>
+            <w:proofErr w:type="spellEnd"/>
+            <w:r>
+              <w:rPr>
+                <w:szCs w:val="24"/>
+              </w:rPr>
+              <w:t xml:space="preserve"> </w:t>
+            </w:r>
+            <w:proofErr w:type="spellStart"/>
             <w:r>
               <w:rPr>
                 <w:szCs w:val="24"/>
               </w:rPr>
               <w:t>kacige</w:t>
             </w:r>
+            <w:proofErr w:type="spellEnd"/>
           </w:p>
         </w:tc>
       </w:tr>
@@ -3462,12 +4404,14 @@
                 <w:szCs w:val="24"/>
               </w:rPr>
             </w:pPr>
+            <w:proofErr w:type="spellStart"/>
             <w:r>
               <w:rPr>
                 <w:szCs w:val="24"/>
               </w:rPr>
               <w:t>naoKcg</w:t>
             </w:r>
+            <w:proofErr w:type="spellEnd"/>
           </w:p>
         </w:tc>
         <w:tc>
@@ -3481,12 +4425,56 @@
                 <w:szCs w:val="24"/>
               </w:rPr>
             </w:pPr>
-            <w:r>
-              <w:rPr>
-                <w:szCs w:val="24"/>
-              </w:rPr>
-              <w:t>Oznaka da li kaciga poseduje naočare</w:t>
-            </w:r>
+            <w:proofErr w:type="spellStart"/>
+            <w:r>
+              <w:rPr>
+                <w:szCs w:val="24"/>
+              </w:rPr>
+              <w:t>Oznaka</w:t>
+            </w:r>
+            <w:proofErr w:type="spellEnd"/>
+            <w:r>
+              <w:rPr>
+                <w:szCs w:val="24"/>
+              </w:rPr>
+              <w:t xml:space="preserve"> da li </w:t>
+            </w:r>
+            <w:proofErr w:type="spellStart"/>
+            <w:r>
+              <w:rPr>
+                <w:szCs w:val="24"/>
+              </w:rPr>
+              <w:t>kaciga</w:t>
+            </w:r>
+            <w:proofErr w:type="spellEnd"/>
+            <w:r>
+              <w:rPr>
+                <w:szCs w:val="24"/>
+              </w:rPr>
+              <w:t xml:space="preserve"> </w:t>
+            </w:r>
+            <w:proofErr w:type="spellStart"/>
+            <w:r>
+              <w:rPr>
+                <w:szCs w:val="24"/>
+              </w:rPr>
+              <w:t>poseduje</w:t>
+            </w:r>
+            <w:proofErr w:type="spellEnd"/>
+            <w:r>
+              <w:rPr>
+                <w:szCs w:val="24"/>
+              </w:rPr>
+              <w:t xml:space="preserve"> </w:t>
+            </w:r>
+            <w:proofErr w:type="spellStart"/>
+            <w:r>
+              <w:rPr>
+                <w:szCs w:val="24"/>
+              </w:rPr>
+              <w:t>naočare</w:t>
+            </w:r>
+            <w:proofErr w:type="spellEnd"/>
           </w:p>
           <w:p>
             <w:pPr>
@@ -3546,12 +4534,14 @@
                 <w:szCs w:val="24"/>
               </w:rPr>
             </w:pPr>
+            <w:proofErr w:type="spellStart"/>
             <w:r>
               <w:rPr>
                 <w:szCs w:val="24"/>
               </w:rPr>
               <w:t>Štapovi</w:t>
             </w:r>
+            <w:proofErr w:type="spellEnd"/>
           </w:p>
         </w:tc>
       </w:tr>
@@ -3571,6 +4561,7 @@
                 <w:u w:val="single"/>
               </w:rPr>
             </w:pPr>
+            <w:proofErr w:type="spellStart"/>
             <w:r>
               <w:rPr>
                 <w:szCs w:val="24"/>
@@ -3585,6 +4576,7 @@
               </w:rPr>
               <w:t>Štp</w:t>
             </w:r>
+            <w:proofErr w:type="spellEnd"/>
           </w:p>
         </w:tc>
         <w:tc>
@@ -3598,6 +4590,7 @@
                 <w:szCs w:val="24"/>
               </w:rPr>
             </w:pPr>
+            <w:proofErr w:type="spellStart"/>
             <w:r>
               <w:rPr>
                 <w:szCs w:val="24"/>
@@ -3608,14 +4601,23 @@
               <w:rPr>
                 <w:szCs w:val="24"/>
               </w:rPr>
-              <w:t xml:space="preserve">ifikator </w:t>
-            </w:r>
+              <w:t>ifikator</w:t>
+            </w:r>
+            <w:proofErr w:type="spellEnd"/>
+            <w:r>
+              <w:rPr>
+                <w:szCs w:val="24"/>
+              </w:rPr>
+              <w:t xml:space="preserve"> </w:t>
+            </w:r>
+            <w:proofErr w:type="spellStart"/>
             <w:r>
               <w:rPr>
                 <w:szCs w:val="24"/>
               </w:rPr>
               <w:t>štapova</w:t>
             </w:r>
+            <w:proofErr w:type="spellEnd"/>
           </w:p>
         </w:tc>
       </w:tr>
@@ -3633,12 +4635,14 @@
                 <w:szCs w:val="24"/>
               </w:rPr>
             </w:pPr>
+            <w:proofErr w:type="spellStart"/>
             <w:r>
               <w:rPr>
                 <w:szCs w:val="24"/>
               </w:rPr>
               <w:t>visŠtp</w:t>
             </w:r>
+            <w:proofErr w:type="spellEnd"/>
           </w:p>
         </w:tc>
         <w:tc>
@@ -3652,11 +4656,47 @@
                 <w:szCs w:val="24"/>
               </w:rPr>
             </w:pPr>
-            <w:r>
-              <w:rPr>
-                <w:szCs w:val="24"/>
-              </w:rPr>
-              <w:t>Visina štapova izražena u cm</w:t>
+            <w:proofErr w:type="spellStart"/>
+            <w:r>
+              <w:rPr>
+                <w:szCs w:val="24"/>
+              </w:rPr>
+              <w:t>Visina</w:t>
+            </w:r>
+            <w:proofErr w:type="spellEnd"/>
+            <w:r>
+              <w:rPr>
+                <w:szCs w:val="24"/>
+              </w:rPr>
+              <w:t xml:space="preserve"> </w:t>
+            </w:r>
+            <w:proofErr w:type="spellStart"/>
+            <w:r>
+              <w:rPr>
+                <w:szCs w:val="24"/>
+              </w:rPr>
+              <w:t>štapova</w:t>
+            </w:r>
+            <w:proofErr w:type="spellEnd"/>
+            <w:r>
+              <w:rPr>
+                <w:szCs w:val="24"/>
+              </w:rPr>
+              <w:t xml:space="preserve"> </w:t>
+            </w:r>
+            <w:proofErr w:type="spellStart"/>
+            <w:r>
+              <w:rPr>
+                <w:szCs w:val="24"/>
+              </w:rPr>
+              <w:t>izražena</w:t>
+            </w:r>
+            <w:proofErr w:type="spellEnd"/>
+            <w:r>
+              <w:rPr>
+                <w:szCs w:val="24"/>
+              </w:rPr>
+              <w:t xml:space="preserve"> u cm</w:t>
             </w:r>
           </w:p>
         </w:tc>
@@ -3703,12 +4743,14 @@
                 <w:szCs w:val="24"/>
               </w:rPr>
             </w:pPr>
+            <w:proofErr w:type="spellStart"/>
             <w:r>
               <w:rPr>
                 <w:szCs w:val="24"/>
               </w:rPr>
               <w:t>Pancerice</w:t>
             </w:r>
+            <w:proofErr w:type="spellEnd"/>
           </w:p>
         </w:tc>
       </w:tr>
@@ -3728,6 +4770,7 @@
                 <w:u w:val="single"/>
               </w:rPr>
             </w:pPr>
+            <w:proofErr w:type="spellStart"/>
             <w:r>
               <w:rPr>
                 <w:szCs w:val="24"/>
@@ -3742,6 +4785,7 @@
               </w:rPr>
               <w:t>dPnc</w:t>
             </w:r>
+            <w:proofErr w:type="spellEnd"/>
           </w:p>
         </w:tc>
         <w:tc>
@@ -3755,6 +4799,7 @@
                 <w:szCs w:val="24"/>
               </w:rPr>
             </w:pPr>
+            <w:proofErr w:type="spellStart"/>
             <w:r>
               <w:rPr>
                 <w:szCs w:val="24"/>
@@ -3765,14 +4810,23 @@
               <w:rPr>
                 <w:szCs w:val="24"/>
               </w:rPr>
-              <w:t xml:space="preserve">ifikator </w:t>
-            </w:r>
+              <w:t>ifikator</w:t>
+            </w:r>
+            <w:proofErr w:type="spellEnd"/>
+            <w:r>
+              <w:rPr>
+                <w:szCs w:val="24"/>
+              </w:rPr>
+              <w:t xml:space="preserve"> </w:t>
+            </w:r>
+            <w:proofErr w:type="spellStart"/>
             <w:r>
               <w:rPr>
                 <w:szCs w:val="24"/>
               </w:rPr>
               <w:t>pancerica</w:t>
             </w:r>
+            <w:proofErr w:type="spellEnd"/>
           </w:p>
         </w:tc>
       </w:tr>
@@ -3793,6 +4847,7 @@
                 <w:szCs w:val="24"/>
               </w:rPr>
             </w:pPr>
+            <w:proofErr w:type="spellStart"/>
             <w:r>
               <w:rPr>
                 <w:szCs w:val="24"/>
@@ -3805,6 +4860,7 @@
               </w:rPr>
               <w:t>Pnc</w:t>
             </w:r>
+            <w:proofErr w:type="spellEnd"/>
           </w:p>
         </w:tc>
         <w:tc>
@@ -3818,11 +4874,75 @@
                 <w:szCs w:val="24"/>
               </w:rPr>
             </w:pPr>
-            <w:r>
-              <w:rPr>
-                <w:szCs w:val="24"/>
-              </w:rPr>
-              <w:t>Broj pancerice (kao broj obuće)</w:t>
+            <w:proofErr w:type="spellStart"/>
+            <w:r>
+              <w:rPr>
+                <w:szCs w:val="24"/>
+              </w:rPr>
+              <w:t>Broj</w:t>
+            </w:r>
+            <w:proofErr w:type="spellEnd"/>
+            <w:r>
+              <w:rPr>
+                <w:szCs w:val="24"/>
+              </w:rPr>
+              <w:t xml:space="preserve"> </w:t>
+            </w:r>
+            <w:proofErr w:type="spellStart"/>
+            <w:r>
+              <w:rPr>
+                <w:szCs w:val="24"/>
+              </w:rPr>
+              <w:t>pancerice</w:t>
+            </w:r>
+            <w:proofErr w:type="spellEnd"/>
+            <w:r>
+              <w:rPr>
+                <w:szCs w:val="24"/>
+              </w:rPr>
+              <w:t xml:space="preserve"> (</w:t>
+            </w:r>
+            <w:proofErr w:type="spellStart"/>
+            <w:r>
+              <w:rPr>
+                <w:szCs w:val="24"/>
+              </w:rPr>
+              <w:t>kao</w:t>
+            </w:r>
+            <w:proofErr w:type="spellEnd"/>
+            <w:r>
+              <w:rPr>
+                <w:szCs w:val="24"/>
+              </w:rPr>
+              <w:t xml:space="preserve"> </w:t>
+            </w:r>
+            <w:proofErr w:type="spellStart"/>
+            <w:r>
+              <w:rPr>
+                <w:szCs w:val="24"/>
+              </w:rPr>
+              <w:t>broj</w:t>
+            </w:r>
+            <w:proofErr w:type="spellEnd"/>
+            <w:r>
+              <w:rPr>
+                <w:szCs w:val="24"/>
+              </w:rPr>
+              <w:t xml:space="preserve"> </w:t>
+            </w:r>
+            <w:proofErr w:type="spellStart"/>
+            <w:r>
+              <w:rPr>
+                <w:szCs w:val="24"/>
+              </w:rPr>
+              <w:t>obuće</w:t>
+            </w:r>
+            <w:proofErr w:type="spellEnd"/>
+            <w:r>
+              <w:rPr>
+                <w:szCs w:val="24"/>
+              </w:rPr>
+              <w:t>)</w:t>
             </w:r>
           </w:p>
         </w:tc>
@@ -3842,12 +4962,14 @@
                 <w:szCs w:val="24"/>
               </w:rPr>
             </w:pPr>
+            <w:proofErr w:type="spellStart"/>
             <w:r>
               <w:rPr>
                 <w:szCs w:val="24"/>
               </w:rPr>
               <w:t>tipPnc</w:t>
             </w:r>
+            <w:proofErr w:type="spellEnd"/>
           </w:p>
         </w:tc>
         <w:tc>
@@ -3865,7 +4987,49 @@
               <w:rPr>
                 <w:szCs w:val="24"/>
               </w:rPr>
-              <w:t>Tip pancerica (Juniorske, seniorske)</w:t>
+              <w:t xml:space="preserve">Tip </w:t>
+            </w:r>
+            <w:proofErr w:type="spellStart"/>
+            <w:r>
+              <w:rPr>
+                <w:szCs w:val="24"/>
+              </w:rPr>
+              <w:t>pancerica</w:t>
+            </w:r>
+            <w:proofErr w:type="spellEnd"/>
+            <w:r>
+              <w:rPr>
+                <w:szCs w:val="24"/>
+              </w:rPr>
+              <w:t xml:space="preserve"> (</w:t>
+            </w:r>
+            <w:proofErr w:type="spellStart"/>
+            <w:r>
+              <w:rPr>
+                <w:szCs w:val="24"/>
+              </w:rPr>
+              <w:t>Juniorske</w:t>
+            </w:r>
+            <w:proofErr w:type="spellEnd"/>
+            <w:r>
+              <w:rPr>
+                <w:szCs w:val="24"/>
+              </w:rPr>
+              <w:t xml:space="preserve">, </w:t>
+            </w:r>
+            <w:proofErr w:type="spellStart"/>
+            <w:r>
+              <w:rPr>
+                <w:szCs w:val="24"/>
+              </w:rPr>
+              <w:t>seniorske</w:t>
+            </w:r>
+            <w:proofErr w:type="spellEnd"/>
+            <w:r>
+              <w:rPr>
+                <w:szCs w:val="24"/>
+              </w:rPr>
+              <w:t>)</w:t>
             </w:r>
           </w:p>
         </w:tc>
@@ -3882,12 +5046,14 @@
                 <w:szCs w:val="24"/>
               </w:rPr>
             </w:pPr>
+            <w:proofErr w:type="spellStart"/>
             <w:r>
               <w:rPr>
                 <w:szCs w:val="24"/>
               </w:rPr>
               <w:t>tvrdPnc</w:t>
             </w:r>
+            <w:proofErr w:type="spellEnd"/>
           </w:p>
         </w:tc>
         <w:tc>
@@ -3901,12 +5067,28 @@
                 <w:szCs w:val="24"/>
               </w:rPr>
             </w:pPr>
-            <w:r>
-              <w:rPr>
-                <w:szCs w:val="24"/>
-              </w:rPr>
-              <w:t>Tvrdoća pancerica</w:t>
-            </w:r>
+            <w:proofErr w:type="spellStart"/>
+            <w:r>
+              <w:rPr>
+                <w:szCs w:val="24"/>
+              </w:rPr>
+              <w:t>Tvrdoća</w:t>
+            </w:r>
+            <w:proofErr w:type="spellEnd"/>
+            <w:r>
+              <w:rPr>
+                <w:szCs w:val="24"/>
+              </w:rPr>
+              <w:t xml:space="preserve"> </w:t>
+            </w:r>
+            <w:proofErr w:type="spellStart"/>
+            <w:r>
+              <w:rPr>
+                <w:szCs w:val="24"/>
+              </w:rPr>
+              <w:t>pancerica</w:t>
+            </w:r>
+            <w:proofErr w:type="spellEnd"/>
           </w:p>
         </w:tc>
       </w:tr>
@@ -3996,8 +5178,149 @@
           <w:lang w:val="sr-Latn-RS"/>
         </w:rPr>
       </w:pPr>
-      <w:r>
-        <w:t xml:space="preserve">Ako definišem neka obeležja kao tip nečega, a nemam ISU od toga. Da li treba da definišem šta sve spada u taj opseg tj, šta sve može biti taj </w:t>
+      <w:proofErr w:type="spellStart"/>
+      <w:r>
+        <w:t>Ako</w:t>
+      </w:r>
+      <w:proofErr w:type="spellEnd"/>
+      <w:r>
+        <w:t xml:space="preserve"> </w:t>
+      </w:r>
+      <w:proofErr w:type="spellStart"/>
+      <w:r>
+        <w:t>definišem</w:t>
+      </w:r>
+      <w:proofErr w:type="spellEnd"/>
+      <w:r>
+        <w:t xml:space="preserve"> </w:t>
+      </w:r>
+      <w:proofErr w:type="spellStart"/>
+      <w:r>
+        <w:t>neka</w:t>
+      </w:r>
+      <w:proofErr w:type="spellEnd"/>
+      <w:r>
+        <w:t xml:space="preserve"> </w:t>
+      </w:r>
+      <w:proofErr w:type="spellStart"/>
+      <w:r>
+        <w:t>obeležja</w:t>
+      </w:r>
+      <w:proofErr w:type="spellEnd"/>
+      <w:r>
+        <w:t xml:space="preserve"> </w:t>
+      </w:r>
+      <w:proofErr w:type="spellStart"/>
+      <w:r>
+        <w:t>kao</w:t>
+      </w:r>
+      <w:proofErr w:type="spellEnd"/>
+      <w:r>
+        <w:t xml:space="preserve"> tip </w:t>
+      </w:r>
+      <w:proofErr w:type="spellStart"/>
+      <w:r>
+        <w:t>nečega</w:t>
+      </w:r>
+      <w:proofErr w:type="spellEnd"/>
+      <w:r>
+        <w:t xml:space="preserve">, a </w:t>
+      </w:r>
+      <w:proofErr w:type="spellStart"/>
+      <w:r>
+        <w:t>nemam</w:t>
+      </w:r>
+      <w:proofErr w:type="spellEnd"/>
+      <w:r>
+        <w:t xml:space="preserve"> ISU od toga. Da li </w:t>
+      </w:r>
+      <w:proofErr w:type="spellStart"/>
+      <w:r>
+        <w:t>treba</w:t>
+      </w:r>
+      <w:proofErr w:type="spellEnd"/>
+      <w:r>
+        <w:t xml:space="preserve"> da </w:t>
+      </w:r>
+      <w:proofErr w:type="spellStart"/>
+      <w:r>
+        <w:t>definišem</w:t>
+      </w:r>
+      <w:proofErr w:type="spellEnd"/>
+      <w:r>
+        <w:t xml:space="preserve"> </w:t>
+      </w:r>
+      <w:proofErr w:type="spellStart"/>
+      <w:r>
+        <w:t>šta</w:t>
+      </w:r>
+      <w:proofErr w:type="spellEnd"/>
+      <w:r>
+        <w:t xml:space="preserve"> </w:t>
+      </w:r>
+      <w:proofErr w:type="spellStart"/>
+      <w:r>
+        <w:t>sve</w:t>
+      </w:r>
+      <w:proofErr w:type="spellEnd"/>
+      <w:r>
+        <w:t xml:space="preserve"> </w:t>
+      </w:r>
+      <w:proofErr w:type="spellStart"/>
+      <w:r>
+        <w:t>spada</w:t>
+      </w:r>
+      <w:proofErr w:type="spellEnd"/>
+      <w:r>
+        <w:t xml:space="preserve"> u taj </w:t>
+      </w:r>
+      <w:proofErr w:type="spellStart"/>
+      <w:r>
+        <w:t>opseg</w:t>
+      </w:r>
+      <w:proofErr w:type="spellEnd"/>
+      <w:r>
+        <w:t xml:space="preserve"> </w:t>
+      </w:r>
+      <w:proofErr w:type="spellStart"/>
+      <w:r>
+        <w:t>tj</w:t>
+      </w:r>
+      <w:proofErr w:type="spellEnd"/>
+      <w:r>
+        <w:t xml:space="preserve">, </w:t>
+      </w:r>
+      <w:proofErr w:type="spellStart"/>
+      <w:r>
+        <w:t>šta</w:t>
+      </w:r>
+      <w:proofErr w:type="spellEnd"/>
+      <w:r>
+        <w:t xml:space="preserve"> </w:t>
+      </w:r>
+      <w:proofErr w:type="spellStart"/>
+      <w:r>
+        <w:t>sve</w:t>
+      </w:r>
+      <w:proofErr w:type="spellEnd"/>
+      <w:r>
+        <w:t xml:space="preserve"> </w:t>
+      </w:r>
+      <w:proofErr w:type="spellStart"/>
+      <w:r>
+        <w:t>može</w:t>
+      </w:r>
+      <w:proofErr w:type="spellEnd"/>
+      <w:r>
+        <w:t xml:space="preserve"> </w:t>
+      </w:r>
+      <w:proofErr w:type="spellStart"/>
+      <w:r>
+        <w:t>biti</w:t>
+      </w:r>
+      <w:proofErr w:type="spellEnd"/>
+      <w:r>
+        <w:t xml:space="preserve"> taj </w:t>
       </w:r>
       <w:r>
         <w:rPr>
@@ -4023,15 +5346,70 @@
           <w:lang w:val="sr-Latn-RS"/>
         </w:rPr>
       </w:pPr>
-      <w:r>
-        <w:t>Gde zapisujem ako neki t</w:t>
+      <w:proofErr w:type="spellStart"/>
+      <w:r>
+        <w:t>Gde</w:t>
+      </w:r>
+      <w:proofErr w:type="spellEnd"/>
+      <w:r>
+        <w:t xml:space="preserve"> </w:t>
+      </w:r>
+      <w:proofErr w:type="spellStart"/>
+      <w:r>
+        <w:t>zapisujem</w:t>
+      </w:r>
+      <w:proofErr w:type="spellEnd"/>
+      <w:r>
+        <w:t xml:space="preserve"> </w:t>
+      </w:r>
+      <w:proofErr w:type="spellStart"/>
+      <w:r>
+        <w:t>ako</w:t>
+      </w:r>
+      <w:proofErr w:type="spellEnd"/>
+      <w:r>
+        <w:t xml:space="preserve"> </w:t>
+      </w:r>
+      <w:proofErr w:type="spellStart"/>
+      <w:r>
+        <w:t>neki</w:t>
+      </w:r>
+      <w:proofErr w:type="spellEnd"/>
+      <w:r>
+        <w:t xml:space="preserve"> </w:t>
+      </w:r>
+      <w:proofErr w:type="spellStart"/>
+      <w:r>
+        <w:t>t</w:t>
       </w:r>
       <w:r>
         <w:t>p</w:t>
       </w:r>
-      <w:r>
-        <w:t xml:space="preserve"> ima neko obeležje</w:t>
-      </w:r>
+      <w:proofErr w:type="spellEnd"/>
+      <w:r>
+        <w:t xml:space="preserve"> </w:t>
+      </w:r>
+      <w:proofErr w:type="spellStart"/>
+      <w:r>
+        <w:t>ima</w:t>
+      </w:r>
+      <w:proofErr w:type="spellEnd"/>
+      <w:r>
+        <w:t xml:space="preserve"> </w:t>
+      </w:r>
+      <w:proofErr w:type="spellStart"/>
+      <w:r>
+        <w:t>neko</w:t>
+      </w:r>
+      <w:proofErr w:type="spellEnd"/>
+      <w:r>
+        <w:t xml:space="preserve"> </w:t>
+      </w:r>
+      <w:proofErr w:type="spellStart"/>
+      <w:r>
+        <w:t>obeležje</w:t>
+      </w:r>
+      <w:proofErr w:type="spellEnd"/>
       <w:r>
         <w:t>?</w:t>
       </w:r>
@@ -4047,18 +5425,67 @@
           <w:lang w:val="sr-Latn-RS"/>
         </w:rPr>
       </w:pPr>
-      <w:r>
-        <w:t xml:space="preserve">Preko </w:t>
-      </w:r>
-      <w:r>
-        <w:rPr>
-          <w:lang w:val="sr-Latn-RS"/>
-        </w:rPr>
-        <w:t xml:space="preserve">čega lepo da dokumentujem ER model, tj da li posle papira treba samo to da prebacim u modeler ili treba negde da to dokumentujem pa prebacim u pdf </w:t>
+      <w:proofErr w:type="spellStart"/>
+      <w:r>
+        <w:t>Preko</w:t>
+      </w:r>
+      <w:proofErr w:type="spellEnd"/>
+      <w:r>
+        <w:t xml:space="preserve"> </w:t>
+      </w:r>
+      <w:r>
+        <w:rPr>
+          <w:lang w:val="sr-Latn-RS"/>
+        </w:rPr>
+        <w:t xml:space="preserve">čega lepo da dokumentujem ER model, </w:t>
+      </w:r>
+      <w:proofErr w:type="spellStart"/>
+      <w:r>
+        <w:rPr>
+          <w:lang w:val="sr-Latn-RS"/>
+        </w:rPr>
+        <w:t>tj</w:t>
+      </w:r>
+      <w:proofErr w:type="spellEnd"/>
+      <w:r>
+        <w:rPr>
+          <w:lang w:val="sr-Latn-RS"/>
+        </w:rPr>
+        <w:t xml:space="preserve"> da li posle papira treba samo to da prebacim u </w:t>
+      </w:r>
+      <w:proofErr w:type="spellStart"/>
+      <w:r>
+        <w:rPr>
+          <w:lang w:val="sr-Latn-RS"/>
+        </w:rPr>
+        <w:t>modeler</w:t>
+      </w:r>
+      <w:proofErr w:type="spellEnd"/>
+      <w:r>
+        <w:rPr>
+          <w:lang w:val="sr-Latn-RS"/>
+        </w:rPr>
+        <w:t xml:space="preserve"> ili treba negde da to dokumentujem pa prebacim u </w:t>
+      </w:r>
+      <w:proofErr w:type="spellStart"/>
+      <w:proofErr w:type="gramStart"/>
+      <w:r>
+        <w:rPr>
+          <w:lang w:val="sr-Latn-RS"/>
+        </w:rPr>
+        <w:t>pdf</w:t>
+      </w:r>
+      <w:proofErr w:type="spellEnd"/>
+      <w:r>
+        <w:rPr>
+          <w:lang w:val="sr-Latn-RS"/>
+        </w:rPr>
+        <w:t xml:space="preserve"> </w:t>
       </w:r>
       <w:r>
         <w:t>?</w:t>
       </w:r>
+      <w:proofErr w:type="gramEnd"/>
     </w:p>
     <w:p>
       <w:pPr>
@@ -4076,7 +5503,63 @@
           <w:lang w:val="sr-Latn-RS"/>
         </w:rPr>
         <w:lastRenderedPageBreak/>
-        <w:t xml:space="preserve">Šta stavljam za bolean kad može biti true ili false samo, šta je ovo size </w:t>
+        <w:t xml:space="preserve">Šta stavljam za </w:t>
+      </w:r>
+      <w:proofErr w:type="spellStart"/>
+      <w:r>
+        <w:rPr>
+          <w:lang w:val="sr-Latn-RS"/>
+        </w:rPr>
+        <w:t>bolean</w:t>
+      </w:r>
+      <w:proofErr w:type="spellEnd"/>
+      <w:r>
+        <w:rPr>
+          <w:lang w:val="sr-Latn-RS"/>
+        </w:rPr>
+        <w:t xml:space="preserve"> kad može biti </w:t>
+      </w:r>
+      <w:proofErr w:type="spellStart"/>
+      <w:r>
+        <w:rPr>
+          <w:lang w:val="sr-Latn-RS"/>
+        </w:rPr>
+        <w:t>true</w:t>
+      </w:r>
+      <w:proofErr w:type="spellEnd"/>
+      <w:r>
+        <w:rPr>
+          <w:lang w:val="sr-Latn-RS"/>
+        </w:rPr>
+        <w:t xml:space="preserve"> ili </w:t>
+      </w:r>
+      <w:proofErr w:type="spellStart"/>
+      <w:r>
+        <w:rPr>
+          <w:lang w:val="sr-Latn-RS"/>
+        </w:rPr>
+        <w:t>false</w:t>
+      </w:r>
+      <w:proofErr w:type="spellEnd"/>
+      <w:r>
+        <w:rPr>
+          <w:lang w:val="sr-Latn-RS"/>
+        </w:rPr>
+        <w:t xml:space="preserve"> samo, šta je ovo </w:t>
+      </w:r>
+      <w:proofErr w:type="spellStart"/>
+      <w:r>
+        <w:rPr>
+          <w:lang w:val="sr-Latn-RS"/>
+        </w:rPr>
+        <w:t>size</w:t>
+      </w:r>
+      <w:proofErr w:type="spellEnd"/>
+      <w:r>
+        <w:rPr>
+          <w:lang w:val="sr-Latn-RS"/>
+        </w:rPr>
+        <w:t xml:space="preserve"> </w:t>
       </w:r>
       <w:hyperlink r:id="rId9" w:history="1">
         <w:r>
@@ -4103,17 +5586,160 @@
         <w:rPr>
           <w:lang w:val="sr-Latn-RS"/>
         </w:rPr>
-        <w:t xml:space="preserve">Ako se u ski-pass prebaci kljuc iz skijasa zbog kardinaliteta (1,1) kod ski-pass, da li je onda ima potrebe praviti gerund ond kupuje ili se moze odma ski-pass povezati sa staza ? </w:t>
-      </w:r>
-      <w:hyperlink r:id="rId10" w:history="1">
-        <w:r>
-          <w:rPr>
-            <w:rStyle w:val="Hyperlink"/>
-            <w:lang w:val="sr-Latn-RS"/>
-          </w:rPr>
-          <w:t>https://prnt.sc/wnsv3u</w:t>
-        </w:r>
-      </w:hyperlink>
+        <w:t xml:space="preserve">Ako se u </w:t>
+      </w:r>
+      <w:proofErr w:type="spellStart"/>
+      <w:r>
+        <w:rPr>
+          <w:lang w:val="sr-Latn-RS"/>
+        </w:rPr>
+        <w:t>ski-pass</w:t>
+      </w:r>
+      <w:proofErr w:type="spellEnd"/>
+      <w:r>
+        <w:rPr>
+          <w:lang w:val="sr-Latn-RS"/>
+        </w:rPr>
+        <w:t xml:space="preserve"> prebaci </w:t>
+      </w:r>
+      <w:proofErr w:type="spellStart"/>
+      <w:r>
+        <w:rPr>
+          <w:lang w:val="sr-Latn-RS"/>
+        </w:rPr>
+        <w:t>kljuc</w:t>
+      </w:r>
+      <w:proofErr w:type="spellEnd"/>
+      <w:r>
+        <w:rPr>
+          <w:lang w:val="sr-Latn-RS"/>
+        </w:rPr>
+        <w:t xml:space="preserve"> iz </w:t>
+      </w:r>
+      <w:proofErr w:type="spellStart"/>
+      <w:r>
+        <w:rPr>
+          <w:lang w:val="sr-Latn-RS"/>
+        </w:rPr>
+        <w:t>skijasa</w:t>
+      </w:r>
+      <w:proofErr w:type="spellEnd"/>
+      <w:r>
+        <w:rPr>
+          <w:lang w:val="sr-Latn-RS"/>
+        </w:rPr>
+        <w:t xml:space="preserve"> zbog </w:t>
+      </w:r>
+      <w:proofErr w:type="spellStart"/>
+      <w:r>
+        <w:rPr>
+          <w:lang w:val="sr-Latn-RS"/>
+        </w:rPr>
+        <w:t>kardinaliteta</w:t>
+      </w:r>
+      <w:proofErr w:type="spellEnd"/>
+      <w:r>
+        <w:rPr>
+          <w:lang w:val="sr-Latn-RS"/>
+        </w:rPr>
+        <w:t xml:space="preserve"> (1,1) kod </w:t>
+      </w:r>
+      <w:proofErr w:type="spellStart"/>
+      <w:r>
+        <w:rPr>
+          <w:lang w:val="sr-Latn-RS"/>
+        </w:rPr>
+        <w:t>ski-pass</w:t>
+      </w:r>
+      <w:proofErr w:type="spellEnd"/>
+      <w:r>
+        <w:rPr>
+          <w:lang w:val="sr-Latn-RS"/>
+        </w:rPr>
+        <w:t xml:space="preserve">, da li je onda ima potrebe praviti gerund </w:t>
+      </w:r>
+      <w:proofErr w:type="spellStart"/>
+      <w:r>
+        <w:rPr>
+          <w:lang w:val="sr-Latn-RS"/>
+        </w:rPr>
+        <w:t>ond</w:t>
+      </w:r>
+      <w:proofErr w:type="spellEnd"/>
+      <w:r>
+        <w:rPr>
+          <w:lang w:val="sr-Latn-RS"/>
+        </w:rPr>
+        <w:t xml:space="preserve"> kupuje ili se </w:t>
+      </w:r>
+      <w:proofErr w:type="spellStart"/>
+      <w:r>
+        <w:rPr>
+          <w:lang w:val="sr-Latn-RS"/>
+        </w:rPr>
+        <w:t>moze</w:t>
+      </w:r>
+      <w:proofErr w:type="spellEnd"/>
+      <w:r>
+        <w:rPr>
+          <w:lang w:val="sr-Latn-RS"/>
+        </w:rPr>
+        <w:t xml:space="preserve"> </w:t>
+      </w:r>
+      <w:proofErr w:type="spellStart"/>
+      <w:r>
+        <w:rPr>
+          <w:lang w:val="sr-Latn-RS"/>
+        </w:rPr>
+        <w:t>odma</w:t>
+      </w:r>
+      <w:proofErr w:type="spellEnd"/>
+      <w:r>
+        <w:rPr>
+          <w:lang w:val="sr-Latn-RS"/>
+        </w:rPr>
+        <w:t xml:space="preserve"> </w:t>
+      </w:r>
+      <w:proofErr w:type="spellStart"/>
+      <w:r>
+        <w:rPr>
+          <w:lang w:val="sr-Latn-RS"/>
+        </w:rPr>
+        <w:t>ski-pass</w:t>
+      </w:r>
+      <w:proofErr w:type="spellEnd"/>
+      <w:r>
+        <w:rPr>
+          <w:lang w:val="sr-Latn-RS"/>
+        </w:rPr>
+        <w:t xml:space="preserve"> povezati sa staza ? </w:t>
+      </w:r>
+      <w:r>
+        <w:fldChar w:fldCharType="begin"/>
+      </w:r>
+      <w:r>
+        <w:instrText xml:space="preserve"> HYPERLINK "https:/</w:instrText>
+      </w:r>
+      <w:r>
+        <w:instrText xml:space="preserve">/prnt.sc/wnsv3u" </w:instrText>
+      </w:r>
+      <w:r>
+        <w:fldChar w:fldCharType="separate"/>
+      </w:r>
+      <w:r>
+        <w:rPr>
+          <w:rStyle w:val="Hyperlink"/>
+          <w:lang w:val="sr-Latn-RS"/>
+        </w:rPr>
+        <w:t>https://prnt.sc/wnsv3u</w:t>
+      </w:r>
+      <w:r>
+        <w:rPr>
+          <w:rStyle w:val="Hyperlink"/>
+          <w:lang w:val="sr-Latn-RS"/>
+        </w:rPr>
+        <w:fldChar w:fldCharType="end"/>
+      </w:r>
     </w:p>
     <w:p>
       <w:pPr>
@@ -4130,7 +5756,35 @@
         <w:rPr>
           <w:lang w:val="sr-Latn-RS"/>
         </w:rPr>
-        <w:t xml:space="preserve">Da li je uredu da u data modeleru tj. u bazi da stavimo tamo gde je datum ipak var-char ? </w:t>
+        <w:t xml:space="preserve">Da li je uredu da u data </w:t>
+      </w:r>
+      <w:proofErr w:type="spellStart"/>
+      <w:r>
+        <w:rPr>
+          <w:lang w:val="sr-Latn-RS"/>
+        </w:rPr>
+        <w:t>modeleru</w:t>
+      </w:r>
+      <w:proofErr w:type="spellEnd"/>
+      <w:r>
+        <w:rPr>
+          <w:lang w:val="sr-Latn-RS"/>
+        </w:rPr>
+        <w:t xml:space="preserve"> tj. u bazi da stavimo tamo gde je datum ipak var-</w:t>
+      </w:r>
+      <w:proofErr w:type="spellStart"/>
+      <w:r>
+        <w:rPr>
+          <w:lang w:val="sr-Latn-RS"/>
+        </w:rPr>
+        <w:t>char</w:t>
+      </w:r>
+      <w:proofErr w:type="spellEnd"/>
+      <w:r>
+        <w:rPr>
+          <w:lang w:val="sr-Latn-RS"/>
+        </w:rPr>
+        <w:t xml:space="preserve"> ? </w:t>
       </w:r>
     </w:p>
     <w:p>
@@ -4148,7 +5802,21 @@
         <w:rPr>
           <w:lang w:val="sr-Latn-RS"/>
         </w:rPr>
-        <w:t xml:space="preserve">Šta radim sa kvalifikacionim obeležjem u DataModeleru </w:t>
+        <w:t xml:space="preserve">Šta radim sa kvalifikacionim obeležjem u </w:t>
+      </w:r>
+      <w:proofErr w:type="spellStart"/>
+      <w:r>
+        <w:rPr>
+          <w:lang w:val="sr-Latn-RS"/>
+        </w:rPr>
+        <w:t>DataModeleru</w:t>
+      </w:r>
+      <w:proofErr w:type="spellEnd"/>
+      <w:r>
+        <w:rPr>
+          <w:lang w:val="sr-Latn-RS"/>
+        </w:rPr>
+        <w:t xml:space="preserve"> </w:t>
       </w:r>
       <w:r>
         <w:rPr>
@@ -4178,9 +5846,134 @@
         </w:rPr>
       </w:pPr>
       <w:r>
-        <w:t xml:space="preserve"> Ako imam neki tip, da li onda za njega pravim domen, koliko sam razumeo domen predstavlja kao neki enum onda ? </w:t>
-      </w:r>
-      <w:hyperlink r:id="rId11" w:history="1">
+        <w:t xml:space="preserve"> </w:t>
+      </w:r>
+      <w:proofErr w:type="spellStart"/>
+      <w:r>
+        <w:t>Ako</w:t>
+      </w:r>
+      <w:proofErr w:type="spellEnd"/>
+      <w:r>
+        <w:t xml:space="preserve"> imam </w:t>
+      </w:r>
+      <w:proofErr w:type="spellStart"/>
+      <w:r>
+        <w:t>neki</w:t>
+      </w:r>
+      <w:proofErr w:type="spellEnd"/>
+      <w:r>
+        <w:t xml:space="preserve"> tip, da li </w:t>
+      </w:r>
+      <w:proofErr w:type="spellStart"/>
+      <w:r>
+        <w:t>onda</w:t>
+      </w:r>
+      <w:proofErr w:type="spellEnd"/>
+      <w:r>
+        <w:t xml:space="preserve"> za </w:t>
+      </w:r>
+      <w:proofErr w:type="spellStart"/>
+      <w:r>
+        <w:t>njega</w:t>
+      </w:r>
+      <w:proofErr w:type="spellEnd"/>
+      <w:r>
+        <w:t xml:space="preserve"> </w:t>
+      </w:r>
+      <w:proofErr w:type="spellStart"/>
+      <w:r>
+        <w:t>pravim</w:t>
+      </w:r>
+      <w:proofErr w:type="spellEnd"/>
+      <w:r>
+        <w:t xml:space="preserve"> </w:t>
+      </w:r>
+      <w:proofErr w:type="spellStart"/>
+      <w:r>
+        <w:t>domen</w:t>
+      </w:r>
+      <w:proofErr w:type="spellEnd"/>
+      <w:r>
+        <w:t xml:space="preserve">, </w:t>
+      </w:r>
+      <w:proofErr w:type="spellStart"/>
+      <w:r>
+        <w:t>koliko</w:t>
+      </w:r>
+      <w:proofErr w:type="spellEnd"/>
+      <w:r>
+        <w:t xml:space="preserve"> </w:t>
+      </w:r>
+      <w:proofErr w:type="spellStart"/>
+      <w:r>
+        <w:t>sam</w:t>
+      </w:r>
+      <w:proofErr w:type="spellEnd"/>
+      <w:r>
+        <w:t xml:space="preserve"> </w:t>
+      </w:r>
+      <w:proofErr w:type="spellStart"/>
+      <w:r>
+        <w:t>razumeo</w:t>
+      </w:r>
+      <w:proofErr w:type="spellEnd"/>
+      <w:r>
+        <w:t xml:space="preserve"> </w:t>
+      </w:r>
+      <w:proofErr w:type="spellStart"/>
+      <w:r>
+        <w:t>domen</w:t>
+      </w:r>
+      <w:proofErr w:type="spellEnd"/>
+      <w:r>
+        <w:t xml:space="preserve"> </w:t>
+      </w:r>
+      <w:proofErr w:type="spellStart"/>
+      <w:r>
+        <w:t>predstavlja</w:t>
+      </w:r>
+      <w:proofErr w:type="spellEnd"/>
+      <w:r>
+        <w:t xml:space="preserve"> </w:t>
+      </w:r>
+      <w:proofErr w:type="spellStart"/>
+      <w:r>
+        <w:t>kao</w:t>
+      </w:r>
+      <w:proofErr w:type="spellEnd"/>
+      <w:r>
+        <w:t xml:space="preserve"> </w:t>
+      </w:r>
+      <w:proofErr w:type="spellStart"/>
+      <w:r>
+        <w:t>neki</w:t>
+      </w:r>
+      <w:proofErr w:type="spellEnd"/>
+      <w:r>
+        <w:t xml:space="preserve"> </w:t>
+      </w:r>
+      <w:proofErr w:type="spellStart"/>
+      <w:r>
+        <w:t>enum</w:t>
+      </w:r>
+      <w:proofErr w:type="spellEnd"/>
+      <w:r>
+        <w:t xml:space="preserve"> </w:t>
+      </w:r>
+      <w:proofErr w:type="spellStart"/>
+      <w:proofErr w:type="gramStart"/>
+      <w:r>
+        <w:t>onda</w:t>
+      </w:r>
+      <w:proofErr w:type="spellEnd"/>
+      <w:r>
+        <w:t xml:space="preserve"> ?</w:t>
+      </w:r>
+      <w:proofErr w:type="gramEnd"/>
+      <w:r>
+        <w:t xml:space="preserve"> </w:t>
+      </w:r>
+      <w:hyperlink r:id="rId10" w:history="1">
         <w:r>
           <w:rPr>
             <w:rStyle w:val="Hyperlink"/>
@@ -4189,17 +5982,141 @@
         </w:r>
       </w:hyperlink>
       <w:r>
-        <w:t xml:space="preserve"> u ovom primeru bi onda </w:t>
-      </w:r>
-      <w:r>
-        <w:t>tip skija imao tih par enum vrednosti</w:t>
-      </w:r>
-      <w:r>
-        <w:t xml:space="preserve"> (ako bih dodao domen I par vrednosti) ?</w:t>
-      </w:r>
-      <w:r>
-        <w:t xml:space="preserve"> Ili je okej da ostavim varchar ?</w:t>
-      </w:r>
+        <w:t xml:space="preserve"> u </w:t>
+      </w:r>
+      <w:proofErr w:type="spellStart"/>
+      <w:r>
+        <w:t>ovom</w:t>
+      </w:r>
+      <w:proofErr w:type="spellEnd"/>
+      <w:r>
+        <w:t xml:space="preserve"> </w:t>
+      </w:r>
+      <w:proofErr w:type="spellStart"/>
+      <w:r>
+        <w:t>primeru</w:t>
+      </w:r>
+      <w:proofErr w:type="spellEnd"/>
+      <w:r>
+        <w:t xml:space="preserve"> bi </w:t>
+      </w:r>
+      <w:proofErr w:type="spellStart"/>
+      <w:r>
+        <w:t>onda</w:t>
+      </w:r>
+      <w:proofErr w:type="spellEnd"/>
+      <w:r>
+        <w:t xml:space="preserve"> </w:t>
+      </w:r>
+      <w:r>
+        <w:t xml:space="preserve">tip </w:t>
+      </w:r>
+      <w:proofErr w:type="spellStart"/>
+      <w:r>
+        <w:t>skija</w:t>
+      </w:r>
+      <w:proofErr w:type="spellEnd"/>
+      <w:r>
+        <w:t xml:space="preserve"> </w:t>
+      </w:r>
+      <w:proofErr w:type="spellStart"/>
+      <w:r>
+        <w:t>imao</w:t>
+      </w:r>
+      <w:proofErr w:type="spellEnd"/>
+      <w:r>
+        <w:t xml:space="preserve"> </w:t>
+      </w:r>
+      <w:proofErr w:type="spellStart"/>
+      <w:r>
+        <w:t>tih</w:t>
+      </w:r>
+      <w:proofErr w:type="spellEnd"/>
+      <w:r>
+        <w:t xml:space="preserve"> par </w:t>
+      </w:r>
+      <w:proofErr w:type="spellStart"/>
+      <w:r>
+        <w:t>enum</w:t>
+      </w:r>
+      <w:proofErr w:type="spellEnd"/>
+      <w:r>
+        <w:t xml:space="preserve"> </w:t>
+      </w:r>
+      <w:proofErr w:type="spellStart"/>
+      <w:r>
+        <w:t>vrednosti</w:t>
+      </w:r>
+      <w:proofErr w:type="spellEnd"/>
+      <w:r>
+        <w:t xml:space="preserve"> (</w:t>
+      </w:r>
+      <w:proofErr w:type="spellStart"/>
+      <w:r>
+        <w:t>ako</w:t>
+      </w:r>
+      <w:proofErr w:type="spellEnd"/>
+      <w:r>
+        <w:t xml:space="preserve"> </w:t>
+      </w:r>
+      <w:proofErr w:type="spellStart"/>
+      <w:r>
+        <w:t>bih</w:t>
+      </w:r>
+      <w:proofErr w:type="spellEnd"/>
+      <w:r>
+        <w:t xml:space="preserve"> </w:t>
+      </w:r>
+      <w:proofErr w:type="spellStart"/>
+      <w:r>
+        <w:t>dodao</w:t>
+      </w:r>
+      <w:proofErr w:type="spellEnd"/>
+      <w:r>
+        <w:t xml:space="preserve"> </w:t>
+      </w:r>
+      <w:proofErr w:type="spellStart"/>
+      <w:r>
+        <w:t>domen</w:t>
+      </w:r>
+      <w:proofErr w:type="spellEnd"/>
+      <w:r>
+        <w:t xml:space="preserve"> I par </w:t>
+      </w:r>
+      <w:proofErr w:type="spellStart"/>
+      <w:r>
+        <w:t>vrednosti</w:t>
+      </w:r>
+      <w:proofErr w:type="spellEnd"/>
+      <w:proofErr w:type="gramStart"/>
+      <w:r>
+        <w:t>) ?</w:t>
+      </w:r>
+      <w:proofErr w:type="gramEnd"/>
+      <w:r>
+        <w:t xml:space="preserve"> Ili je </w:t>
+      </w:r>
+      <w:proofErr w:type="spellStart"/>
+      <w:r>
+        <w:t>okej</w:t>
+      </w:r>
+      <w:proofErr w:type="spellEnd"/>
+      <w:r>
+        <w:t xml:space="preserve"> da </w:t>
+      </w:r>
+      <w:proofErr w:type="spellStart"/>
+      <w:r>
+        <w:t>ostavim</w:t>
+      </w:r>
+      <w:proofErr w:type="spellEnd"/>
+      <w:r>
+        <w:t xml:space="preserve"> </w:t>
+      </w:r>
+      <w:proofErr w:type="gramStart"/>
+      <w:r>
+        <w:t>varchar ?</w:t>
+      </w:r>
+      <w:proofErr w:type="gramEnd"/>
     </w:p>
     <w:p>
       <w:pPr>
@@ -4212,47 +6129,61 @@
           <w:lang w:val="sr-Latn-RS"/>
         </w:rPr>
       </w:pPr>
-      <w:r>
-        <w:t>Kako da define</w:t>
-      </w:r>
-      <w:r>
-        <w:rPr>
-          <w:lang w:val="sr-Latn-RS"/>
-        </w:rPr>
-        <w:t xml:space="preserve">šem kardinalitete u ISI u modeleru </w:t>
+      <w:proofErr w:type="spellStart"/>
+      <w:r>
+        <w:t>Kako</w:t>
+      </w:r>
+      <w:proofErr w:type="spellEnd"/>
+      <w:r>
+        <w:t xml:space="preserve"> da define</w:t>
+      </w:r>
+      <w:proofErr w:type="spellStart"/>
+      <w:r>
+        <w:rPr>
+          <w:lang w:val="sr-Latn-RS"/>
+        </w:rPr>
+        <w:t>šem</w:t>
+      </w:r>
+      <w:proofErr w:type="spellEnd"/>
+      <w:r>
+        <w:rPr>
+          <w:lang w:val="sr-Latn-RS"/>
+        </w:rPr>
+        <w:t xml:space="preserve"> </w:t>
+      </w:r>
+      <w:proofErr w:type="spellStart"/>
+      <w:r>
+        <w:rPr>
+          <w:lang w:val="sr-Latn-RS"/>
+        </w:rPr>
+        <w:t>kardinalitete</w:t>
+      </w:r>
+      <w:proofErr w:type="spellEnd"/>
+      <w:r>
+        <w:rPr>
+          <w:lang w:val="sr-Latn-RS"/>
+        </w:rPr>
+        <w:t xml:space="preserve"> u ISI u </w:t>
+      </w:r>
+      <w:proofErr w:type="spellStart"/>
+      <w:proofErr w:type="gramStart"/>
+      <w:r>
+        <w:rPr>
+          <w:lang w:val="sr-Latn-RS"/>
+        </w:rPr>
+        <w:t>modeleru</w:t>
+      </w:r>
+      <w:proofErr w:type="spellEnd"/>
+      <w:r>
+        <w:rPr>
+          <w:lang w:val="sr-Latn-RS"/>
+        </w:rPr>
+        <w:t xml:space="preserve"> </w:t>
       </w:r>
       <w:r>
         <w:t>?</w:t>
       </w:r>
-    </w:p>
-    <w:p>
-      <w:pPr>
-        <w:pStyle w:val="ListParagraph"/>
-        <w:numPr>
-          <w:ilvl w:val="0"/>
-          <w:numId w:val="25"/>
-        </w:numPr>
-        <w:rPr>
-          <w:lang w:val="sr-Latn-RS"/>
-        </w:rPr>
-      </w:pPr>
-      <w:r>
-        <w:t>Sta bi mogao biti problem ?</w:t>
-      </w:r>
-      <w:r>
-        <w:t xml:space="preserve"> </w:t>
-      </w:r>
-      <w:hyperlink r:id="rId12" w:history="1">
-        <w:r>
-          <w:rPr>
-            <w:rStyle w:val="Hyperlink"/>
-          </w:rPr>
-          <w:t>https://prnt.sc/wnu0ge</w:t>
-        </w:r>
-      </w:hyperlink>
-      <w:r>
-        <w:t xml:space="preserve"> ovo dobijem kad definisem DDL skriptu.</w:t>
-      </w:r>
+      <w:proofErr w:type="gramEnd"/>
     </w:p>
     <w:p>
       <w:pPr>
@@ -7707,6 +9638,155 @@
 </file>
 
 <file path=customXml/item1.xml><?xml version="1.0" encoding="utf-8"?>
+<p:properties xmlns:p="http://schemas.microsoft.com/office/2006/metadata/properties" xmlns:xsi="http://www.w3.org/2001/XMLSchema-instance" xmlns:pc="http://schemas.microsoft.com/office/infopath/2007/PartnerControls">
+  <documentManagement>
+    <LocLastLocAttemptVersionTypeLookup xmlns="4873beb7-5857-4685-be1f-d57550cc96cc" xsi:nil="true"/>
+    <MarketSpecific xmlns="4873beb7-5857-4685-be1f-d57550cc96cc">false</MarketSpecific>
+    <ApprovalStatus xmlns="4873beb7-5857-4685-be1f-d57550cc96cc">InProgress</ApprovalStatus>
+    <LocComments xmlns="4873beb7-5857-4685-be1f-d57550cc96cc" xsi:nil="true"/>
+    <DirectSourceMarket xmlns="4873beb7-5857-4685-be1f-d57550cc96cc" xsi:nil="true"/>
+    <LocPublishedLinkedAssetsLookup xmlns="4873beb7-5857-4685-be1f-d57550cc96cc" xsi:nil="true"/>
+    <ThumbnailAssetId xmlns="4873beb7-5857-4685-be1f-d57550cc96cc" xsi:nil="true"/>
+    <PrimaryImageGen xmlns="4873beb7-5857-4685-be1f-d57550cc96cc">true</PrimaryImageGen>
+    <LegacyData xmlns="4873beb7-5857-4685-be1f-d57550cc96cc" xsi:nil="true"/>
+    <LocNewPublishedVersionLookup xmlns="4873beb7-5857-4685-be1f-d57550cc96cc" xsi:nil="true"/>
+    <NumericId xmlns="4873beb7-5857-4685-be1f-d57550cc96cc">102787001</NumericId>
+    <TPFriendlyName xmlns="4873beb7-5857-4685-be1f-d57550cc96cc" xsi:nil="true"/>
+    <LocOverallPublishStatusLookup xmlns="4873beb7-5857-4685-be1f-d57550cc96cc" xsi:nil="true"/>
+    <LocRecommendedHandoff xmlns="4873beb7-5857-4685-be1f-d57550cc96cc" xsi:nil="true"/>
+    <BlockPublish xmlns="4873beb7-5857-4685-be1f-d57550cc96cc">false</BlockPublish>
+    <BusinessGroup xmlns="4873beb7-5857-4685-be1f-d57550cc96cc" xsi:nil="true"/>
+    <OpenTemplate xmlns="4873beb7-5857-4685-be1f-d57550cc96cc">true</OpenTemplate>
+    <SourceTitle xmlns="4873beb7-5857-4685-be1f-d57550cc96cc" xsi:nil="true"/>
+    <LocOverallLocStatusLookup xmlns="4873beb7-5857-4685-be1f-d57550cc96cc" xsi:nil="true"/>
+    <APEditor xmlns="4873beb7-5857-4685-be1f-d57550cc96cc">
+      <UserInfo>
+        <DisplayName/>
+        <AccountId xsi:nil="true"/>
+        <AccountType/>
+      </UserInfo>
+    </APEditor>
+    <UALocComments xmlns="4873beb7-5857-4685-be1f-d57550cc96cc" xsi:nil="true"/>
+    <IntlLangReviewDate xmlns="4873beb7-5857-4685-be1f-d57550cc96cc" xsi:nil="true"/>
+    <PublishStatusLookup xmlns="4873beb7-5857-4685-be1f-d57550cc96cc">
+      <Value>1343188</Value>
+    </PublishStatusLookup>
+    <ParentAssetId xmlns="4873beb7-5857-4685-be1f-d57550cc96cc" xsi:nil="true"/>
+    <FeatureTagsTaxHTField0 xmlns="4873beb7-5857-4685-be1f-d57550cc96cc">
+      <Terms xmlns="http://schemas.microsoft.com/office/infopath/2007/PartnerControls"/>
+    </FeatureTagsTaxHTField0>
+    <MachineTranslated xmlns="4873beb7-5857-4685-be1f-d57550cc96cc">false</MachineTranslated>
+    <Providers xmlns="4873beb7-5857-4685-be1f-d57550cc96cc" xsi:nil="true"/>
+    <OriginalSourceMarket xmlns="4873beb7-5857-4685-be1f-d57550cc96cc" xsi:nil="true"/>
+    <APDescription xmlns="4873beb7-5857-4685-be1f-d57550cc96cc" xsi:nil="true"/>
+    <ContentItem xmlns="4873beb7-5857-4685-be1f-d57550cc96cc" xsi:nil="true"/>
+    <ClipArtFilename xmlns="4873beb7-5857-4685-be1f-d57550cc96cc" xsi:nil="true"/>
+    <TPInstallLocation xmlns="4873beb7-5857-4685-be1f-d57550cc96cc" xsi:nil="true"/>
+    <TimesCloned xmlns="4873beb7-5857-4685-be1f-d57550cc96cc" xsi:nil="true"/>
+    <PublishTargets xmlns="4873beb7-5857-4685-be1f-d57550cc96cc">OfficeOnlineVNext</PublishTargets>
+    <AcquiredFrom xmlns="4873beb7-5857-4685-be1f-d57550cc96cc">Internal MS</AcquiredFrom>
+    <AssetStart xmlns="4873beb7-5857-4685-be1f-d57550cc96cc">2011-11-23T17:29:00+00:00</AssetStart>
+    <FriendlyTitle xmlns="4873beb7-5857-4685-be1f-d57550cc96cc" xsi:nil="true"/>
+    <Provider xmlns="4873beb7-5857-4685-be1f-d57550cc96cc" xsi:nil="true"/>
+    <LastHandOff xmlns="4873beb7-5857-4685-be1f-d57550cc96cc" xsi:nil="true"/>
+    <TPClientViewer xmlns="4873beb7-5857-4685-be1f-d57550cc96cc" xsi:nil="true"/>
+    <TemplateStatus xmlns="4873beb7-5857-4685-be1f-d57550cc96cc">Complete</TemplateStatus>
+    <Downloads xmlns="4873beb7-5857-4685-be1f-d57550cc96cc">0</Downloads>
+    <OOCacheId xmlns="4873beb7-5857-4685-be1f-d57550cc96cc" xsi:nil="true"/>
+    <IsDeleted xmlns="4873beb7-5857-4685-be1f-d57550cc96cc">false</IsDeleted>
+    <LocPublishedDependentAssetsLookup xmlns="4873beb7-5857-4685-be1f-d57550cc96cc" xsi:nil="true"/>
+    <AssetExpire xmlns="4873beb7-5857-4685-be1f-d57550cc96cc">2029-05-12T07:00:00+00:00</AssetExpire>
+    <CSXSubmissionMarket xmlns="4873beb7-5857-4685-be1f-d57550cc96cc" xsi:nil="true"/>
+    <DSATActionTaken xmlns="4873beb7-5857-4685-be1f-d57550cc96cc" xsi:nil="true"/>
+    <SubmitterId xmlns="4873beb7-5857-4685-be1f-d57550cc96cc" xsi:nil="true"/>
+    <EditorialTags xmlns="4873beb7-5857-4685-be1f-d57550cc96cc" xsi:nil="true"/>
+    <TPExecutable xmlns="4873beb7-5857-4685-be1f-d57550cc96cc" xsi:nil="true"/>
+    <CSXSubmissionDate xmlns="4873beb7-5857-4685-be1f-d57550cc96cc" xsi:nil="true"/>
+    <CSXUpdate xmlns="4873beb7-5857-4685-be1f-d57550cc96cc">false</CSXUpdate>
+    <AssetType xmlns="4873beb7-5857-4685-be1f-d57550cc96cc">TP</AssetType>
+    <ApprovalLog xmlns="4873beb7-5857-4685-be1f-d57550cc96cc" xsi:nil="true"/>
+    <BugNumber xmlns="4873beb7-5857-4685-be1f-d57550cc96cc" xsi:nil="true"/>
+    <OriginAsset xmlns="4873beb7-5857-4685-be1f-d57550cc96cc" xsi:nil="true"/>
+    <TPComponent xmlns="4873beb7-5857-4685-be1f-d57550cc96cc" xsi:nil="true"/>
+    <Milestone xmlns="4873beb7-5857-4685-be1f-d57550cc96cc" xsi:nil="true"/>
+    <RecommendationsModifier xmlns="4873beb7-5857-4685-be1f-d57550cc96cc" xsi:nil="true"/>
+    <AssetId xmlns="4873beb7-5857-4685-be1f-d57550cc96cc">TP102787001</AssetId>
+    <PolicheckWords xmlns="4873beb7-5857-4685-be1f-d57550cc96cc" xsi:nil="true"/>
+    <TPLaunchHelpLink xmlns="4873beb7-5857-4685-be1f-d57550cc96cc" xsi:nil="true"/>
+    <IntlLocPriority xmlns="4873beb7-5857-4685-be1f-d57550cc96cc" xsi:nil="true"/>
+    <TPApplication xmlns="4873beb7-5857-4685-be1f-d57550cc96cc" xsi:nil="true"/>
+    <IntlLangReviewer xmlns="4873beb7-5857-4685-be1f-d57550cc96cc" xsi:nil="true"/>
+    <HandoffToMSDN xmlns="4873beb7-5857-4685-be1f-d57550cc96cc" xsi:nil="true"/>
+    <PlannedPubDate xmlns="4873beb7-5857-4685-be1f-d57550cc96cc" xsi:nil="true"/>
+    <CrawlForDependencies xmlns="4873beb7-5857-4685-be1f-d57550cc96cc">false</CrawlForDependencies>
+    <LocLastLocAttemptVersionLookup xmlns="4873beb7-5857-4685-be1f-d57550cc96cc">693888</LocLastLocAttemptVersionLookup>
+    <LocProcessedForHandoffsLookup xmlns="4873beb7-5857-4685-be1f-d57550cc96cc" xsi:nil="true"/>
+    <TrustLevel xmlns="4873beb7-5857-4685-be1f-d57550cc96cc">1 Microsoft Managed Content</TrustLevel>
+    <CampaignTagsTaxHTField0 xmlns="4873beb7-5857-4685-be1f-d57550cc96cc">
+      <Terms xmlns="http://schemas.microsoft.com/office/infopath/2007/PartnerControls"/>
+    </CampaignTagsTaxHTField0>
+    <TPNamespace xmlns="4873beb7-5857-4685-be1f-d57550cc96cc" xsi:nil="true"/>
+    <LocOverallPreviewStatusLookup xmlns="4873beb7-5857-4685-be1f-d57550cc96cc" xsi:nil="true"/>
+    <TaxCatchAll xmlns="4873beb7-5857-4685-be1f-d57550cc96cc"/>
+    <IsSearchable xmlns="4873beb7-5857-4685-be1f-d57550cc96cc">false</IsSearchable>
+    <TemplateTemplateType xmlns="4873beb7-5857-4685-be1f-d57550cc96cc">Word Document Template</TemplateTemplateType>
+    <Markets xmlns="4873beb7-5857-4685-be1f-d57550cc96cc"/>
+    <IntlLangReview xmlns="4873beb7-5857-4685-be1f-d57550cc96cc" xsi:nil="true"/>
+    <UAProjectedTotalWords xmlns="4873beb7-5857-4685-be1f-d57550cc96cc" xsi:nil="true"/>
+    <OutputCachingOn xmlns="4873beb7-5857-4685-be1f-d57550cc96cc">false</OutputCachingOn>
+    <AverageRating xmlns="4873beb7-5857-4685-be1f-d57550cc96cc" xsi:nil="true"/>
+    <LocMarketGroupTiers2 xmlns="4873beb7-5857-4685-be1f-d57550cc96cc" xsi:nil="true"/>
+    <APAuthor xmlns="4873beb7-5857-4685-be1f-d57550cc96cc">
+      <UserInfo>
+        <DisplayName>REDMOND\v-namall</DisplayName>
+        <AccountId>978</AccountId>
+        <AccountType/>
+      </UserInfo>
+    </APAuthor>
+    <TPCommandLine xmlns="4873beb7-5857-4685-be1f-d57550cc96cc" xsi:nil="true"/>
+    <LocManualTestRequired xmlns="4873beb7-5857-4685-be1f-d57550cc96cc">false</LocManualTestRequired>
+    <TPAppVersion xmlns="4873beb7-5857-4685-be1f-d57550cc96cc" xsi:nil="true"/>
+    <EditorialStatus xmlns="4873beb7-5857-4685-be1f-d57550cc96cc">Complete</EditorialStatus>
+    <LocProcessedForMarketsLookup xmlns="4873beb7-5857-4685-be1f-d57550cc96cc" xsi:nil="true"/>
+    <LastModifiedDateTime xmlns="4873beb7-5857-4685-be1f-d57550cc96cc" xsi:nil="true"/>
+    <TPLaunchHelpLinkType xmlns="4873beb7-5857-4685-be1f-d57550cc96cc">Template</TPLaunchHelpLinkType>
+    <ScenarioTagsTaxHTField0 xmlns="4873beb7-5857-4685-be1f-d57550cc96cc">
+      <Terms xmlns="http://schemas.microsoft.com/office/infopath/2007/PartnerControls"/>
+    </ScenarioTagsTaxHTField0>
+    <OriginalRelease xmlns="4873beb7-5857-4685-be1f-d57550cc96cc">14</OriginalRelease>
+    <LocalizationTagsTaxHTField0 xmlns="4873beb7-5857-4685-be1f-d57550cc96cc">
+      <Terms xmlns="http://schemas.microsoft.com/office/infopath/2007/PartnerControls"/>
+    </LocalizationTagsTaxHTField0>
+    <Manager xmlns="4873beb7-5857-4685-be1f-d57550cc96cc" xsi:nil="true"/>
+    <UALocRecommendation xmlns="4873beb7-5857-4685-be1f-d57550cc96cc">Localize</UALocRecommendation>
+    <LocOverallHandbackStatusLookup xmlns="4873beb7-5857-4685-be1f-d57550cc96cc" xsi:nil="true"/>
+    <ArtSampleDocs xmlns="4873beb7-5857-4685-be1f-d57550cc96cc" xsi:nil="true"/>
+    <UACurrentWords xmlns="4873beb7-5857-4685-be1f-d57550cc96cc" xsi:nil="true"/>
+    <ShowIn xmlns="4873beb7-5857-4685-be1f-d57550cc96cc">Show everywhere</ShowIn>
+    <CSXHash xmlns="4873beb7-5857-4685-be1f-d57550cc96cc" xsi:nil="true"/>
+    <VoteCount xmlns="4873beb7-5857-4685-be1f-d57550cc96cc" xsi:nil="true"/>
+    <InternalTagsTaxHTField0 xmlns="4873beb7-5857-4685-be1f-d57550cc96cc">
+      <Terms xmlns="http://schemas.microsoft.com/office/infopath/2007/PartnerControls"/>
+    </InternalTagsTaxHTField0>
+    <UANotes xmlns="4873beb7-5857-4685-be1f-d57550cc96cc" xsi:nil="true"/>
+  </documentManagement>
+</p:properties>
+</file>
+
+<file path=customXml/item2.xml><?xml version="1.0" encoding="utf-8"?>
+<b:Sources xmlns:b="http://schemas.openxmlformats.org/officeDocument/2006/bibliography" xmlns="http://schemas.openxmlformats.org/officeDocument/2006/bibliography" SelectedStyle="\APASixthEditionOfficeOnline.xsl" StyleName="APA" Version="6"/>
+</file>
+
+<file path=customXml/item3.xml><?xml version="1.0" encoding="utf-8"?>
+<?mso-contentType ?>
+<FormTemplates xmlns="http://schemas.microsoft.com/sharepoint/v3/contenttype/forms">
+  <Display>DocumentLibraryForm</Display>
+  <Edit>AssetEditForm</Edit>
+  <New>DocumentLibraryForm</New>
+</FormTemplates>
+</file>
+
+<file path=customXml/item4.xml><?xml version="1.0" encoding="utf-8"?>
 <ct:contentTypeSchema xmlns:ct="http://schemas.microsoft.com/office/2006/metadata/contentType" xmlns:ma="http://schemas.microsoft.com/office/2006/metadata/properties/metaAttributes" ct:_="" ma:_="" ma:contentTypeName="TemplateFile" ma:contentTypeID="0x0101006EDDDB5EE6D98C44930B742096920B300400F5B6D36B3EF94B4E9A635CDF2A18F5B8" ma:contentTypeVersion="72" ma:contentTypeDescription="Create a new document." ma:contentTypeScope="" ma:versionID="a23e56308344d904b51738559c3d67c9">
   <xsd:schema xmlns:xsd="http://www.w3.org/2001/XMLSchema" xmlns:xs="http://www.w3.org/2001/XMLSchema" xmlns:p="http://schemas.microsoft.com/office/2006/metadata/properties" xmlns:ns2="4873beb7-5857-4685-be1f-d57550cc96cc" targetNamespace="http://schemas.microsoft.com/office/2006/metadata/properties" ma:root="true" ma:fieldsID="cd0908cc4600e77bf5da051303e00c8d" ns2:_="">
     <xsd:import namespace="4873beb7-5857-4685-be1f-d57550cc96cc"/>
@@ -8746,156 +10826,33 @@
 </ct:contentTypeSchema>
 </file>
 
-<file path=customXml/item2.xml><?xml version="1.0" encoding="utf-8"?>
-<?mso-contentType ?>
-<FormTemplates xmlns="http://schemas.microsoft.com/sharepoint/v3/contenttype/forms">
-  <Display>DocumentLibraryForm</Display>
-  <Edit>AssetEditForm</Edit>
-  <New>DocumentLibraryForm</New>
-</FormTemplates>
+<file path=customXml/itemProps1.xml><?xml version="1.0" encoding="utf-8"?>
+<ds:datastoreItem xmlns:ds="http://schemas.openxmlformats.org/officeDocument/2006/customXml" ds:itemID="{7FBDB1CC-CEFB-4E46-8174-1F0AA0D30B24}">
+  <ds:schemaRefs>
+    <ds:schemaRef ds:uri="http://schemas.microsoft.com/office/2006/metadata/properties"/>
+    <ds:schemaRef ds:uri="http://schemas.microsoft.com/office/infopath/2007/PartnerControls"/>
+    <ds:schemaRef ds:uri="4873beb7-5857-4685-be1f-d57550cc96cc"/>
+  </ds:schemaRefs>
+</ds:datastoreItem>
 </file>
 
-<file path=customXml/item3.xml><?xml version="1.0" encoding="utf-8"?>
-<b:Sources xmlns:b="http://schemas.openxmlformats.org/officeDocument/2006/bibliography" xmlns="http://schemas.openxmlformats.org/officeDocument/2006/bibliography" SelectedStyle="\APASixthEditionOfficeOnline.xsl" StyleName="APA" Version="6"/>
+<file path=customXml/itemProps2.xml><?xml version="1.0" encoding="utf-8"?>
+<ds:datastoreItem xmlns:ds="http://schemas.openxmlformats.org/officeDocument/2006/customXml" ds:itemID="{3F39EB86-A65D-47F1-9C02-B987CFF6F495}">
+  <ds:schemaRefs>
+    <ds:schemaRef ds:uri="http://schemas.openxmlformats.org/officeDocument/2006/bibliography"/>
+  </ds:schemaRefs>
+</ds:datastoreItem>
 </file>
 
-<file path=customXml/item4.xml><?xml version="1.0" encoding="utf-8"?>
-<p:properties xmlns:p="http://schemas.microsoft.com/office/2006/metadata/properties" xmlns:xsi="http://www.w3.org/2001/XMLSchema-instance" xmlns:pc="http://schemas.microsoft.com/office/infopath/2007/PartnerControls">
-  <documentManagement>
-    <LocLastLocAttemptVersionTypeLookup xmlns="4873beb7-5857-4685-be1f-d57550cc96cc" xsi:nil="true"/>
-    <MarketSpecific xmlns="4873beb7-5857-4685-be1f-d57550cc96cc">false</MarketSpecific>
-    <ApprovalStatus xmlns="4873beb7-5857-4685-be1f-d57550cc96cc">InProgress</ApprovalStatus>
-    <LocComments xmlns="4873beb7-5857-4685-be1f-d57550cc96cc" xsi:nil="true"/>
-    <DirectSourceMarket xmlns="4873beb7-5857-4685-be1f-d57550cc96cc" xsi:nil="true"/>
-    <LocPublishedLinkedAssetsLookup xmlns="4873beb7-5857-4685-be1f-d57550cc96cc" xsi:nil="true"/>
-    <ThumbnailAssetId xmlns="4873beb7-5857-4685-be1f-d57550cc96cc" xsi:nil="true"/>
-    <PrimaryImageGen xmlns="4873beb7-5857-4685-be1f-d57550cc96cc">true</PrimaryImageGen>
-    <LegacyData xmlns="4873beb7-5857-4685-be1f-d57550cc96cc" xsi:nil="true"/>
-    <LocNewPublishedVersionLookup xmlns="4873beb7-5857-4685-be1f-d57550cc96cc" xsi:nil="true"/>
-    <NumericId xmlns="4873beb7-5857-4685-be1f-d57550cc96cc">102787001</NumericId>
-    <TPFriendlyName xmlns="4873beb7-5857-4685-be1f-d57550cc96cc" xsi:nil="true"/>
-    <LocOverallPublishStatusLookup xmlns="4873beb7-5857-4685-be1f-d57550cc96cc" xsi:nil="true"/>
-    <LocRecommendedHandoff xmlns="4873beb7-5857-4685-be1f-d57550cc96cc" xsi:nil="true"/>
-    <BlockPublish xmlns="4873beb7-5857-4685-be1f-d57550cc96cc">false</BlockPublish>
-    <BusinessGroup xmlns="4873beb7-5857-4685-be1f-d57550cc96cc" xsi:nil="true"/>
-    <OpenTemplate xmlns="4873beb7-5857-4685-be1f-d57550cc96cc">true</OpenTemplate>
-    <SourceTitle xmlns="4873beb7-5857-4685-be1f-d57550cc96cc" xsi:nil="true"/>
-    <LocOverallLocStatusLookup xmlns="4873beb7-5857-4685-be1f-d57550cc96cc" xsi:nil="true"/>
-    <APEditor xmlns="4873beb7-5857-4685-be1f-d57550cc96cc">
-      <UserInfo>
-        <DisplayName/>
-        <AccountId xsi:nil="true"/>
-        <AccountType/>
-      </UserInfo>
-    </APEditor>
-    <UALocComments xmlns="4873beb7-5857-4685-be1f-d57550cc96cc" xsi:nil="true"/>
-    <IntlLangReviewDate xmlns="4873beb7-5857-4685-be1f-d57550cc96cc" xsi:nil="true"/>
-    <PublishStatusLookup xmlns="4873beb7-5857-4685-be1f-d57550cc96cc">
-      <Value>1343188</Value>
-    </PublishStatusLookup>
-    <ParentAssetId xmlns="4873beb7-5857-4685-be1f-d57550cc96cc" xsi:nil="true"/>
-    <FeatureTagsTaxHTField0 xmlns="4873beb7-5857-4685-be1f-d57550cc96cc">
-      <Terms xmlns="http://schemas.microsoft.com/office/infopath/2007/PartnerControls"/>
-    </FeatureTagsTaxHTField0>
-    <MachineTranslated xmlns="4873beb7-5857-4685-be1f-d57550cc96cc">false</MachineTranslated>
-    <Providers xmlns="4873beb7-5857-4685-be1f-d57550cc96cc" xsi:nil="true"/>
-    <OriginalSourceMarket xmlns="4873beb7-5857-4685-be1f-d57550cc96cc" xsi:nil="true"/>
-    <APDescription xmlns="4873beb7-5857-4685-be1f-d57550cc96cc" xsi:nil="true"/>
-    <ContentItem xmlns="4873beb7-5857-4685-be1f-d57550cc96cc" xsi:nil="true"/>
-    <ClipArtFilename xmlns="4873beb7-5857-4685-be1f-d57550cc96cc" xsi:nil="true"/>
-    <TPInstallLocation xmlns="4873beb7-5857-4685-be1f-d57550cc96cc" xsi:nil="true"/>
-    <TimesCloned xmlns="4873beb7-5857-4685-be1f-d57550cc96cc" xsi:nil="true"/>
-    <PublishTargets xmlns="4873beb7-5857-4685-be1f-d57550cc96cc">OfficeOnlineVNext</PublishTargets>
-    <AcquiredFrom xmlns="4873beb7-5857-4685-be1f-d57550cc96cc">Internal MS</AcquiredFrom>
-    <AssetStart xmlns="4873beb7-5857-4685-be1f-d57550cc96cc">2011-11-23T17:29:00+00:00</AssetStart>
-    <FriendlyTitle xmlns="4873beb7-5857-4685-be1f-d57550cc96cc" xsi:nil="true"/>
-    <Provider xmlns="4873beb7-5857-4685-be1f-d57550cc96cc" xsi:nil="true"/>
-    <LastHandOff xmlns="4873beb7-5857-4685-be1f-d57550cc96cc" xsi:nil="true"/>
-    <TPClientViewer xmlns="4873beb7-5857-4685-be1f-d57550cc96cc" xsi:nil="true"/>
-    <TemplateStatus xmlns="4873beb7-5857-4685-be1f-d57550cc96cc">Complete</TemplateStatus>
-    <Downloads xmlns="4873beb7-5857-4685-be1f-d57550cc96cc">0</Downloads>
-    <OOCacheId xmlns="4873beb7-5857-4685-be1f-d57550cc96cc" xsi:nil="true"/>
-    <IsDeleted xmlns="4873beb7-5857-4685-be1f-d57550cc96cc">false</IsDeleted>
-    <LocPublishedDependentAssetsLookup xmlns="4873beb7-5857-4685-be1f-d57550cc96cc" xsi:nil="true"/>
-    <AssetExpire xmlns="4873beb7-5857-4685-be1f-d57550cc96cc">2029-05-12T07:00:00+00:00</AssetExpire>
-    <CSXSubmissionMarket xmlns="4873beb7-5857-4685-be1f-d57550cc96cc" xsi:nil="true"/>
-    <DSATActionTaken xmlns="4873beb7-5857-4685-be1f-d57550cc96cc" xsi:nil="true"/>
-    <SubmitterId xmlns="4873beb7-5857-4685-be1f-d57550cc96cc" xsi:nil="true"/>
-    <EditorialTags xmlns="4873beb7-5857-4685-be1f-d57550cc96cc" xsi:nil="true"/>
-    <TPExecutable xmlns="4873beb7-5857-4685-be1f-d57550cc96cc" xsi:nil="true"/>
-    <CSXSubmissionDate xmlns="4873beb7-5857-4685-be1f-d57550cc96cc" xsi:nil="true"/>
-    <CSXUpdate xmlns="4873beb7-5857-4685-be1f-d57550cc96cc">false</CSXUpdate>
-    <AssetType xmlns="4873beb7-5857-4685-be1f-d57550cc96cc">TP</AssetType>
-    <ApprovalLog xmlns="4873beb7-5857-4685-be1f-d57550cc96cc" xsi:nil="true"/>
-    <BugNumber xmlns="4873beb7-5857-4685-be1f-d57550cc96cc" xsi:nil="true"/>
-    <OriginAsset xmlns="4873beb7-5857-4685-be1f-d57550cc96cc" xsi:nil="true"/>
-    <TPComponent xmlns="4873beb7-5857-4685-be1f-d57550cc96cc" xsi:nil="true"/>
-    <Milestone xmlns="4873beb7-5857-4685-be1f-d57550cc96cc" xsi:nil="true"/>
-    <RecommendationsModifier xmlns="4873beb7-5857-4685-be1f-d57550cc96cc" xsi:nil="true"/>
-    <AssetId xmlns="4873beb7-5857-4685-be1f-d57550cc96cc">TP102787001</AssetId>
-    <PolicheckWords xmlns="4873beb7-5857-4685-be1f-d57550cc96cc" xsi:nil="true"/>
-    <TPLaunchHelpLink xmlns="4873beb7-5857-4685-be1f-d57550cc96cc" xsi:nil="true"/>
-    <IntlLocPriority xmlns="4873beb7-5857-4685-be1f-d57550cc96cc" xsi:nil="true"/>
-    <TPApplication xmlns="4873beb7-5857-4685-be1f-d57550cc96cc" xsi:nil="true"/>
-    <IntlLangReviewer xmlns="4873beb7-5857-4685-be1f-d57550cc96cc" xsi:nil="true"/>
-    <HandoffToMSDN xmlns="4873beb7-5857-4685-be1f-d57550cc96cc" xsi:nil="true"/>
-    <PlannedPubDate xmlns="4873beb7-5857-4685-be1f-d57550cc96cc" xsi:nil="true"/>
-    <CrawlForDependencies xmlns="4873beb7-5857-4685-be1f-d57550cc96cc">false</CrawlForDependencies>
-    <LocLastLocAttemptVersionLookup xmlns="4873beb7-5857-4685-be1f-d57550cc96cc">693888</LocLastLocAttemptVersionLookup>
-    <LocProcessedForHandoffsLookup xmlns="4873beb7-5857-4685-be1f-d57550cc96cc" xsi:nil="true"/>
-    <TrustLevel xmlns="4873beb7-5857-4685-be1f-d57550cc96cc">1 Microsoft Managed Content</TrustLevel>
-    <CampaignTagsTaxHTField0 xmlns="4873beb7-5857-4685-be1f-d57550cc96cc">
-      <Terms xmlns="http://schemas.microsoft.com/office/infopath/2007/PartnerControls"/>
-    </CampaignTagsTaxHTField0>
-    <TPNamespace xmlns="4873beb7-5857-4685-be1f-d57550cc96cc" xsi:nil="true"/>
-    <LocOverallPreviewStatusLookup xmlns="4873beb7-5857-4685-be1f-d57550cc96cc" xsi:nil="true"/>
-    <TaxCatchAll xmlns="4873beb7-5857-4685-be1f-d57550cc96cc"/>
-    <IsSearchable xmlns="4873beb7-5857-4685-be1f-d57550cc96cc">false</IsSearchable>
-    <TemplateTemplateType xmlns="4873beb7-5857-4685-be1f-d57550cc96cc">Word Document Template</TemplateTemplateType>
-    <Markets xmlns="4873beb7-5857-4685-be1f-d57550cc96cc"/>
-    <IntlLangReview xmlns="4873beb7-5857-4685-be1f-d57550cc96cc" xsi:nil="true"/>
-    <UAProjectedTotalWords xmlns="4873beb7-5857-4685-be1f-d57550cc96cc" xsi:nil="true"/>
-    <OutputCachingOn xmlns="4873beb7-5857-4685-be1f-d57550cc96cc">false</OutputCachingOn>
-    <AverageRating xmlns="4873beb7-5857-4685-be1f-d57550cc96cc" xsi:nil="true"/>
-    <LocMarketGroupTiers2 xmlns="4873beb7-5857-4685-be1f-d57550cc96cc" xsi:nil="true"/>
-    <APAuthor xmlns="4873beb7-5857-4685-be1f-d57550cc96cc">
-      <UserInfo>
-        <DisplayName>REDMOND\v-namall</DisplayName>
-        <AccountId>978</AccountId>
-        <AccountType/>
-      </UserInfo>
-    </APAuthor>
-    <TPCommandLine xmlns="4873beb7-5857-4685-be1f-d57550cc96cc" xsi:nil="true"/>
-    <LocManualTestRequired xmlns="4873beb7-5857-4685-be1f-d57550cc96cc">false</LocManualTestRequired>
-    <TPAppVersion xmlns="4873beb7-5857-4685-be1f-d57550cc96cc" xsi:nil="true"/>
-    <EditorialStatus xmlns="4873beb7-5857-4685-be1f-d57550cc96cc">Complete</EditorialStatus>
-    <LocProcessedForMarketsLookup xmlns="4873beb7-5857-4685-be1f-d57550cc96cc" xsi:nil="true"/>
-    <LastModifiedDateTime xmlns="4873beb7-5857-4685-be1f-d57550cc96cc" xsi:nil="true"/>
-    <TPLaunchHelpLinkType xmlns="4873beb7-5857-4685-be1f-d57550cc96cc">Template</TPLaunchHelpLinkType>
-    <ScenarioTagsTaxHTField0 xmlns="4873beb7-5857-4685-be1f-d57550cc96cc">
-      <Terms xmlns="http://schemas.microsoft.com/office/infopath/2007/PartnerControls"/>
-    </ScenarioTagsTaxHTField0>
-    <OriginalRelease xmlns="4873beb7-5857-4685-be1f-d57550cc96cc">14</OriginalRelease>
-    <LocalizationTagsTaxHTField0 xmlns="4873beb7-5857-4685-be1f-d57550cc96cc">
-      <Terms xmlns="http://schemas.microsoft.com/office/infopath/2007/PartnerControls"/>
-    </LocalizationTagsTaxHTField0>
-    <Manager xmlns="4873beb7-5857-4685-be1f-d57550cc96cc" xsi:nil="true"/>
-    <UALocRecommendation xmlns="4873beb7-5857-4685-be1f-d57550cc96cc">Localize</UALocRecommendation>
-    <LocOverallHandbackStatusLookup xmlns="4873beb7-5857-4685-be1f-d57550cc96cc" xsi:nil="true"/>
-    <ArtSampleDocs xmlns="4873beb7-5857-4685-be1f-d57550cc96cc" xsi:nil="true"/>
-    <UACurrentWords xmlns="4873beb7-5857-4685-be1f-d57550cc96cc" xsi:nil="true"/>
-    <ShowIn xmlns="4873beb7-5857-4685-be1f-d57550cc96cc">Show everywhere</ShowIn>
-    <CSXHash xmlns="4873beb7-5857-4685-be1f-d57550cc96cc" xsi:nil="true"/>
-    <VoteCount xmlns="4873beb7-5857-4685-be1f-d57550cc96cc" xsi:nil="true"/>
-    <InternalTagsTaxHTField0 xmlns="4873beb7-5857-4685-be1f-d57550cc96cc">
-      <Terms xmlns="http://schemas.microsoft.com/office/infopath/2007/PartnerControls"/>
-    </InternalTagsTaxHTField0>
-    <UANotes xmlns="4873beb7-5857-4685-be1f-d57550cc96cc" xsi:nil="true"/>
-  </documentManagement>
-</p:properties>
+<file path=customXml/itemProps3.xml><?xml version="1.0" encoding="utf-8"?>
+<ds:datastoreItem xmlns:ds="http://schemas.openxmlformats.org/officeDocument/2006/customXml" ds:itemID="{C01C3C56-10DB-49F7-B061-44D8728D078A}">
+  <ds:schemaRefs>
+    <ds:schemaRef ds:uri="http://schemas.microsoft.com/sharepoint/v3/contenttype/forms"/>
+  </ds:schemaRefs>
+</ds:datastoreItem>
 </file>
 
-<file path=customXml/itemProps1.xml><?xml version="1.0" encoding="utf-8"?>
+<file path=customXml/itemProps4.xml><?xml version="1.0" encoding="utf-8"?>
 <ds:datastoreItem xmlns:ds="http://schemas.openxmlformats.org/officeDocument/2006/customXml" ds:itemID="{4B3A7E92-E05A-4924-9E8A-9F6659E5855B}">
   <ds:schemaRefs>
     <ds:schemaRef ds:uri="http://schemas.microsoft.com/office/2006/metadata/contentType"/>
@@ -8911,30 +10868,4 @@
     <ds:schemaRef ds:uri="http://schemas.microsoft.com/internal/obd"/>
   </ds:schemaRefs>
 </ds:datastoreItem>
-</file>
-
-<file path=customXml/itemProps2.xml><?xml version="1.0" encoding="utf-8"?>
-<ds:datastoreItem xmlns:ds="http://schemas.openxmlformats.org/officeDocument/2006/customXml" ds:itemID="{C01C3C56-10DB-49F7-B061-44D8728D078A}">
-  <ds:schemaRefs>
-    <ds:schemaRef ds:uri="http://schemas.microsoft.com/sharepoint/v3/contenttype/forms"/>
-  </ds:schemaRefs>
-</ds:datastoreItem>
-</file>
-
-<file path=customXml/itemProps3.xml><?xml version="1.0" encoding="utf-8"?>
-<ds:datastoreItem xmlns:ds="http://schemas.openxmlformats.org/officeDocument/2006/customXml" ds:itemID="{3F39EB86-A65D-47F1-9C02-B987CFF6F495}">
-  <ds:schemaRefs>
-    <ds:schemaRef ds:uri="http://schemas.openxmlformats.org/officeDocument/2006/bibliography"/>
-  </ds:schemaRefs>
-</ds:datastoreItem>
-</file>
-
-<file path=customXml/itemProps4.xml><?xml version="1.0" encoding="utf-8"?>
-<ds:datastoreItem xmlns:ds="http://schemas.openxmlformats.org/officeDocument/2006/customXml" ds:itemID="{7FBDB1CC-CEFB-4E46-8174-1F0AA0D30B24}">
-  <ds:schemaRefs>
-    <ds:schemaRef ds:uri="http://schemas.microsoft.com/office/2006/metadata/properties"/>
-    <ds:schemaRef ds:uri="http://schemas.microsoft.com/office/infopath/2007/PartnerControls"/>
-    <ds:schemaRef ds:uri="4873beb7-5857-4685-be1f-d57550cc96cc"/>
-  </ds:schemaRefs>
-</ds:datastoreItem>
 </file>
</xml_diff>

<commit_message>
doc: izmenjena tekstualna specifikacija nakon konsultacija
</commit_message>
<xml_diff>
--- a/IS-SpecifikacijaSkijaskogCentra.docx
+++ b/IS-SpecifikacijaSkijaskogCentra.docx
@@ -9,6 +9,7 @@
           <w:lang w:val="sr-Latn-RS"/>
         </w:rPr>
       </w:pPr>
+      <w:bookmarkStart w:id="0" w:name="_Toc61995500"/>
       <w:proofErr w:type="spellStart"/>
       <w:r>
         <w:t>Informacioni</w:t>
@@ -42,6 +43,7 @@
         </w:rPr>
         <w:t xml:space="preserve"> centra</w:t>
       </w:r>
+      <w:bookmarkEnd w:id="0"/>
       <w:r>
         <w:rPr>
           <w:lang w:val="sr-Latn-RS"/>
@@ -77,11 +79,12 @@
           <w:lang w:val="sr-Latn-RS"/>
         </w:rPr>
       </w:pPr>
-      <w:r>
-        <w:rPr>
-          <w:lang w:val="sr-Latn-RS"/>
-        </w:rPr>
-        <w:t>S</w:t>
+      <w:bookmarkStart w:id="1" w:name="_Toc61995501"/>
+      <w:r>
+        <w:rPr>
+          <w:lang w:val="sr-Latn-RS"/>
+        </w:rPr>
+        <w:t>Tekstualna s</w:t>
       </w:r>
       <w:r>
         <w:rPr>
@@ -101,6 +104,7 @@
         </w:rPr>
         <w:t>kacija</w:t>
       </w:r>
+      <w:bookmarkEnd w:id="1"/>
     </w:p>
     <w:p>
       <w:pPr>
@@ -321,7 +325,19 @@
         <w:rPr>
           <w:lang w:val="sr-Latn-RS"/>
         </w:rPr>
-        <w:t xml:space="preserve"> održava </w:t>
+        <w:t xml:space="preserve"> </w:t>
+      </w:r>
+      <w:r>
+        <w:rPr>
+          <w:lang w:val="sr-Latn-RS"/>
+        </w:rPr>
+        <w:t>drži</w:t>
+      </w:r>
+      <w:r>
+        <w:rPr>
+          <w:lang w:val="sr-Latn-RS"/>
+        </w:rPr>
+        <w:t xml:space="preserve"> </w:t>
       </w:r>
       <w:r>
         <w:rPr>
@@ -413,7 +429,7 @@
         <w:rPr>
           <w:lang w:val="sr-Latn-RS"/>
         </w:rPr>
-        <w:t>održati čas</w:t>
+        <w:t>držati čas</w:t>
       </w:r>
       <w:r>
         <w:rPr>
@@ -449,7 +465,19 @@
         <w:rPr>
           <w:lang w:val="sr-Latn-RS"/>
         </w:rPr>
-        <w:t xml:space="preserve"> može da održava </w:t>
+        <w:t xml:space="preserve"> može da </w:t>
+      </w:r>
+      <w:r>
+        <w:rPr>
+          <w:lang w:val="sr-Latn-RS"/>
+        </w:rPr>
+        <w:t>drži</w:t>
+      </w:r>
+      <w:r>
+        <w:rPr>
+          <w:lang w:val="sr-Latn-RS"/>
+        </w:rPr>
+        <w:t xml:space="preserve"> </w:t>
       </w:r>
       <w:r>
         <w:rPr>
@@ -525,13 +553,13 @@
           <w:bCs/>
           <w:lang w:val="sr-Latn-RS"/>
         </w:rPr>
-        <w:t xml:space="preserve">Skijaš </w:t>
-      </w:r>
-      <w:r>
-        <w:rPr>
-          <w:lang w:val="sr-Latn-RS"/>
-        </w:rPr>
-        <w:t xml:space="preserve">može da uplati </w:t>
+        <w:t xml:space="preserve">Čas skijanja </w:t>
+      </w:r>
+      <w:r>
+        <w:rPr>
+          <w:lang w:val="sr-Latn-RS"/>
+        </w:rPr>
+        <w:t xml:space="preserve">može da se održava na </w:t>
       </w:r>
       <w:r>
         <w:rPr>
@@ -553,7 +581,7 @@
           <w:bCs/>
           <w:lang w:val="sr-Latn-RS"/>
         </w:rPr>
-        <w:t>časova skijanja</w:t>
+        <w:t>staza</w:t>
       </w:r>
       <w:r>
         <w:rPr>
@@ -567,13 +595,19 @@
           <w:iCs/>
           <w:lang w:val="sr-Latn-RS"/>
         </w:rPr>
-        <w:t>ni jedan</w:t>
-      </w:r>
-      <w:r>
-        <w:rPr>
-          <w:lang w:val="sr-Latn-RS"/>
-        </w:rPr>
-        <w:t xml:space="preserve">. </w:t>
+        <w:t>ni na jednoj</w:t>
+      </w:r>
+      <w:r>
+        <w:rPr>
+          <w:lang w:val="sr-Latn-RS"/>
+        </w:rPr>
+        <w:t>.</w:t>
+      </w:r>
+      <w:r>
+        <w:rPr>
+          <w:lang w:val="sr-Latn-RS"/>
+        </w:rPr>
+        <w:t xml:space="preserve"> Na </w:t>
       </w:r>
       <w:r>
         <w:rPr>
@@ -581,13 +615,13 @@
           <w:bCs/>
           <w:lang w:val="sr-Latn-RS"/>
         </w:rPr>
-        <w:t>Čas skijanja</w:t>
-      </w:r>
-      <w:r>
-        <w:rPr>
-          <w:lang w:val="sr-Latn-RS"/>
-        </w:rPr>
-        <w:t xml:space="preserve"> mora da ima </w:t>
+        <w:t>stazi</w:t>
+      </w:r>
+      <w:r>
+        <w:rPr>
+          <w:lang w:val="sr-Latn-RS"/>
+        </w:rPr>
+        <w:t xml:space="preserve"> može da se održava </w:t>
       </w:r>
       <w:r>
         <w:rPr>
@@ -595,7 +629,7 @@
           <w:iCs/>
           <w:lang w:val="sr-Latn-RS"/>
         </w:rPr>
-        <w:t>bar jednog</w:t>
+        <w:t>više</w:t>
       </w:r>
       <w:r>
         <w:rPr>
@@ -609,13 +643,13 @@
           <w:bCs/>
           <w:lang w:val="sr-Latn-RS"/>
         </w:rPr>
-        <w:t>skijaša</w:t>
-      </w:r>
-      <w:r>
-        <w:rPr>
-          <w:lang w:val="sr-Latn-RS"/>
-        </w:rPr>
-        <w:t xml:space="preserve"> na njemu a može i </w:t>
+        <w:t>časova skijanja</w:t>
+      </w:r>
+      <w:r>
+        <w:rPr>
+          <w:lang w:val="sr-Latn-RS"/>
+        </w:rPr>
+        <w:t xml:space="preserve"> a </w:t>
       </w:r>
       <w:r>
         <w:rPr>
@@ -623,7 +657,7 @@
           <w:iCs/>
           <w:lang w:val="sr-Latn-RS"/>
         </w:rPr>
-        <w:t>više</w:t>
+        <w:t>ne mora ni jedan</w:t>
       </w:r>
       <w:r>
         <w:rPr>
@@ -655,7 +689,7 @@
         <w:rPr>
           <w:lang w:val="sr-Latn-RS"/>
         </w:rPr>
-        <w:t xml:space="preserve">može da rentira </w:t>
+        <w:t xml:space="preserve">može da uplati </w:t>
       </w:r>
       <w:r>
         <w:rPr>
@@ -677,13 +711,13 @@
           <w:bCs/>
           <w:lang w:val="sr-Latn-RS"/>
         </w:rPr>
-        <w:t>snežnih vozila</w:t>
-      </w:r>
-      <w:r>
-        <w:rPr>
-          <w:lang w:val="sr-Latn-RS"/>
-        </w:rPr>
-        <w:t xml:space="preserve"> a </w:t>
+        <w:t>časova skijanja</w:t>
+      </w:r>
+      <w:r>
+        <w:rPr>
+          <w:lang w:val="sr-Latn-RS"/>
+        </w:rPr>
+        <w:t xml:space="preserve"> a ne mora </w:t>
       </w:r>
       <w:r>
         <w:rPr>
@@ -691,13 +725,75 @@
           <w:iCs/>
           <w:lang w:val="sr-Latn-RS"/>
         </w:rPr>
-        <w:t>ne mora</w:t>
+        <w:t>ni jedan</w:t>
+      </w:r>
+      <w:r>
+        <w:rPr>
+          <w:lang w:val="sr-Latn-RS"/>
+        </w:rPr>
+        <w:t>.</w:t>
+      </w:r>
+      <w:r>
+        <w:rPr>
+          <w:lang w:val="sr-Latn-RS"/>
+        </w:rPr>
+        <w:t xml:space="preserve"> Na </w:t>
       </w:r>
       <w:r>
         <w:rPr>
           <w:lang w:val="sr-Latn-RS"/>
         </w:rPr>
         <w:t xml:space="preserve"> </w:t>
+      </w:r>
+      <w:r>
+        <w:rPr>
+          <w:b/>
+          <w:bCs/>
+          <w:lang w:val="sr-Latn-RS"/>
+        </w:rPr>
+        <w:t>č</w:t>
+      </w:r>
+      <w:r>
+        <w:rPr>
+          <w:b/>
+          <w:bCs/>
+          <w:lang w:val="sr-Latn-RS"/>
+        </w:rPr>
+        <w:t>as</w:t>
+      </w:r>
+      <w:r>
+        <w:rPr>
+          <w:b/>
+          <w:bCs/>
+          <w:lang w:val="sr-Latn-RS"/>
+        </w:rPr>
+        <w:t>u</w:t>
+      </w:r>
+      <w:r>
+        <w:rPr>
+          <w:b/>
+          <w:bCs/>
+          <w:lang w:val="sr-Latn-RS"/>
+        </w:rPr>
+        <w:t xml:space="preserve"> skijanja</w:t>
+      </w:r>
+      <w:r>
+        <w:rPr>
+          <w:lang w:val="sr-Latn-RS"/>
+        </w:rPr>
+        <w:t xml:space="preserve"> mora </w:t>
+      </w:r>
+      <w:r>
+        <w:rPr>
+          <w:lang w:val="sr-Latn-RS"/>
+        </w:rPr>
+        <w:t>biti</w:t>
+      </w:r>
+      <w:r>
+        <w:rPr>
+          <w:lang w:val="sr-Latn-RS"/>
+        </w:rPr>
+        <w:t xml:space="preserve">  </w:t>
       </w:r>
       <w:r>
         <w:rPr>
@@ -705,13 +801,21 @@
           <w:iCs/>
           <w:lang w:val="sr-Latn-RS"/>
         </w:rPr>
-        <w:t>ni jedno</w:t>
-      </w:r>
-      <w:r>
-        <w:rPr>
-          <w:lang w:val="sr-Latn-RS"/>
-        </w:rPr>
-        <w:t xml:space="preserve">. </w:t>
+        <w:t>bar jed</w:t>
+      </w:r>
+      <w:r>
+        <w:rPr>
+          <w:i/>
+          <w:iCs/>
+          <w:lang w:val="sr-Latn-RS"/>
+        </w:rPr>
+        <w:t>an</w:t>
+      </w:r>
+      <w:r>
+        <w:rPr>
+          <w:lang w:val="sr-Latn-RS"/>
+        </w:rPr>
+        <w:t xml:space="preserve"> </w:t>
       </w:r>
       <w:r>
         <w:rPr>
@@ -719,13 +823,13 @@
           <w:bCs/>
           <w:lang w:val="sr-Latn-RS"/>
         </w:rPr>
-        <w:t>Snežno vozilo</w:t>
-      </w:r>
-      <w:r>
-        <w:rPr>
-          <w:lang w:val="sr-Latn-RS"/>
-        </w:rPr>
-        <w:t xml:space="preserve"> može iznajmiti </w:t>
+        <w:t>skijaš</w:t>
+      </w:r>
+      <w:r>
+        <w:rPr>
+          <w:lang w:val="sr-Latn-RS"/>
+        </w:rPr>
+        <w:t xml:space="preserve"> a može i </w:t>
       </w:r>
       <w:r>
         <w:rPr>
@@ -734,42 +838,6 @@
           <w:lang w:val="sr-Latn-RS"/>
         </w:rPr>
         <w:t>više</w:t>
-      </w:r>
-      <w:r>
-        <w:rPr>
-          <w:lang w:val="sr-Latn-RS"/>
-        </w:rPr>
-        <w:t xml:space="preserve"> </w:t>
-      </w:r>
-      <w:r>
-        <w:rPr>
-          <w:b/>
-          <w:bCs/>
-          <w:lang w:val="sr-Latn-RS"/>
-        </w:rPr>
-        <w:t>skijaša</w:t>
-      </w:r>
-      <w:r>
-        <w:rPr>
-          <w:lang w:val="sr-Latn-RS"/>
-        </w:rPr>
-        <w:t xml:space="preserve"> a </w:t>
-      </w:r>
-      <w:r>
-        <w:rPr>
-          <w:i/>
-          <w:iCs/>
-          <w:lang w:val="sr-Latn-RS"/>
-        </w:rPr>
-        <w:t>ne mora ni</w:t>
-      </w:r>
-      <w:r>
-        <w:rPr>
-          <w:i/>
-          <w:iCs/>
-          <w:lang w:val="sr-Latn-RS"/>
-        </w:rPr>
-        <w:t xml:space="preserve"> jedan</w:t>
       </w:r>
       <w:r>
         <w:rPr>
@@ -801,7 +869,7 @@
         <w:rPr>
           <w:lang w:val="sr-Latn-RS"/>
         </w:rPr>
-        <w:t xml:space="preserve">može da kupi </w:t>
+        <w:t xml:space="preserve">može da rentira </w:t>
       </w:r>
       <w:r>
         <w:rPr>
@@ -817,39 +885,89 @@
         </w:rPr>
         <w:t xml:space="preserve"> </w:t>
       </w:r>
-      <w:proofErr w:type="spellStart"/>
       <w:r>
         <w:rPr>
           <w:b/>
           <w:bCs/>
           <w:lang w:val="sr-Latn-RS"/>
         </w:rPr>
-        <w:t>ski</w:t>
-      </w:r>
-      <w:proofErr w:type="spellEnd"/>
+        <w:t>snežnih vozila</w:t>
+      </w:r>
+      <w:r>
+        <w:rPr>
+          <w:lang w:val="sr-Latn-RS"/>
+        </w:rPr>
+        <w:t xml:space="preserve"> a </w:t>
+      </w:r>
+      <w:r>
+        <w:rPr>
+          <w:i/>
+          <w:iCs/>
+          <w:lang w:val="sr-Latn-RS"/>
+        </w:rPr>
+        <w:t>ne mora</w:t>
+      </w:r>
+      <w:r>
+        <w:rPr>
+          <w:lang w:val="sr-Latn-RS"/>
+        </w:rPr>
+        <w:t xml:space="preserve"> </w:t>
+      </w:r>
+      <w:r>
+        <w:rPr>
+          <w:i/>
+          <w:iCs/>
+          <w:lang w:val="sr-Latn-RS"/>
+        </w:rPr>
+        <w:t>ni jedno</w:t>
+      </w:r>
+      <w:r>
+        <w:rPr>
+          <w:lang w:val="sr-Latn-RS"/>
+        </w:rPr>
+        <w:t xml:space="preserve">. </w:t>
+      </w:r>
       <w:r>
         <w:rPr>
           <w:b/>
           <w:bCs/>
           <w:lang w:val="sr-Latn-RS"/>
         </w:rPr>
-        <w:t>-</w:t>
-      </w:r>
-      <w:proofErr w:type="spellStart"/>
+        <w:t>Snežno vozilo</w:t>
+      </w:r>
+      <w:r>
+        <w:rPr>
+          <w:lang w:val="sr-Latn-RS"/>
+        </w:rPr>
+        <w:t xml:space="preserve"> može iznajmiti </w:t>
+      </w:r>
+      <w:r>
+        <w:rPr>
+          <w:i/>
+          <w:iCs/>
+          <w:lang w:val="sr-Latn-RS"/>
+        </w:rPr>
+        <w:t>više</w:t>
+      </w:r>
+      <w:r>
+        <w:rPr>
+          <w:lang w:val="sr-Latn-RS"/>
+        </w:rPr>
+        <w:t xml:space="preserve"> </w:t>
+      </w:r>
       <w:r>
         <w:rPr>
           <w:b/>
           <w:bCs/>
           <w:lang w:val="sr-Latn-RS"/>
         </w:rPr>
-        <w:t>pass</w:t>
-      </w:r>
-      <w:proofErr w:type="spellEnd"/>
-      <w:r>
-        <w:rPr>
-          <w:lang w:val="sr-Latn-RS"/>
-        </w:rPr>
-        <w:t xml:space="preserve">-ova a </w:t>
+        <w:t>skijaša</w:t>
+      </w:r>
+      <w:r>
+        <w:rPr>
+          <w:lang w:val="sr-Latn-RS"/>
+        </w:rPr>
+        <w:t xml:space="preserve"> a </w:t>
       </w:r>
       <w:r>
         <w:rPr>
@@ -857,13 +975,7 @@
           <w:iCs/>
           <w:lang w:val="sr-Latn-RS"/>
         </w:rPr>
-        <w:t>ne mora</w:t>
-      </w:r>
-      <w:r>
-        <w:rPr>
-          <w:lang w:val="sr-Latn-RS"/>
-        </w:rPr>
-        <w:t xml:space="preserve"> </w:t>
+        <w:t>ne mora ni</w:t>
       </w:r>
       <w:r>
         <w:rPr>
@@ -871,67 +983,7 @@
           <w:iCs/>
           <w:lang w:val="sr-Latn-RS"/>
         </w:rPr>
-        <w:t>ni jedan</w:t>
-      </w:r>
-      <w:r>
-        <w:rPr>
-          <w:lang w:val="sr-Latn-RS"/>
-        </w:rPr>
-        <w:t xml:space="preserve">. </w:t>
-      </w:r>
-      <w:proofErr w:type="spellStart"/>
-      <w:r>
-        <w:rPr>
-          <w:b/>
-          <w:bCs/>
-          <w:lang w:val="sr-Latn-RS"/>
-        </w:rPr>
-        <w:t>Ski-pass</w:t>
-      </w:r>
-      <w:proofErr w:type="spellEnd"/>
-      <w:r>
-        <w:rPr>
-          <w:lang w:val="sr-Latn-RS"/>
-        </w:rPr>
-        <w:t xml:space="preserve"> pripada </w:t>
-      </w:r>
-      <w:r>
-        <w:rPr>
-          <w:i/>
-          <w:iCs/>
-          <w:lang w:val="sr-Latn-RS"/>
-        </w:rPr>
-        <w:t>tačno jed</w:t>
-      </w:r>
-      <w:r>
-        <w:rPr>
-          <w:i/>
-          <w:iCs/>
-          <w:lang w:val="sr-Latn-RS"/>
-        </w:rPr>
-        <w:t>nom</w:t>
-      </w:r>
-      <w:r>
-        <w:rPr>
-          <w:lang w:val="sr-Latn-RS"/>
-        </w:rPr>
-        <w:t xml:space="preserve"> </w:t>
-      </w:r>
-      <w:r>
-        <w:rPr>
-          <w:b/>
-          <w:bCs/>
-          <w:lang w:val="sr-Latn-RS"/>
-        </w:rPr>
-        <w:t>skijaš</w:t>
-      </w:r>
-      <w:r>
-        <w:rPr>
-          <w:b/>
-          <w:bCs/>
-          <w:lang w:val="sr-Latn-RS"/>
-        </w:rPr>
-        <w:t>u</w:t>
+        <w:t xml:space="preserve"> jedan</w:t>
       </w:r>
       <w:r>
         <w:rPr>
@@ -963,7 +1015,21 @@
         <w:rPr>
           <w:lang w:val="sr-Latn-RS"/>
         </w:rPr>
-        <w:t xml:space="preserve">koji je </w:t>
+        <w:t xml:space="preserve">koji je rentirao </w:t>
+      </w:r>
+      <w:r>
+        <w:rPr>
+          <w:b/>
+          <w:bCs/>
+          <w:lang w:val="sr-Latn-RS"/>
+        </w:rPr>
+        <w:t>snežna vozila</w:t>
+      </w:r>
+      <w:r>
+        <w:rPr>
+          <w:lang w:val="sr-Latn-RS"/>
+        </w:rPr>
+        <w:t xml:space="preserve"> može da se vozi na </w:t>
       </w:r>
       <w:r>
         <w:rPr>
@@ -971,7 +1037,7 @@
           <w:iCs/>
           <w:lang w:val="sr-Latn-RS"/>
         </w:rPr>
-        <w:t>kupio</w:t>
+        <w:t>više</w:t>
       </w:r>
       <w:r>
         <w:rPr>
@@ -979,21 +1045,19 @@
         </w:rPr>
         <w:t xml:space="preserve"> </w:t>
       </w:r>
-      <w:proofErr w:type="spellStart"/>
       <w:r>
         <w:rPr>
           <w:b/>
           <w:bCs/>
           <w:lang w:val="sr-Latn-RS"/>
         </w:rPr>
-        <w:t>ski-pass</w:t>
-      </w:r>
-      <w:proofErr w:type="spellEnd"/>
-      <w:r>
-        <w:rPr>
-          <w:lang w:val="sr-Latn-RS"/>
-        </w:rPr>
-        <w:t xml:space="preserve"> može da skija na </w:t>
+        <w:t>staza</w:t>
+      </w:r>
+      <w:r>
+        <w:rPr>
+          <w:lang w:val="sr-Latn-RS"/>
+        </w:rPr>
+        <w:t xml:space="preserve"> a ne mora </w:t>
       </w:r>
       <w:r>
         <w:rPr>
@@ -1001,13 +1065,13 @@
           <w:iCs/>
           <w:lang w:val="sr-Latn-RS"/>
         </w:rPr>
-        <w:t>više</w:t>
-      </w:r>
-      <w:r>
-        <w:rPr>
-          <w:lang w:val="sr-Latn-RS"/>
-        </w:rPr>
-        <w:t xml:space="preserve"> </w:t>
+        <w:t>ni na jednoj</w:t>
+      </w:r>
+      <w:r>
+        <w:rPr>
+          <w:lang w:val="sr-Latn-RS"/>
+        </w:rPr>
+        <w:t xml:space="preserve">. Na </w:t>
       </w:r>
       <w:r>
         <w:rPr>
@@ -1015,13 +1079,13 @@
           <w:bCs/>
           <w:lang w:val="sr-Latn-RS"/>
         </w:rPr>
-        <w:t>staza</w:t>
-      </w:r>
-      <w:r>
-        <w:rPr>
-          <w:lang w:val="sr-Latn-RS"/>
-        </w:rPr>
-        <w:t xml:space="preserve"> ali </w:t>
+        <w:t>stazi</w:t>
+      </w:r>
+      <w:r>
+        <w:rPr>
+          <w:lang w:val="sr-Latn-RS"/>
+        </w:rPr>
+        <w:t xml:space="preserve"> može da se vozi </w:t>
       </w:r>
       <w:r>
         <w:rPr>
@@ -1029,13 +1093,13 @@
           <w:iCs/>
           <w:lang w:val="sr-Latn-RS"/>
         </w:rPr>
-        <w:t>ne mora ni na jednoj</w:t>
-      </w:r>
-      <w:r>
-        <w:rPr>
-          <w:lang w:val="sr-Latn-RS"/>
-        </w:rPr>
-        <w:t xml:space="preserve">. Na </w:t>
+        <w:t>više</w:t>
+      </w:r>
+      <w:r>
+        <w:rPr>
+          <w:lang w:val="sr-Latn-RS"/>
+        </w:rPr>
+        <w:t xml:space="preserve"> </w:t>
       </w:r>
       <w:r>
         <w:rPr>
@@ -1043,13 +1107,33 @@
           <w:bCs/>
           <w:lang w:val="sr-Latn-RS"/>
         </w:rPr>
-        <w:t>stazi</w:t>
-      </w:r>
-      <w:r>
-        <w:rPr>
-          <w:lang w:val="sr-Latn-RS"/>
-        </w:rPr>
-        <w:t xml:space="preserve"> može da skija </w:t>
+        <w:t>skijaša</w:t>
+      </w:r>
+      <w:r>
+        <w:rPr>
+          <w:lang w:val="sr-Latn-RS"/>
+        </w:rPr>
+        <w:t xml:space="preserve"> koji su rentirali </w:t>
+      </w:r>
+      <w:r>
+        <w:rPr>
+          <w:b/>
+          <w:bCs/>
+          <w:lang w:val="sr-Latn-RS"/>
+        </w:rPr>
+        <w:t>snežna vozila</w:t>
+      </w:r>
+      <w:r>
+        <w:rPr>
+          <w:lang w:val="sr-Latn-RS"/>
+        </w:rPr>
+        <w:t xml:space="preserve"> a ne </w:t>
+      </w:r>
+      <w:r>
+        <w:rPr>
+          <w:lang w:val="sr-Latn-RS"/>
+        </w:rPr>
+        <w:t>mora</w:t>
       </w:r>
       <w:r>
         <w:rPr>
@@ -1057,65 +1141,7 @@
           <w:iCs/>
           <w:lang w:val="sr-Latn-RS"/>
         </w:rPr>
-        <w:t>više</w:t>
-      </w:r>
-      <w:r>
-        <w:rPr>
-          <w:lang w:val="sr-Latn-RS"/>
-        </w:rPr>
-        <w:t xml:space="preserve"> </w:t>
-      </w:r>
-      <w:r>
-        <w:rPr>
-          <w:b/>
-          <w:bCs/>
-          <w:lang w:val="sr-Latn-RS"/>
-        </w:rPr>
-        <w:t>skijaša</w:t>
-      </w:r>
-      <w:r>
-        <w:rPr>
-          <w:lang w:val="sr-Latn-RS"/>
-        </w:rPr>
-        <w:t xml:space="preserve"> koji su </w:t>
-      </w:r>
-      <w:r>
-        <w:rPr>
-          <w:i/>
-          <w:iCs/>
-          <w:lang w:val="sr-Latn-RS"/>
-        </w:rPr>
-        <w:t>kupili</w:t>
-      </w:r>
-      <w:r>
-        <w:rPr>
-          <w:lang w:val="sr-Latn-RS"/>
-        </w:rPr>
-        <w:t xml:space="preserve"> </w:t>
-      </w:r>
-      <w:proofErr w:type="spellStart"/>
-      <w:r>
-        <w:rPr>
-          <w:b/>
-          <w:bCs/>
-          <w:lang w:val="sr-Latn-RS"/>
-        </w:rPr>
-        <w:t>ski-pass</w:t>
-      </w:r>
-      <w:proofErr w:type="spellEnd"/>
-      <w:r>
-        <w:rPr>
-          <w:lang w:val="sr-Latn-RS"/>
-        </w:rPr>
-        <w:t xml:space="preserve"> ali </w:t>
-      </w:r>
-      <w:r>
-        <w:rPr>
-          <w:i/>
-          <w:iCs/>
-          <w:lang w:val="sr-Latn-RS"/>
-        </w:rPr>
-        <w:t>ne mora ni jedan</w:t>
+        <w:t xml:space="preserve"> ni jedan</w:t>
       </w:r>
       <w:r>
         <w:rPr>
@@ -1141,13 +1167,13 @@
           <w:bCs/>
           <w:lang w:val="sr-Latn-RS"/>
         </w:rPr>
-        <w:t>Gorska služba</w:t>
-      </w:r>
-      <w:r>
-        <w:rPr>
-          <w:lang w:val="sr-Latn-RS"/>
-        </w:rPr>
-        <w:t xml:space="preserve"> može da održava </w:t>
+        <w:t xml:space="preserve">Skijaš </w:t>
+      </w:r>
+      <w:r>
+        <w:rPr>
+          <w:lang w:val="sr-Latn-RS"/>
+        </w:rPr>
+        <w:t xml:space="preserve">može da kupi </w:t>
       </w:r>
       <w:r>
         <w:rPr>
@@ -1163,19 +1189,39 @@
         </w:rPr>
         <w:t xml:space="preserve"> </w:t>
       </w:r>
+      <w:proofErr w:type="spellStart"/>
       <w:r>
         <w:rPr>
           <w:b/>
           <w:bCs/>
           <w:lang w:val="sr-Latn-RS"/>
         </w:rPr>
-        <w:t>staza</w:t>
-      </w:r>
-      <w:r>
-        <w:rPr>
-          <w:lang w:val="sr-Latn-RS"/>
-        </w:rPr>
-        <w:t xml:space="preserve"> a </w:t>
+        <w:t>ski</w:t>
+      </w:r>
+      <w:proofErr w:type="spellEnd"/>
+      <w:r>
+        <w:rPr>
+          <w:b/>
+          <w:bCs/>
+          <w:lang w:val="sr-Latn-RS"/>
+        </w:rPr>
+        <w:t>-</w:t>
+      </w:r>
+      <w:proofErr w:type="spellStart"/>
+      <w:r>
+        <w:rPr>
+          <w:b/>
+          <w:bCs/>
+          <w:lang w:val="sr-Latn-RS"/>
+        </w:rPr>
+        <w:t>pass</w:t>
+      </w:r>
+      <w:proofErr w:type="spellEnd"/>
+      <w:r>
+        <w:rPr>
+          <w:lang w:val="sr-Latn-RS"/>
+        </w:rPr>
+        <w:t xml:space="preserve">-ova a </w:t>
       </w:r>
       <w:r>
         <w:rPr>
@@ -1183,7 +1229,21 @@
           <w:iCs/>
           <w:lang w:val="sr-Latn-RS"/>
         </w:rPr>
-        <w:t>ne mora ni jednu</w:t>
+        <w:t>ne mora</w:t>
+      </w:r>
+      <w:r>
+        <w:rPr>
+          <w:lang w:val="sr-Latn-RS"/>
+        </w:rPr>
+        <w:t xml:space="preserve"> </w:t>
+      </w:r>
+      <w:r>
+        <w:rPr>
+          <w:i/>
+          <w:iCs/>
+          <w:lang w:val="sr-Latn-RS"/>
+        </w:rPr>
+        <w:t>ni jedan</w:t>
       </w:r>
       <w:r>
         <w:rPr>
@@ -1191,19 +1251,21 @@
         </w:rPr>
         <w:t xml:space="preserve">. </w:t>
       </w:r>
+      <w:proofErr w:type="spellStart"/>
       <w:r>
         <w:rPr>
           <w:b/>
           <w:bCs/>
           <w:lang w:val="sr-Latn-RS"/>
         </w:rPr>
-        <w:t>Staza</w:t>
-      </w:r>
-      <w:r>
-        <w:rPr>
-          <w:lang w:val="sr-Latn-RS"/>
-        </w:rPr>
-        <w:t xml:space="preserve"> treba da bude održavana od strane </w:t>
+        <w:t>Ski-pass</w:t>
+      </w:r>
+      <w:proofErr w:type="spellEnd"/>
+      <w:r>
+        <w:rPr>
+          <w:lang w:val="sr-Latn-RS"/>
+        </w:rPr>
+        <w:t xml:space="preserve"> pripada </w:t>
       </w:r>
       <w:r>
         <w:rPr>
@@ -1211,7 +1273,15 @@
           <w:iCs/>
           <w:lang w:val="sr-Latn-RS"/>
         </w:rPr>
-        <w:t>tačno jedne</w:t>
+        <w:t>tačno jed</w:t>
+      </w:r>
+      <w:r>
+        <w:rPr>
+          <w:i/>
+          <w:iCs/>
+          <w:lang w:val="sr-Latn-RS"/>
+        </w:rPr>
+        <w:t>nom</w:t>
       </w:r>
       <w:r>
         <w:rPr>
@@ -1225,7 +1295,15 @@
           <w:bCs/>
           <w:lang w:val="sr-Latn-RS"/>
         </w:rPr>
-        <w:t>gorske službe</w:t>
+        <w:t>skijaš</w:t>
+      </w:r>
+      <w:r>
+        <w:rPr>
+          <w:b/>
+          <w:bCs/>
+          <w:lang w:val="sr-Latn-RS"/>
+        </w:rPr>
+        <w:t>u</w:t>
       </w:r>
       <w:r>
         <w:rPr>
@@ -1257,7 +1335,7 @@
         <w:rPr>
           <w:lang w:val="sr-Latn-RS"/>
         </w:rPr>
-        <w:t xml:space="preserve">može da iznajmi </w:t>
+        <w:t xml:space="preserve">koji je </w:t>
       </w:r>
       <w:r>
         <w:rPr>
@@ -1265,7 +1343,7 @@
           <w:iCs/>
           <w:lang w:val="sr-Latn-RS"/>
         </w:rPr>
-        <w:t>više</w:t>
+        <w:t>kupio</w:t>
       </w:r>
       <w:r>
         <w:rPr>
@@ -1273,19 +1351,21 @@
         </w:rPr>
         <w:t xml:space="preserve"> </w:t>
       </w:r>
+      <w:proofErr w:type="spellStart"/>
       <w:r>
         <w:rPr>
           <w:b/>
           <w:bCs/>
           <w:lang w:val="sr-Latn-RS"/>
         </w:rPr>
-        <w:t>opreme</w:t>
-      </w:r>
-      <w:r>
-        <w:rPr>
-          <w:lang w:val="sr-Latn-RS"/>
-        </w:rPr>
-        <w:t xml:space="preserve"> ali </w:t>
+        <w:t>ski-pass</w:t>
+      </w:r>
+      <w:proofErr w:type="spellEnd"/>
+      <w:r>
+        <w:rPr>
+          <w:lang w:val="sr-Latn-RS"/>
+        </w:rPr>
+        <w:t xml:space="preserve"> može da skija na </w:t>
       </w:r>
       <w:r>
         <w:rPr>
@@ -1293,13 +1373,13 @@
           <w:iCs/>
           <w:lang w:val="sr-Latn-RS"/>
         </w:rPr>
-        <w:t>ne mora je jednu</w:t>
-      </w:r>
-      <w:r>
-        <w:rPr>
-          <w:lang w:val="sr-Latn-RS"/>
-        </w:rPr>
-        <w:t xml:space="preserve">. </w:t>
+        <w:t>više</w:t>
+      </w:r>
+      <w:r>
+        <w:rPr>
+          <w:lang w:val="sr-Latn-RS"/>
+        </w:rPr>
+        <w:t xml:space="preserve"> </w:t>
       </w:r>
       <w:r>
         <w:rPr>
@@ -1307,13 +1387,13 @@
           <w:bCs/>
           <w:lang w:val="sr-Latn-RS"/>
         </w:rPr>
-        <w:t>Oprema</w:t>
-      </w:r>
-      <w:r>
-        <w:rPr>
-          <w:lang w:val="sr-Latn-RS"/>
-        </w:rPr>
-        <w:t xml:space="preserve"> može biti iznajmljena od strane </w:t>
+        <w:t>staza</w:t>
+      </w:r>
+      <w:r>
+        <w:rPr>
+          <w:lang w:val="sr-Latn-RS"/>
+        </w:rPr>
+        <w:t xml:space="preserve"> ali </w:t>
       </w:r>
       <w:r>
         <w:rPr>
@@ -1321,13 +1401,13 @@
           <w:iCs/>
           <w:lang w:val="sr-Latn-RS"/>
         </w:rPr>
-        <w:t>jednog</w:t>
-      </w:r>
-      <w:r>
-        <w:rPr>
-          <w:lang w:val="sr-Latn-RS"/>
-        </w:rPr>
-        <w:t xml:space="preserve"> </w:t>
+        <w:t>ne mora ni na jednoj</w:t>
+      </w:r>
+      <w:r>
+        <w:rPr>
+          <w:lang w:val="sr-Latn-RS"/>
+        </w:rPr>
+        <w:t xml:space="preserve">. Na </w:t>
       </w:r>
       <w:r>
         <w:rPr>
@@ -1335,13 +1415,13 @@
           <w:bCs/>
           <w:lang w:val="sr-Latn-RS"/>
         </w:rPr>
-        <w:t>skijaša</w:t>
-      </w:r>
-      <w:r>
-        <w:rPr>
-          <w:lang w:val="sr-Latn-RS"/>
-        </w:rPr>
-        <w:t xml:space="preserve"> ali </w:t>
+        <w:t>stazi</w:t>
+      </w:r>
+      <w:r>
+        <w:rPr>
+          <w:lang w:val="sr-Latn-RS"/>
+        </w:rPr>
+        <w:t xml:space="preserve"> može da skija </w:t>
       </w:r>
       <w:r>
         <w:rPr>
@@ -1349,7 +1429,65 @@
           <w:iCs/>
           <w:lang w:val="sr-Latn-RS"/>
         </w:rPr>
-        <w:t>ne mora ni od jednog</w:t>
+        <w:t>više</w:t>
+      </w:r>
+      <w:r>
+        <w:rPr>
+          <w:lang w:val="sr-Latn-RS"/>
+        </w:rPr>
+        <w:t xml:space="preserve"> </w:t>
+      </w:r>
+      <w:r>
+        <w:rPr>
+          <w:b/>
+          <w:bCs/>
+          <w:lang w:val="sr-Latn-RS"/>
+        </w:rPr>
+        <w:t>skijaša</w:t>
+      </w:r>
+      <w:r>
+        <w:rPr>
+          <w:lang w:val="sr-Latn-RS"/>
+        </w:rPr>
+        <w:t xml:space="preserve"> koji su </w:t>
+      </w:r>
+      <w:r>
+        <w:rPr>
+          <w:i/>
+          <w:iCs/>
+          <w:lang w:val="sr-Latn-RS"/>
+        </w:rPr>
+        <w:t>kupili</w:t>
+      </w:r>
+      <w:r>
+        <w:rPr>
+          <w:lang w:val="sr-Latn-RS"/>
+        </w:rPr>
+        <w:t xml:space="preserve"> </w:t>
+      </w:r>
+      <w:proofErr w:type="spellStart"/>
+      <w:r>
+        <w:rPr>
+          <w:b/>
+          <w:bCs/>
+          <w:lang w:val="sr-Latn-RS"/>
+        </w:rPr>
+        <w:t>ski-pass</w:t>
+      </w:r>
+      <w:proofErr w:type="spellEnd"/>
+      <w:r>
+        <w:rPr>
+          <w:lang w:val="sr-Latn-RS"/>
+        </w:rPr>
+        <w:t xml:space="preserve"> ali </w:t>
+      </w:r>
+      <w:r>
+        <w:rPr>
+          <w:i/>
+          <w:iCs/>
+          <w:lang w:val="sr-Latn-RS"/>
+        </w:rPr>
+        <w:t>ne mora ni jedan</w:t>
       </w:r>
       <w:r>
         <w:rPr>
@@ -1375,19 +1513,27 @@
           <w:bCs/>
           <w:lang w:val="sr-Latn-RS"/>
         </w:rPr>
-        <w:t xml:space="preserve">Oprema </w:t>
-      </w:r>
-      <w:r>
-        <w:rPr>
-          <w:lang w:val="sr-Latn-RS"/>
-        </w:rPr>
-        <w:t xml:space="preserve">može biti različitog tipa. Tip opreme </w:t>
-      </w:r>
-      <w:r>
-        <w:rPr>
-          <w:lang w:val="sr-Latn-RS"/>
-        </w:rPr>
-        <w:t xml:space="preserve">mogu biti </w:t>
+        <w:t>Gorska služba</w:t>
+      </w:r>
+      <w:r>
+        <w:rPr>
+          <w:lang w:val="sr-Latn-RS"/>
+        </w:rPr>
+        <w:t xml:space="preserve"> može da održava </w:t>
+      </w:r>
+      <w:r>
+        <w:rPr>
+          <w:i/>
+          <w:iCs/>
+          <w:lang w:val="sr-Latn-RS"/>
+        </w:rPr>
+        <w:t>više</w:t>
+      </w:r>
+      <w:r>
+        <w:rPr>
+          <w:lang w:val="sr-Latn-RS"/>
+        </w:rPr>
+        <w:t xml:space="preserve"> </w:t>
       </w:r>
       <w:r>
         <w:rPr>
@@ -1395,13 +1541,27 @@
           <w:bCs/>
           <w:lang w:val="sr-Latn-RS"/>
         </w:rPr>
-        <w:t>skije</w:t>
-      </w:r>
-      <w:r>
-        <w:rPr>
-          <w:lang w:val="sr-Latn-RS"/>
-        </w:rPr>
-        <w:t xml:space="preserve">, </w:t>
+        <w:t>staza</w:t>
+      </w:r>
+      <w:r>
+        <w:rPr>
+          <w:lang w:val="sr-Latn-RS"/>
+        </w:rPr>
+        <w:t xml:space="preserve"> a </w:t>
+      </w:r>
+      <w:r>
+        <w:rPr>
+          <w:i/>
+          <w:iCs/>
+          <w:lang w:val="sr-Latn-RS"/>
+        </w:rPr>
+        <w:t>ne mora ni jednu</w:t>
+      </w:r>
+      <w:r>
+        <w:rPr>
+          <w:lang w:val="sr-Latn-RS"/>
+        </w:rPr>
+        <w:t xml:space="preserve">. </w:t>
       </w:r>
       <w:r>
         <w:rPr>
@@ -1409,13 +1569,27 @@
           <w:bCs/>
           <w:lang w:val="sr-Latn-RS"/>
         </w:rPr>
-        <w:t>kaciga</w:t>
-      </w:r>
-      <w:r>
-        <w:rPr>
-          <w:lang w:val="sr-Latn-RS"/>
-        </w:rPr>
-        <w:t xml:space="preserve">, </w:t>
+        <w:t>Staza</w:t>
+      </w:r>
+      <w:r>
+        <w:rPr>
+          <w:lang w:val="sr-Latn-RS"/>
+        </w:rPr>
+        <w:t xml:space="preserve"> treba da bude održavana od strane </w:t>
+      </w:r>
+      <w:r>
+        <w:rPr>
+          <w:i/>
+          <w:iCs/>
+          <w:lang w:val="sr-Latn-RS"/>
+        </w:rPr>
+        <w:t>tačno jedne</w:t>
+      </w:r>
+      <w:r>
+        <w:rPr>
+          <w:lang w:val="sr-Latn-RS"/>
+        </w:rPr>
+        <w:t xml:space="preserve"> </w:t>
       </w:r>
       <w:r>
         <w:rPr>
@@ -1423,27 +1597,131 @@
           <w:bCs/>
           <w:lang w:val="sr-Latn-RS"/>
         </w:rPr>
-        <w:t>štapovi</w:t>
-      </w:r>
-      <w:r>
-        <w:rPr>
-          <w:lang w:val="sr-Latn-RS"/>
-        </w:rPr>
-        <w:t xml:space="preserve"> kao i</w:t>
-      </w:r>
-      <w:r>
-        <w:rPr>
-          <w:lang w:val="sr-Latn-RS"/>
-        </w:rPr>
-        <w:t xml:space="preserve"> </w:t>
-      </w:r>
+        <w:t>gorske službe</w:t>
+      </w:r>
+      <w:r>
+        <w:rPr>
+          <w:lang w:val="sr-Latn-RS"/>
+        </w:rPr>
+        <w:t>.</w:t>
+      </w:r>
+    </w:p>
+    <w:p>
+      <w:pPr>
+        <w:pStyle w:val="ListParagraph"/>
+        <w:numPr>
+          <w:ilvl w:val="0"/>
+          <w:numId w:val="24"/>
+        </w:numPr>
+        <w:rPr>
+          <w:lang w:val="sr-Latn-RS"/>
+        </w:rPr>
+      </w:pPr>
       <w:r>
         <w:rPr>
           <w:b/>
           <w:bCs/>
           <w:lang w:val="sr-Latn-RS"/>
         </w:rPr>
-        <w:t>pancerice</w:t>
+        <w:t xml:space="preserve">Skijaš </w:t>
+      </w:r>
+      <w:r>
+        <w:rPr>
+          <w:lang w:val="sr-Latn-RS"/>
+        </w:rPr>
+        <w:t xml:space="preserve">može da iznajmi </w:t>
+      </w:r>
+      <w:r>
+        <w:rPr>
+          <w:i/>
+          <w:iCs/>
+          <w:lang w:val="sr-Latn-RS"/>
+        </w:rPr>
+        <w:t>više</w:t>
+      </w:r>
+      <w:r>
+        <w:rPr>
+          <w:lang w:val="sr-Latn-RS"/>
+        </w:rPr>
+        <w:t xml:space="preserve"> </w:t>
+      </w:r>
+      <w:r>
+        <w:rPr>
+          <w:b/>
+          <w:bCs/>
+          <w:lang w:val="sr-Latn-RS"/>
+        </w:rPr>
+        <w:t>opreme</w:t>
+      </w:r>
+      <w:r>
+        <w:rPr>
+          <w:lang w:val="sr-Latn-RS"/>
+        </w:rPr>
+        <w:t xml:space="preserve"> ali </w:t>
+      </w:r>
+      <w:r>
+        <w:rPr>
+          <w:i/>
+          <w:iCs/>
+          <w:lang w:val="sr-Latn-RS"/>
+        </w:rPr>
+        <w:t>ne mora je jednu</w:t>
+      </w:r>
+      <w:r>
+        <w:rPr>
+          <w:lang w:val="sr-Latn-RS"/>
+        </w:rPr>
+        <w:t xml:space="preserve">. </w:t>
+      </w:r>
+      <w:r>
+        <w:rPr>
+          <w:b/>
+          <w:bCs/>
+          <w:lang w:val="sr-Latn-RS"/>
+        </w:rPr>
+        <w:t>Oprema</w:t>
+      </w:r>
+      <w:r>
+        <w:rPr>
+          <w:lang w:val="sr-Latn-RS"/>
+        </w:rPr>
+        <w:t xml:space="preserve"> može biti iznajmljena od strane </w:t>
+      </w:r>
+      <w:r>
+        <w:rPr>
+          <w:i/>
+          <w:iCs/>
+          <w:lang w:val="sr-Latn-RS"/>
+        </w:rPr>
+        <w:t>jednog</w:t>
+      </w:r>
+      <w:r>
+        <w:rPr>
+          <w:lang w:val="sr-Latn-RS"/>
+        </w:rPr>
+        <w:t xml:space="preserve"> </w:t>
+      </w:r>
+      <w:r>
+        <w:rPr>
+          <w:b/>
+          <w:bCs/>
+          <w:lang w:val="sr-Latn-RS"/>
+        </w:rPr>
+        <w:t>skijaša</w:t>
+      </w:r>
+      <w:r>
+        <w:rPr>
+          <w:lang w:val="sr-Latn-RS"/>
+        </w:rPr>
+        <w:t xml:space="preserve"> ali </w:t>
+      </w:r>
+      <w:r>
+        <w:rPr>
+          <w:i/>
+          <w:iCs/>
+          <w:lang w:val="sr-Latn-RS"/>
+        </w:rPr>
+        <w:t>ne mora ni od jednog</w:t>
       </w:r>
       <w:r>
         <w:rPr>
@@ -1454,10 +1732,97 @@
     </w:p>
     <w:p>
       <w:pPr>
-        <w:rPr>
-          <w:lang w:val="sr-Latn-RS"/>
-        </w:rPr>
-      </w:pPr>
+        <w:pStyle w:val="ListParagraph"/>
+        <w:numPr>
+          <w:ilvl w:val="0"/>
+          <w:numId w:val="24"/>
+        </w:numPr>
+        <w:rPr>
+          <w:lang w:val="sr-Latn-RS"/>
+        </w:rPr>
+      </w:pPr>
+      <w:r>
+        <w:rPr>
+          <w:b/>
+          <w:bCs/>
+          <w:lang w:val="sr-Latn-RS"/>
+        </w:rPr>
+        <w:t xml:space="preserve">Oprema </w:t>
+      </w:r>
+      <w:r>
+        <w:rPr>
+          <w:lang w:val="sr-Latn-RS"/>
+        </w:rPr>
+        <w:t xml:space="preserve">može biti različitog tipa. Tip opreme </w:t>
+      </w:r>
+      <w:r>
+        <w:rPr>
+          <w:lang w:val="sr-Latn-RS"/>
+        </w:rPr>
+        <w:t xml:space="preserve">mogu biti </w:t>
+      </w:r>
+      <w:r>
+        <w:rPr>
+          <w:b/>
+          <w:bCs/>
+          <w:lang w:val="sr-Latn-RS"/>
+        </w:rPr>
+        <w:t>skije</w:t>
+      </w:r>
+      <w:r>
+        <w:rPr>
+          <w:lang w:val="sr-Latn-RS"/>
+        </w:rPr>
+        <w:t xml:space="preserve">, </w:t>
+      </w:r>
+      <w:r>
+        <w:rPr>
+          <w:b/>
+          <w:bCs/>
+          <w:lang w:val="sr-Latn-RS"/>
+        </w:rPr>
+        <w:t>kaciga</w:t>
+      </w:r>
+      <w:r>
+        <w:rPr>
+          <w:lang w:val="sr-Latn-RS"/>
+        </w:rPr>
+        <w:t xml:space="preserve">, </w:t>
+      </w:r>
+      <w:r>
+        <w:rPr>
+          <w:b/>
+          <w:bCs/>
+          <w:lang w:val="sr-Latn-RS"/>
+        </w:rPr>
+        <w:t>štapovi</w:t>
+      </w:r>
+      <w:r>
+        <w:rPr>
+          <w:lang w:val="sr-Latn-RS"/>
+        </w:rPr>
+        <w:t xml:space="preserve"> kao i</w:t>
+      </w:r>
+      <w:r>
+        <w:rPr>
+          <w:lang w:val="sr-Latn-RS"/>
+        </w:rPr>
+        <w:t xml:space="preserve"> </w:t>
+      </w:r>
+      <w:r>
+        <w:rPr>
+          <w:b/>
+          <w:bCs/>
+          <w:lang w:val="sr-Latn-RS"/>
+        </w:rPr>
+        <w:t>pancerice</w:t>
+      </w:r>
+      <w:r>
+        <w:rPr>
+          <w:lang w:val="sr-Latn-RS"/>
+        </w:rPr>
+        <w:t>.</w:t>
+      </w:r>
     </w:p>
     <w:p>
       <w:pPr>
@@ -1468,17 +1833,76 @@
     </w:p>
     <w:p>
       <w:pPr>
+        <w:rPr>
+          <w:lang w:val="sr-Latn-RS"/>
+        </w:rPr>
+      </w:pPr>
+    </w:p>
+    <w:p>
+      <w:pPr>
+        <w:rPr>
+          <w:lang w:val="sr-Latn-RS"/>
+        </w:rPr>
+      </w:pPr>
+    </w:p>
+    <w:p>
+      <w:pPr>
+        <w:rPr>
+          <w:lang w:val="sr-Latn-RS"/>
+        </w:rPr>
+      </w:pPr>
+    </w:p>
+    <w:p>
+      <w:pPr>
+        <w:rPr>
+          <w:lang w:val="sr-Latn-RS"/>
+        </w:rPr>
+      </w:pPr>
+    </w:p>
+    <w:p>
+      <w:pPr>
+        <w:rPr>
+          <w:lang w:val="sr-Latn-RS"/>
+        </w:rPr>
+      </w:pPr>
+    </w:p>
+    <w:p>
+      <w:pPr>
+        <w:rPr>
+          <w:lang w:val="sr-Latn-RS"/>
+        </w:rPr>
+      </w:pPr>
+    </w:p>
+    <w:p>
+      <w:pPr>
+        <w:rPr>
+          <w:lang w:val="sr-Latn-RS"/>
+        </w:rPr>
+      </w:pPr>
+    </w:p>
+    <w:p>
+      <w:pPr>
+        <w:rPr>
+          <w:lang w:val="sr-Latn-RS"/>
+        </w:rPr>
+      </w:pPr>
+    </w:p>
+    <w:p>
+      <w:pPr>
         <w:pStyle w:val="Heading2"/>
         <w:rPr>
           <w:lang w:val="sr-Latn-RS"/>
         </w:rPr>
       </w:pPr>
-      <w:r>
-        <w:rPr>
-          <w:lang w:val="sr-Latn-RS"/>
-        </w:rPr>
+      <w:bookmarkStart w:id="2" w:name="_Toc61995502"/>
+      <w:r>
+        <w:rPr>
+          <w:lang w:val="sr-Latn-RS"/>
+        </w:rPr>
+        <w:lastRenderedPageBreak/>
         <w:t>Entiteti i obeležja</w:t>
       </w:r>
+      <w:bookmarkEnd w:id="2"/>
     </w:p>
     <w:p>
       <w:pPr>
@@ -1818,7 +2242,6 @@
               <w:rPr>
                 <w:szCs w:val="24"/>
               </w:rPr>
-              <w:lastRenderedPageBreak/>
               <w:t>Licenca</w:t>
             </w:r>
             <w:proofErr w:type="spellEnd"/>
@@ -2975,410 +3398,13 @@
         </w:rPr>
       </w:pPr>
     </w:p>
-    <w:tbl>
-      <w:tblPr>
-        <w:tblStyle w:val="GridTable4-Accent1"/>
-        <w:tblW w:w="0" w:type="auto"/>
-        <w:tblLook w:val="04A0" w:firstRow="1" w:lastRow="0" w:firstColumn="1" w:lastColumn="0" w:noHBand="0" w:noVBand="1"/>
-      </w:tblPr>
-      <w:tblGrid>
-        <w:gridCol w:w="4531"/>
-        <w:gridCol w:w="4531"/>
-      </w:tblGrid>
-      <w:tr>
-        <w:trPr>
-          <w:cnfStyle w:val="100000000000" w:firstRow="1" w:lastRow="0" w:firstColumn="0" w:lastColumn="0" w:oddVBand="0" w:evenVBand="0" w:oddHBand="0" w:evenHBand="0" w:firstRowFirstColumn="0" w:firstRowLastColumn="0" w:lastRowFirstColumn="0" w:lastRowLastColumn="0"/>
-        </w:trPr>
-        <w:tc>
-          <w:tcPr>
-            <w:cnfStyle w:val="001000000000" w:firstRow="0" w:lastRow="0" w:firstColumn="1" w:lastColumn="0" w:oddVBand="0" w:evenVBand="0" w:oddHBand="0" w:evenHBand="0" w:firstRowFirstColumn="0" w:firstRowLastColumn="0" w:lastRowFirstColumn="0" w:lastRowLastColumn="0"/>
-            <w:tcW w:w="9062" w:type="dxa"/>
-            <w:gridSpan w:val="2"/>
-          </w:tcPr>
-          <w:p>
-            <w:pPr>
-              <w:jc w:val="center"/>
-              <w:rPr>
-                <w:szCs w:val="24"/>
-              </w:rPr>
-            </w:pPr>
-            <w:proofErr w:type="spellStart"/>
-            <w:r>
-              <w:rPr>
-                <w:szCs w:val="24"/>
-              </w:rPr>
-              <w:t>Staza</w:t>
-            </w:r>
-            <w:proofErr w:type="spellEnd"/>
-          </w:p>
-        </w:tc>
-      </w:tr>
-      <w:tr>
-        <w:trPr>
-          <w:cnfStyle w:val="000000100000" w:firstRow="0" w:lastRow="0" w:firstColumn="0" w:lastColumn="0" w:oddVBand="0" w:evenVBand="0" w:oddHBand="1" w:evenHBand="0" w:firstRowFirstColumn="0" w:firstRowLastColumn="0" w:lastRowFirstColumn="0" w:lastRowLastColumn="0"/>
-        </w:trPr>
-        <w:tc>
-          <w:tcPr>
-            <w:cnfStyle w:val="001000000000" w:firstRow="0" w:lastRow="0" w:firstColumn="1" w:lastColumn="0" w:oddVBand="0" w:evenVBand="0" w:oddHBand="0" w:evenHBand="0" w:firstRowFirstColumn="0" w:firstRowLastColumn="0" w:lastRowFirstColumn="0" w:lastRowLastColumn="0"/>
-            <w:tcW w:w="4531" w:type="dxa"/>
-          </w:tcPr>
-          <w:p>
-            <w:pPr>
-              <w:rPr>
-                <w:szCs w:val="24"/>
-                <w:u w:val="single"/>
-              </w:rPr>
-            </w:pPr>
-            <w:proofErr w:type="spellStart"/>
-            <w:r>
-              <w:rPr>
-                <w:szCs w:val="24"/>
-                <w:u w:val="single"/>
-              </w:rPr>
-              <w:t>id</w:t>
-            </w:r>
-            <w:r>
-              <w:rPr>
-                <w:szCs w:val="24"/>
-                <w:u w:val="single"/>
-              </w:rPr>
-              <w:t>Stz</w:t>
-            </w:r>
-            <w:proofErr w:type="spellEnd"/>
-          </w:p>
-        </w:tc>
-        <w:tc>
-          <w:tcPr>
-            <w:tcW w:w="4531" w:type="dxa"/>
-          </w:tcPr>
-          <w:p>
-            <w:pPr>
-              <w:cnfStyle w:val="000000100000" w:firstRow="0" w:lastRow="0" w:firstColumn="0" w:lastColumn="0" w:oddVBand="0" w:evenVBand="0" w:oddHBand="1" w:evenHBand="0" w:firstRowFirstColumn="0" w:firstRowLastColumn="0" w:lastRowFirstColumn="0" w:lastRowLastColumn="0"/>
-              <w:rPr>
-                <w:szCs w:val="24"/>
-              </w:rPr>
-            </w:pPr>
-            <w:proofErr w:type="spellStart"/>
-            <w:r>
-              <w:rPr>
-                <w:szCs w:val="24"/>
-              </w:rPr>
-              <w:t>Ident</w:t>
-            </w:r>
-            <w:r>
-              <w:rPr>
-                <w:szCs w:val="24"/>
-              </w:rPr>
-              <w:t>ifikator</w:t>
-            </w:r>
-            <w:proofErr w:type="spellEnd"/>
-            <w:r>
-              <w:rPr>
-                <w:szCs w:val="24"/>
-              </w:rPr>
-              <w:t xml:space="preserve"> </w:t>
-            </w:r>
-            <w:proofErr w:type="spellStart"/>
-            <w:r>
-              <w:rPr>
-                <w:szCs w:val="24"/>
-              </w:rPr>
-              <w:t>staze</w:t>
-            </w:r>
-            <w:proofErr w:type="spellEnd"/>
-          </w:p>
-        </w:tc>
-      </w:tr>
-      <w:tr>
-        <w:tc>
-          <w:tcPr>
-            <w:cnfStyle w:val="001000000000" w:firstRow="0" w:lastRow="0" w:firstColumn="1" w:lastColumn="0" w:oddVBand="0" w:evenVBand="0" w:oddHBand="0" w:evenHBand="0" w:firstRowFirstColumn="0" w:firstRowLastColumn="0" w:lastRowFirstColumn="0" w:lastRowLastColumn="0"/>
-            <w:tcW w:w="4531" w:type="dxa"/>
-          </w:tcPr>
-          <w:p>
-            <w:pPr>
-              <w:rPr>
-                <w:b w:val="0"/>
-                <w:bCs w:val="0"/>
-                <w:szCs w:val="24"/>
-              </w:rPr>
-            </w:pPr>
-            <w:proofErr w:type="spellStart"/>
-            <w:r>
-              <w:rPr>
-                <w:szCs w:val="24"/>
-              </w:rPr>
-              <w:t>tipStz</w:t>
-            </w:r>
-            <w:proofErr w:type="spellEnd"/>
-          </w:p>
-        </w:tc>
-        <w:tc>
-          <w:tcPr>
-            <w:tcW w:w="4531" w:type="dxa"/>
-          </w:tcPr>
-          <w:p>
-            <w:pPr>
-              <w:cnfStyle w:val="000000000000" w:firstRow="0" w:lastRow="0" w:firstColumn="0" w:lastColumn="0" w:oddVBand="0" w:evenVBand="0" w:oddHBand="0" w:evenHBand="0" w:firstRowFirstColumn="0" w:firstRowLastColumn="0" w:lastRowFirstColumn="0" w:lastRowLastColumn="0"/>
-              <w:rPr>
-                <w:szCs w:val="24"/>
-              </w:rPr>
-            </w:pPr>
-            <w:r>
-              <w:rPr>
-                <w:szCs w:val="24"/>
-              </w:rPr>
-              <w:t xml:space="preserve">Tip </w:t>
-            </w:r>
-            <w:proofErr w:type="spellStart"/>
-            <w:r>
-              <w:rPr>
-                <w:szCs w:val="24"/>
-              </w:rPr>
-              <w:t>staze</w:t>
-            </w:r>
-            <w:proofErr w:type="spellEnd"/>
-            <w:r>
-              <w:rPr>
-                <w:szCs w:val="24"/>
-              </w:rPr>
-              <w:t xml:space="preserve"> (</w:t>
-            </w:r>
-            <w:proofErr w:type="spellStart"/>
-            <w:r>
-              <w:rPr>
-                <w:szCs w:val="24"/>
-              </w:rPr>
-              <w:t>Crna</w:t>
-            </w:r>
-            <w:proofErr w:type="spellEnd"/>
-            <w:r>
-              <w:rPr>
-                <w:szCs w:val="24"/>
-              </w:rPr>
-              <w:t xml:space="preserve">, </w:t>
-            </w:r>
-            <w:proofErr w:type="spellStart"/>
-            <w:r>
-              <w:rPr>
-                <w:szCs w:val="24"/>
-              </w:rPr>
-              <w:t>crvena</w:t>
-            </w:r>
-            <w:proofErr w:type="spellEnd"/>
-            <w:r>
-              <w:rPr>
-                <w:szCs w:val="24"/>
-              </w:rPr>
-              <w:t xml:space="preserve">, </w:t>
-            </w:r>
-            <w:proofErr w:type="spellStart"/>
-            <w:r>
-              <w:rPr>
-                <w:szCs w:val="24"/>
-              </w:rPr>
-              <w:t>zelena</w:t>
-            </w:r>
-            <w:proofErr w:type="spellEnd"/>
-            <w:r>
-              <w:rPr>
-                <w:szCs w:val="24"/>
-              </w:rPr>
-              <w:t xml:space="preserve">, </w:t>
-            </w:r>
-            <w:proofErr w:type="spellStart"/>
-            <w:r>
-              <w:rPr>
-                <w:szCs w:val="24"/>
-              </w:rPr>
-              <w:t>plava</w:t>
-            </w:r>
-            <w:proofErr w:type="spellEnd"/>
-            <w:r>
-              <w:rPr>
-                <w:szCs w:val="24"/>
-              </w:rPr>
-              <w:t>)</w:t>
-            </w:r>
-          </w:p>
-        </w:tc>
-      </w:tr>
-      <w:tr>
-        <w:trPr>
-          <w:cnfStyle w:val="000000100000" w:firstRow="0" w:lastRow="0" w:firstColumn="0" w:lastColumn="0" w:oddVBand="0" w:evenVBand="0" w:oddHBand="1" w:evenHBand="0" w:firstRowFirstColumn="0" w:firstRowLastColumn="0" w:lastRowFirstColumn="0" w:lastRowLastColumn="0"/>
-        </w:trPr>
-        <w:tc>
-          <w:tcPr>
-            <w:cnfStyle w:val="001000000000" w:firstRow="0" w:lastRow="0" w:firstColumn="1" w:lastColumn="0" w:oddVBand="0" w:evenVBand="0" w:oddHBand="0" w:evenHBand="0" w:firstRowFirstColumn="0" w:firstRowLastColumn="0" w:lastRowFirstColumn="0" w:lastRowLastColumn="0"/>
-            <w:tcW w:w="4531" w:type="dxa"/>
-          </w:tcPr>
-          <w:p>
-            <w:pPr>
-              <w:rPr>
-                <w:szCs w:val="24"/>
-              </w:rPr>
-            </w:pPr>
-            <w:proofErr w:type="spellStart"/>
-            <w:r>
-              <w:rPr>
-                <w:szCs w:val="24"/>
-              </w:rPr>
-              <w:t>dužStz</w:t>
-            </w:r>
-            <w:proofErr w:type="spellEnd"/>
-          </w:p>
-        </w:tc>
-        <w:tc>
-          <w:tcPr>
-            <w:tcW w:w="4531" w:type="dxa"/>
-          </w:tcPr>
-          <w:p>
-            <w:pPr>
-              <w:cnfStyle w:val="000000100000" w:firstRow="0" w:lastRow="0" w:firstColumn="0" w:lastColumn="0" w:oddVBand="0" w:evenVBand="0" w:oddHBand="1" w:evenHBand="0" w:firstRowFirstColumn="0" w:firstRowLastColumn="0" w:lastRowFirstColumn="0" w:lastRowLastColumn="0"/>
-              <w:rPr>
-                <w:szCs w:val="24"/>
-              </w:rPr>
-            </w:pPr>
-            <w:proofErr w:type="spellStart"/>
-            <w:r>
-              <w:rPr>
-                <w:szCs w:val="24"/>
-              </w:rPr>
-              <w:t>Dužina</w:t>
-            </w:r>
-            <w:proofErr w:type="spellEnd"/>
-            <w:r>
-              <w:rPr>
-                <w:szCs w:val="24"/>
-              </w:rPr>
-              <w:t xml:space="preserve"> </w:t>
-            </w:r>
-            <w:proofErr w:type="spellStart"/>
-            <w:r>
-              <w:rPr>
-                <w:szCs w:val="24"/>
-              </w:rPr>
-              <w:t>staze</w:t>
-            </w:r>
-            <w:proofErr w:type="spellEnd"/>
-            <w:r>
-              <w:rPr>
-                <w:szCs w:val="24"/>
-              </w:rPr>
-              <w:t xml:space="preserve"> </w:t>
-            </w:r>
-            <w:proofErr w:type="spellStart"/>
-            <w:r>
-              <w:rPr>
-                <w:szCs w:val="24"/>
-              </w:rPr>
-              <w:t>izražena</w:t>
-            </w:r>
-            <w:proofErr w:type="spellEnd"/>
-            <w:r>
-              <w:rPr>
-                <w:szCs w:val="24"/>
-              </w:rPr>
-              <w:t xml:space="preserve"> u </w:t>
-            </w:r>
-            <w:proofErr w:type="spellStart"/>
-            <w:r>
-              <w:rPr>
-                <w:szCs w:val="24"/>
-              </w:rPr>
-              <w:t>kilometrima</w:t>
-            </w:r>
-            <w:proofErr w:type="spellEnd"/>
-          </w:p>
-        </w:tc>
-      </w:tr>
-      <w:tr>
-        <w:tc>
-          <w:tcPr>
-            <w:cnfStyle w:val="001000000000" w:firstRow="0" w:lastRow="0" w:firstColumn="1" w:lastColumn="0" w:oddVBand="0" w:evenVBand="0" w:oddHBand="0" w:evenHBand="0" w:firstRowFirstColumn="0" w:firstRowLastColumn="0" w:lastRowFirstColumn="0" w:lastRowLastColumn="0"/>
-            <w:tcW w:w="4531" w:type="dxa"/>
-          </w:tcPr>
-          <w:p>
-            <w:pPr>
-              <w:rPr>
-                <w:szCs w:val="24"/>
-              </w:rPr>
-            </w:pPr>
-            <w:proofErr w:type="spellStart"/>
-            <w:r>
-              <w:rPr>
-                <w:szCs w:val="24"/>
-              </w:rPr>
-              <w:t>otvStz</w:t>
-            </w:r>
-            <w:proofErr w:type="spellEnd"/>
-          </w:p>
-        </w:tc>
-        <w:tc>
-          <w:tcPr>
-            <w:tcW w:w="4531" w:type="dxa"/>
-          </w:tcPr>
-          <w:p>
-            <w:pPr>
-              <w:cnfStyle w:val="000000000000" w:firstRow="0" w:lastRow="0" w:firstColumn="0" w:lastColumn="0" w:oddVBand="0" w:evenVBand="0" w:oddHBand="0" w:evenHBand="0" w:firstRowFirstColumn="0" w:firstRowLastColumn="0" w:lastRowFirstColumn="0" w:lastRowLastColumn="0"/>
-              <w:rPr>
-                <w:szCs w:val="24"/>
-              </w:rPr>
-            </w:pPr>
-            <w:proofErr w:type="spellStart"/>
-            <w:r>
-              <w:rPr>
-                <w:szCs w:val="24"/>
-              </w:rPr>
-              <w:t>Oznaka</w:t>
-            </w:r>
-            <w:proofErr w:type="spellEnd"/>
-            <w:r>
-              <w:rPr>
-                <w:szCs w:val="24"/>
-              </w:rPr>
-              <w:t xml:space="preserve"> da li je </w:t>
-            </w:r>
-            <w:proofErr w:type="spellStart"/>
-            <w:r>
-              <w:rPr>
-                <w:szCs w:val="24"/>
-              </w:rPr>
-              <w:t>staza</w:t>
-            </w:r>
-            <w:proofErr w:type="spellEnd"/>
-            <w:r>
-              <w:rPr>
-                <w:szCs w:val="24"/>
-              </w:rPr>
-              <w:t xml:space="preserve"> </w:t>
-            </w:r>
-            <w:proofErr w:type="spellStart"/>
-            <w:r>
-              <w:rPr>
-                <w:szCs w:val="24"/>
-              </w:rPr>
-              <w:t>otvorena</w:t>
-            </w:r>
-            <w:proofErr w:type="spellEnd"/>
-          </w:p>
-          <w:p>
-            <w:pPr>
-              <w:cnfStyle w:val="000000000000" w:firstRow="0" w:lastRow="0" w:firstColumn="0" w:lastColumn="0" w:oddVBand="0" w:evenVBand="0" w:oddHBand="0" w:evenHBand="0" w:firstRowFirstColumn="0" w:firstRowLastColumn="0" w:lastRowFirstColumn="0" w:lastRowLastColumn="0"/>
-              <w:rPr>
-                <w:szCs w:val="24"/>
-              </w:rPr>
-            </w:pPr>
-            <w:r>
-              <w:rPr>
-                <w:szCs w:val="24"/>
-              </w:rPr>
-              <w:t>(True, false)</w:t>
-            </w:r>
-          </w:p>
-        </w:tc>
-      </w:tr>
-    </w:tbl>
+    <w:p>
+      <w:pPr>
+        <w:rPr>
+          <w:lang w:val="sr-Latn-RS"/>
+        </w:rPr>
+      </w:pPr>
+    </w:p>
     <w:p>
       <w:pPr>
         <w:rPr>
@@ -3425,21 +3451,8 @@
               <w:rPr>
                 <w:szCs w:val="24"/>
               </w:rPr>
-              <w:t>Gorska</w:t>
-            </w:r>
-            <w:proofErr w:type="spellEnd"/>
-            <w:r>
-              <w:rPr>
-                <w:szCs w:val="24"/>
-              </w:rPr>
-              <w:t xml:space="preserve"> </w:t>
-            </w:r>
-            <w:proofErr w:type="spellStart"/>
-            <w:r>
-              <w:rPr>
-                <w:szCs w:val="24"/>
-              </w:rPr>
-              <w:t>služba</w:t>
+              <w:lastRenderedPageBreak/>
+              <w:t>Staza</w:t>
             </w:r>
             <w:proofErr w:type="spellEnd"/>
           </w:p>
@@ -3474,7 +3487,7 @@
                 <w:szCs w:val="24"/>
                 <w:u w:val="single"/>
               </w:rPr>
-              <w:t>Gsl</w:t>
+              <w:t>Stz</w:t>
             </w:r>
             <w:proofErr w:type="spellEnd"/>
           </w:p>
@@ -3515,21 +3528,7 @@
               <w:rPr>
                 <w:szCs w:val="24"/>
               </w:rPr>
-              <w:t>gorske</w:t>
-            </w:r>
-            <w:proofErr w:type="spellEnd"/>
-            <w:r>
-              <w:rPr>
-                <w:szCs w:val="24"/>
-              </w:rPr>
-              <w:t xml:space="preserve"> </w:t>
-            </w:r>
-            <w:proofErr w:type="spellStart"/>
-            <w:r>
-              <w:rPr>
-                <w:szCs w:val="24"/>
-              </w:rPr>
-              <w:t>službe</w:t>
+              <w:t>staze</w:t>
             </w:r>
             <w:proofErr w:type="spellEnd"/>
           </w:p>
@@ -3554,7 +3553,7 @@
               <w:rPr>
                 <w:szCs w:val="24"/>
               </w:rPr>
-              <w:t>brTlGsl</w:t>
+              <w:t>tipStz</w:t>
             </w:r>
             <w:proofErr w:type="spellEnd"/>
           </w:p>
@@ -3570,40 +3569,127 @@
                 <w:szCs w:val="24"/>
               </w:rPr>
             </w:pPr>
-            <w:proofErr w:type="spellStart"/>
-            <w:r>
-              <w:rPr>
-                <w:szCs w:val="24"/>
-              </w:rPr>
-              <w:t>Broj</w:t>
-            </w:r>
-            <w:proofErr w:type="spellEnd"/>
-            <w:r>
-              <w:rPr>
-                <w:szCs w:val="24"/>
-              </w:rPr>
-              <w:t>(</w:t>
-            </w:r>
-            <w:proofErr w:type="spellStart"/>
-            <w:r>
-              <w:rPr>
-                <w:szCs w:val="24"/>
-              </w:rPr>
-              <w:t>kontakt</w:t>
-            </w:r>
-            <w:proofErr w:type="spellEnd"/>
-            <w:r>
-              <w:rPr>
-                <w:szCs w:val="24"/>
-              </w:rPr>
-              <w:t xml:space="preserve">) </w:t>
-            </w:r>
-            <w:proofErr w:type="spellStart"/>
-            <w:r>
-              <w:rPr>
-                <w:szCs w:val="24"/>
-              </w:rPr>
-              <w:t>telefon</w:t>
+            <w:r>
+              <w:rPr>
+                <w:szCs w:val="24"/>
+              </w:rPr>
+              <w:t xml:space="preserve">Tip </w:t>
+            </w:r>
+            <w:proofErr w:type="spellStart"/>
+            <w:r>
+              <w:rPr>
+                <w:szCs w:val="24"/>
+              </w:rPr>
+              <w:t>staze</w:t>
+            </w:r>
+            <w:proofErr w:type="spellEnd"/>
+            <w:r>
+              <w:rPr>
+                <w:szCs w:val="24"/>
+              </w:rPr>
+              <w:t xml:space="preserve"> (</w:t>
+            </w:r>
+            <w:proofErr w:type="spellStart"/>
+            <w:r>
+              <w:rPr>
+                <w:szCs w:val="24"/>
+              </w:rPr>
+              <w:t>Crna</w:t>
+            </w:r>
+            <w:proofErr w:type="spellEnd"/>
+            <w:r>
+              <w:rPr>
+                <w:szCs w:val="24"/>
+              </w:rPr>
+              <w:t xml:space="preserve">, </w:t>
+            </w:r>
+            <w:proofErr w:type="spellStart"/>
+            <w:r>
+              <w:rPr>
+                <w:szCs w:val="24"/>
+              </w:rPr>
+              <w:t>crvena</w:t>
+            </w:r>
+            <w:proofErr w:type="spellEnd"/>
+            <w:r>
+              <w:rPr>
+                <w:szCs w:val="24"/>
+              </w:rPr>
+              <w:t xml:space="preserve">, </w:t>
+            </w:r>
+            <w:proofErr w:type="spellStart"/>
+            <w:r>
+              <w:rPr>
+                <w:szCs w:val="24"/>
+              </w:rPr>
+              <w:t>zelena</w:t>
+            </w:r>
+            <w:proofErr w:type="spellEnd"/>
+            <w:r>
+              <w:rPr>
+                <w:szCs w:val="24"/>
+              </w:rPr>
+              <w:t xml:space="preserve">, </w:t>
+            </w:r>
+            <w:proofErr w:type="spellStart"/>
+            <w:r>
+              <w:rPr>
+                <w:szCs w:val="24"/>
+              </w:rPr>
+              <w:t>plava</w:t>
+            </w:r>
+            <w:proofErr w:type="spellEnd"/>
+            <w:r>
+              <w:rPr>
+                <w:szCs w:val="24"/>
+              </w:rPr>
+              <w:t>)</w:t>
+            </w:r>
+          </w:p>
+        </w:tc>
+      </w:tr>
+      <w:tr>
+        <w:trPr>
+          <w:cnfStyle w:val="000000100000" w:firstRow="0" w:lastRow="0" w:firstColumn="0" w:lastColumn="0" w:oddVBand="0" w:evenVBand="0" w:oddHBand="1" w:evenHBand="0" w:firstRowFirstColumn="0" w:firstRowLastColumn="0" w:lastRowFirstColumn="0" w:lastRowLastColumn="0"/>
+        </w:trPr>
+        <w:tc>
+          <w:tcPr>
+            <w:cnfStyle w:val="001000000000" w:firstRow="0" w:lastRow="0" w:firstColumn="1" w:lastColumn="0" w:oddVBand="0" w:evenVBand="0" w:oddHBand="0" w:evenHBand="0" w:firstRowFirstColumn="0" w:firstRowLastColumn="0" w:lastRowFirstColumn="0" w:lastRowLastColumn="0"/>
+            <w:tcW w:w="4531" w:type="dxa"/>
+          </w:tcPr>
+          <w:p>
+            <w:pPr>
+              <w:rPr>
+                <w:szCs w:val="24"/>
+              </w:rPr>
+            </w:pPr>
+            <w:proofErr w:type="spellStart"/>
+            <w:r>
+              <w:rPr>
+                <w:szCs w:val="24"/>
+              </w:rPr>
+              <w:t>dužStz</w:t>
+            </w:r>
+            <w:proofErr w:type="spellEnd"/>
+          </w:p>
+        </w:tc>
+        <w:tc>
+          <w:tcPr>
+            <w:tcW w:w="4531" w:type="dxa"/>
+          </w:tcPr>
+          <w:p>
+            <w:pPr>
+              <w:cnfStyle w:val="000000100000" w:firstRow="0" w:lastRow="0" w:firstColumn="0" w:lastColumn="0" w:oddVBand="0" w:evenVBand="0" w:oddHBand="1" w:evenHBand="0" w:firstRowFirstColumn="0" w:firstRowLastColumn="0" w:lastRowFirstColumn="0" w:lastRowLastColumn="0"/>
+              <w:rPr>
+                <w:szCs w:val="24"/>
+              </w:rPr>
+            </w:pPr>
+            <w:proofErr w:type="spellStart"/>
+            <w:r>
+              <w:rPr>
+                <w:szCs w:val="24"/>
+              </w:rPr>
+              <w:t>Dužina</w:t>
             </w:r>
             <w:proofErr w:type="spellEnd"/>
             <w:r>
@@ -3617,7 +3703,7 @@
               <w:rPr>
                 <w:szCs w:val="24"/>
               </w:rPr>
-              <w:t>gorske</w:t>
+              <w:t>staze</w:t>
             </w:r>
             <w:proofErr w:type="spellEnd"/>
             <w:r>
@@ -3631,34 +3717,250 @@
               <w:rPr>
                 <w:szCs w:val="24"/>
               </w:rPr>
-              <w:t>službe</w:t>
-            </w:r>
-            <w:proofErr w:type="spellEnd"/>
+              <w:t>izražena</w:t>
+            </w:r>
+            <w:proofErr w:type="spellEnd"/>
+            <w:r>
+              <w:rPr>
+                <w:szCs w:val="24"/>
+              </w:rPr>
+              <w:t xml:space="preserve"> u </w:t>
+            </w:r>
+            <w:proofErr w:type="spellStart"/>
+            <w:r>
+              <w:rPr>
+                <w:szCs w:val="24"/>
+              </w:rPr>
+              <w:t>kilometrima</w:t>
+            </w:r>
+            <w:proofErr w:type="spellEnd"/>
+          </w:p>
+        </w:tc>
+      </w:tr>
+      <w:tr>
+        <w:tc>
+          <w:tcPr>
+            <w:cnfStyle w:val="001000000000" w:firstRow="0" w:lastRow="0" w:firstColumn="1" w:lastColumn="0" w:oddVBand="0" w:evenVBand="0" w:oddHBand="0" w:evenHBand="0" w:firstRowFirstColumn="0" w:firstRowLastColumn="0" w:lastRowFirstColumn="0" w:lastRowLastColumn="0"/>
+            <w:tcW w:w="4531" w:type="dxa"/>
+          </w:tcPr>
+          <w:p>
+            <w:pPr>
+              <w:rPr>
+                <w:szCs w:val="24"/>
+              </w:rPr>
+            </w:pPr>
+            <w:proofErr w:type="spellStart"/>
+            <w:r>
+              <w:rPr>
+                <w:szCs w:val="24"/>
+              </w:rPr>
+              <w:t>otvStz</w:t>
+            </w:r>
+            <w:proofErr w:type="spellEnd"/>
+          </w:p>
+        </w:tc>
+        <w:tc>
+          <w:tcPr>
+            <w:tcW w:w="4531" w:type="dxa"/>
+          </w:tcPr>
+          <w:p>
+            <w:pPr>
+              <w:cnfStyle w:val="000000000000" w:firstRow="0" w:lastRow="0" w:firstColumn="0" w:lastColumn="0" w:oddVBand="0" w:evenVBand="0" w:oddHBand="0" w:evenHBand="0" w:firstRowFirstColumn="0" w:firstRowLastColumn="0" w:lastRowFirstColumn="0" w:lastRowLastColumn="0"/>
+              <w:rPr>
+                <w:szCs w:val="24"/>
+              </w:rPr>
+            </w:pPr>
+            <w:proofErr w:type="spellStart"/>
+            <w:r>
+              <w:rPr>
+                <w:szCs w:val="24"/>
+              </w:rPr>
+              <w:t>Oznaka</w:t>
+            </w:r>
+            <w:proofErr w:type="spellEnd"/>
+            <w:r>
+              <w:rPr>
+                <w:szCs w:val="24"/>
+              </w:rPr>
+              <w:t xml:space="preserve"> da li je </w:t>
+            </w:r>
+            <w:proofErr w:type="spellStart"/>
+            <w:r>
+              <w:rPr>
+                <w:szCs w:val="24"/>
+              </w:rPr>
+              <w:t>staza</w:t>
+            </w:r>
+            <w:proofErr w:type="spellEnd"/>
+            <w:r>
+              <w:rPr>
+                <w:szCs w:val="24"/>
+              </w:rPr>
+              <w:t xml:space="preserve"> </w:t>
+            </w:r>
+            <w:proofErr w:type="spellStart"/>
+            <w:r>
+              <w:rPr>
+                <w:szCs w:val="24"/>
+              </w:rPr>
+              <w:t>otvorena</w:t>
+            </w:r>
+            <w:proofErr w:type="spellEnd"/>
+          </w:p>
+          <w:p>
+            <w:pPr>
+              <w:cnfStyle w:val="000000000000" w:firstRow="0" w:lastRow="0" w:firstColumn="0" w:lastColumn="0" w:oddVBand="0" w:evenVBand="0" w:oddHBand="0" w:evenHBand="0" w:firstRowFirstColumn="0" w:firstRowLastColumn="0" w:lastRowFirstColumn="0" w:lastRowLastColumn="0"/>
+              <w:rPr>
+                <w:szCs w:val="24"/>
+              </w:rPr>
+            </w:pPr>
+            <w:r>
+              <w:rPr>
+                <w:szCs w:val="24"/>
+              </w:rPr>
+              <w:t>(True, false)</w:t>
+            </w:r>
+          </w:p>
+        </w:tc>
+      </w:tr>
+      <w:tr>
+        <w:trPr>
+          <w:cnfStyle w:val="000000100000" w:firstRow="0" w:lastRow="0" w:firstColumn="0" w:lastColumn="0" w:oddVBand="0" w:evenVBand="0" w:oddHBand="1" w:evenHBand="0" w:firstRowFirstColumn="0" w:firstRowLastColumn="0" w:lastRowFirstColumn="0" w:lastRowLastColumn="0"/>
+        </w:trPr>
+        <w:tc>
+          <w:tcPr>
+            <w:cnfStyle w:val="001000000000" w:firstRow="0" w:lastRow="0" w:firstColumn="1" w:lastColumn="0" w:oddVBand="0" w:evenVBand="0" w:oddHBand="0" w:evenHBand="0" w:firstRowFirstColumn="0" w:firstRowLastColumn="0" w:lastRowFirstColumn="0" w:lastRowLastColumn="0"/>
+            <w:tcW w:w="4531" w:type="dxa"/>
+          </w:tcPr>
+          <w:p>
+            <w:pPr>
+              <w:rPr>
+                <w:szCs w:val="24"/>
+              </w:rPr>
+            </w:pPr>
+            <w:proofErr w:type="spellStart"/>
+            <w:r>
+              <w:rPr>
+                <w:szCs w:val="24"/>
+              </w:rPr>
+              <w:t>dzvSv</w:t>
+            </w:r>
+            <w:proofErr w:type="spellEnd"/>
+          </w:p>
+        </w:tc>
+        <w:tc>
+          <w:tcPr>
+            <w:tcW w:w="4531" w:type="dxa"/>
+          </w:tcPr>
+          <w:p>
+            <w:pPr>
+              <w:cnfStyle w:val="000000100000" w:firstRow="0" w:lastRow="0" w:firstColumn="0" w:lastColumn="0" w:oddVBand="0" w:evenVBand="0" w:oddHBand="1" w:evenHBand="0" w:firstRowFirstColumn="0" w:firstRowLastColumn="0" w:lastRowFirstColumn="0" w:lastRowLastColumn="0"/>
+              <w:rPr>
+                <w:szCs w:val="24"/>
+              </w:rPr>
+            </w:pPr>
+            <w:proofErr w:type="spellStart"/>
+            <w:r>
+              <w:rPr>
+                <w:szCs w:val="24"/>
+              </w:rPr>
+              <w:t>Oznaka</w:t>
+            </w:r>
+            <w:proofErr w:type="spellEnd"/>
+            <w:r>
+              <w:rPr>
+                <w:szCs w:val="24"/>
+              </w:rPr>
+              <w:t xml:space="preserve"> da li </w:t>
+            </w:r>
+            <w:proofErr w:type="spellStart"/>
+            <w:r>
+              <w:rPr>
+                <w:szCs w:val="24"/>
+              </w:rPr>
+              <w:t>su</w:t>
+            </w:r>
+            <w:proofErr w:type="spellEnd"/>
+            <w:r>
+              <w:rPr>
+                <w:szCs w:val="24"/>
+              </w:rPr>
+              <w:t xml:space="preserve"> </w:t>
+            </w:r>
+            <w:proofErr w:type="spellStart"/>
+            <w:r>
+              <w:rPr>
+                <w:szCs w:val="24"/>
+              </w:rPr>
+              <w:t>na</w:t>
+            </w:r>
+            <w:proofErr w:type="spellEnd"/>
+            <w:r>
+              <w:rPr>
+                <w:szCs w:val="24"/>
+              </w:rPr>
+              <w:t xml:space="preserve"> </w:t>
+            </w:r>
+            <w:proofErr w:type="spellStart"/>
+            <w:r>
+              <w:rPr>
+                <w:szCs w:val="24"/>
+              </w:rPr>
+              <w:t>stazi</w:t>
+            </w:r>
+            <w:proofErr w:type="spellEnd"/>
+            <w:r>
+              <w:rPr>
+                <w:szCs w:val="24"/>
+              </w:rPr>
+              <w:t xml:space="preserve"> </w:t>
+            </w:r>
+            <w:proofErr w:type="spellStart"/>
+            <w:r>
+              <w:rPr>
+                <w:szCs w:val="24"/>
+              </w:rPr>
+              <w:t>dozvoljena</w:t>
+            </w:r>
+            <w:proofErr w:type="spellEnd"/>
+            <w:r>
+              <w:rPr>
+                <w:szCs w:val="24"/>
+              </w:rPr>
+              <w:t xml:space="preserve"> </w:t>
+            </w:r>
+            <w:proofErr w:type="spellStart"/>
+            <w:r>
+              <w:rPr>
+                <w:szCs w:val="24"/>
+              </w:rPr>
+              <w:t>snežna</w:t>
+            </w:r>
+            <w:proofErr w:type="spellEnd"/>
+            <w:r>
+              <w:rPr>
+                <w:szCs w:val="24"/>
+              </w:rPr>
+              <w:t xml:space="preserve"> </w:t>
+            </w:r>
+            <w:proofErr w:type="spellStart"/>
+            <w:r>
+              <w:rPr>
+                <w:szCs w:val="24"/>
+              </w:rPr>
+              <w:t>vozila</w:t>
+            </w:r>
+            <w:proofErr w:type="spellEnd"/>
+            <w:r>
+              <w:rPr>
+                <w:szCs w:val="24"/>
+              </w:rPr>
+              <w:t xml:space="preserve"> (True, false)</w:t>
+            </w:r>
           </w:p>
         </w:tc>
       </w:tr>
     </w:tbl>
-    <w:p>
-      <w:pPr>
-        <w:rPr>
-          <w:lang w:val="sr-Latn-RS"/>
-        </w:rPr>
-      </w:pPr>
-    </w:p>
-    <w:p>
-      <w:pPr>
-        <w:rPr>
-          <w:lang w:val="sr-Latn-RS"/>
-        </w:rPr>
-      </w:pPr>
-    </w:p>
-    <w:p>
-      <w:pPr>
-        <w:rPr>
-          <w:lang w:val="sr-Latn-RS"/>
-        </w:rPr>
-      </w:pPr>
-    </w:p>
     <w:p>
       <w:pPr>
         <w:rPr>
@@ -3705,8 +4007,21 @@
               <w:rPr>
                 <w:szCs w:val="24"/>
               </w:rPr>
-              <w:lastRenderedPageBreak/>
-              <w:t>Oprema</w:t>
+              <w:t>Gorska</w:t>
+            </w:r>
+            <w:proofErr w:type="spellEnd"/>
+            <w:r>
+              <w:rPr>
+                <w:szCs w:val="24"/>
+              </w:rPr>
+              <w:t xml:space="preserve"> </w:t>
+            </w:r>
+            <w:proofErr w:type="spellStart"/>
+            <w:r>
+              <w:rPr>
+                <w:szCs w:val="24"/>
+              </w:rPr>
+              <w:t>služba</w:t>
             </w:r>
             <w:proofErr w:type="spellEnd"/>
           </w:p>
@@ -3741,7 +4056,7 @@
                 <w:szCs w:val="24"/>
                 <w:u w:val="single"/>
               </w:rPr>
-              <w:t>Opr</w:t>
+              <w:t>Gsl</w:t>
             </w:r>
             <w:proofErr w:type="spellEnd"/>
           </w:p>
@@ -3782,7 +4097,21 @@
               <w:rPr>
                 <w:szCs w:val="24"/>
               </w:rPr>
-              <w:t>opreme</w:t>
+              <w:t>gorske</w:t>
+            </w:r>
+            <w:proofErr w:type="spellEnd"/>
+            <w:r>
+              <w:rPr>
+                <w:szCs w:val="24"/>
+              </w:rPr>
+              <w:t xml:space="preserve"> </w:t>
+            </w:r>
+            <w:proofErr w:type="spellStart"/>
+            <w:r>
+              <w:rPr>
+                <w:szCs w:val="24"/>
+              </w:rPr>
+              <w:t>službe</w:t>
             </w:r>
             <w:proofErr w:type="spellEnd"/>
           </w:p>
@@ -3807,7 +4136,7 @@
               <w:rPr>
                 <w:szCs w:val="24"/>
               </w:rPr>
-              <w:t>tipOpr</w:t>
+              <w:t>brTlGsl</w:t>
             </w:r>
             <w:proofErr w:type="spellEnd"/>
           </w:p>
@@ -3823,18 +4152,40 @@
                 <w:szCs w:val="24"/>
               </w:rPr>
             </w:pPr>
-            <w:r>
-              <w:rPr>
-                <w:szCs w:val="24"/>
-              </w:rPr>
-              <w:t xml:space="preserve">Tip </w:t>
-            </w:r>
-            <w:proofErr w:type="spellStart"/>
-            <w:r>
-              <w:rPr>
-                <w:szCs w:val="24"/>
-              </w:rPr>
-              <w:t>opreme</w:t>
+            <w:proofErr w:type="spellStart"/>
+            <w:r>
+              <w:rPr>
+                <w:szCs w:val="24"/>
+              </w:rPr>
+              <w:t>Broj</w:t>
+            </w:r>
+            <w:proofErr w:type="spellEnd"/>
+            <w:r>
+              <w:rPr>
+                <w:szCs w:val="24"/>
+              </w:rPr>
+              <w:t>(</w:t>
+            </w:r>
+            <w:proofErr w:type="spellStart"/>
+            <w:r>
+              <w:rPr>
+                <w:szCs w:val="24"/>
+              </w:rPr>
+              <w:t>kontakt</w:t>
+            </w:r>
+            <w:proofErr w:type="spellEnd"/>
+            <w:r>
+              <w:rPr>
+                <w:szCs w:val="24"/>
+              </w:rPr>
+              <w:t xml:space="preserve">) </w:t>
+            </w:r>
+            <w:proofErr w:type="spellStart"/>
+            <w:r>
+              <w:rPr>
+                <w:szCs w:val="24"/>
+              </w:rPr>
+              <w:t>telefon</w:t>
             </w:r>
             <w:proofErr w:type="spellEnd"/>
             <w:r>
@@ -3843,59 +4194,39 @@
               </w:rPr>
               <w:t xml:space="preserve"> </w:t>
             </w:r>
-          </w:p>
-          <w:p>
-            <w:pPr>
-              <w:cnfStyle w:val="000000000000" w:firstRow="0" w:lastRow="0" w:firstColumn="0" w:lastColumn="0" w:oddVBand="0" w:evenVBand="0" w:oddHBand="0" w:evenHBand="0" w:firstRowFirstColumn="0" w:firstRowLastColumn="0" w:lastRowFirstColumn="0" w:lastRowLastColumn="0"/>
-              <w:rPr>
-                <w:szCs w:val="24"/>
-              </w:rPr>
-            </w:pPr>
-            <w:r>
-              <w:rPr>
-                <w:szCs w:val="24"/>
-              </w:rPr>
-              <w:t>(</w:t>
-            </w:r>
-            <w:proofErr w:type="spellStart"/>
-            <w:r>
-              <w:rPr>
-                <w:szCs w:val="24"/>
-              </w:rPr>
-              <w:t>Skije</w:t>
-            </w:r>
-            <w:proofErr w:type="spellEnd"/>
-            <w:r>
-              <w:rPr>
-                <w:szCs w:val="24"/>
-              </w:rPr>
-              <w:t xml:space="preserve">, </w:t>
-            </w:r>
-            <w:proofErr w:type="spellStart"/>
-            <w:r>
-              <w:rPr>
-                <w:szCs w:val="24"/>
-              </w:rPr>
-              <w:t>kaciga</w:t>
-            </w:r>
-            <w:proofErr w:type="spellEnd"/>
-            <w:r>
-              <w:rPr>
-                <w:szCs w:val="24"/>
-              </w:rPr>
-              <w:t>,</w:t>
-            </w:r>
-            <w:r>
-              <w:rPr>
-                <w:szCs w:val="24"/>
-                <w:lang w:val="sr-Latn-RS"/>
-              </w:rPr>
-              <w:t xml:space="preserve"> štapovi, pancerice)</w:t>
-            </w:r>
+            <w:proofErr w:type="spellStart"/>
+            <w:r>
+              <w:rPr>
+                <w:szCs w:val="24"/>
+              </w:rPr>
+              <w:t>gorske</w:t>
+            </w:r>
+            <w:proofErr w:type="spellEnd"/>
+            <w:r>
+              <w:rPr>
+                <w:szCs w:val="24"/>
+              </w:rPr>
+              <w:t xml:space="preserve"> </w:t>
+            </w:r>
+            <w:proofErr w:type="spellStart"/>
+            <w:r>
+              <w:rPr>
+                <w:szCs w:val="24"/>
+              </w:rPr>
+              <w:t>službe</w:t>
+            </w:r>
+            <w:proofErr w:type="spellEnd"/>
           </w:p>
         </w:tc>
       </w:tr>
     </w:tbl>
+    <w:p>
+      <w:pPr>
+        <w:rPr>
+          <w:lang w:val="sr-Latn-RS"/>
+        </w:rPr>
+      </w:pPr>
+    </w:p>
     <w:p>
       <w:pPr>
         <w:rPr>
@@ -3942,7 +4273,7 @@
               <w:rPr>
                 <w:szCs w:val="24"/>
               </w:rPr>
-              <w:t>Skije</w:t>
+              <w:t>Oprema</w:t>
             </w:r>
             <w:proofErr w:type="spellEnd"/>
           </w:p>
@@ -3977,7 +4308,7 @@
                 <w:szCs w:val="24"/>
                 <w:u w:val="single"/>
               </w:rPr>
-              <w:t>Sij</w:t>
+              <w:t>Opr</w:t>
             </w:r>
             <w:proofErr w:type="spellEnd"/>
           </w:p>
@@ -4018,7 +4349,7 @@
               <w:rPr>
                 <w:szCs w:val="24"/>
               </w:rPr>
-              <w:t>skija</w:t>
+              <w:t>opreme</w:t>
             </w:r>
             <w:proofErr w:type="spellEnd"/>
           </w:p>
@@ -4043,13 +4374,7 @@
               <w:rPr>
                 <w:szCs w:val="24"/>
               </w:rPr>
-              <w:t>vis</w:t>
-            </w:r>
-            <w:r>
-              <w:rPr>
-                <w:szCs w:val="24"/>
-              </w:rPr>
-              <w:t>Sij</w:t>
+              <w:t>tipOpr</w:t>
             </w:r>
             <w:proofErr w:type="spellEnd"/>
           </w:p>
@@ -4065,165 +4390,6 @@
                 <w:szCs w:val="24"/>
               </w:rPr>
             </w:pPr>
-            <w:proofErr w:type="spellStart"/>
-            <w:r>
-              <w:rPr>
-                <w:szCs w:val="24"/>
-              </w:rPr>
-              <w:t>Visina</w:t>
-            </w:r>
-            <w:proofErr w:type="spellEnd"/>
-            <w:r>
-              <w:rPr>
-                <w:szCs w:val="24"/>
-              </w:rPr>
-              <w:t xml:space="preserve"> </w:t>
-            </w:r>
-            <w:proofErr w:type="spellStart"/>
-            <w:r>
-              <w:rPr>
-                <w:szCs w:val="24"/>
-              </w:rPr>
-              <w:t>skija</w:t>
-            </w:r>
-            <w:proofErr w:type="spellEnd"/>
-            <w:r>
-              <w:rPr>
-                <w:szCs w:val="24"/>
-              </w:rPr>
-              <w:t xml:space="preserve"> </w:t>
-            </w:r>
-            <w:proofErr w:type="spellStart"/>
-            <w:r>
-              <w:rPr>
-                <w:szCs w:val="24"/>
-              </w:rPr>
-              <w:t>izražena</w:t>
-            </w:r>
-            <w:proofErr w:type="spellEnd"/>
-            <w:r>
-              <w:rPr>
-                <w:szCs w:val="24"/>
-              </w:rPr>
-              <w:t xml:space="preserve"> u cm</w:t>
-            </w:r>
-          </w:p>
-        </w:tc>
-      </w:tr>
-      <w:tr>
-        <w:trPr>
-          <w:cnfStyle w:val="000000100000" w:firstRow="0" w:lastRow="0" w:firstColumn="0" w:lastColumn="0" w:oddVBand="0" w:evenVBand="0" w:oddHBand="1" w:evenHBand="0" w:firstRowFirstColumn="0" w:firstRowLastColumn="0" w:lastRowFirstColumn="0" w:lastRowLastColumn="0"/>
-        </w:trPr>
-        <w:tc>
-          <w:tcPr>
-            <w:cnfStyle w:val="001000000000" w:firstRow="0" w:lastRow="0" w:firstColumn="1" w:lastColumn="0" w:oddVBand="0" w:evenVBand="0" w:oddHBand="0" w:evenHBand="0" w:firstRowFirstColumn="0" w:firstRowLastColumn="0" w:lastRowFirstColumn="0" w:lastRowLastColumn="0"/>
-            <w:tcW w:w="4531" w:type="dxa"/>
-          </w:tcPr>
-          <w:p>
-            <w:pPr>
-              <w:rPr>
-                <w:szCs w:val="24"/>
-              </w:rPr>
-            </w:pPr>
-            <w:proofErr w:type="spellStart"/>
-            <w:r>
-              <w:rPr>
-                <w:szCs w:val="24"/>
-              </w:rPr>
-              <w:t>širSij</w:t>
-            </w:r>
-            <w:proofErr w:type="spellEnd"/>
-          </w:p>
-        </w:tc>
-        <w:tc>
-          <w:tcPr>
-            <w:tcW w:w="4531" w:type="dxa"/>
-          </w:tcPr>
-          <w:p>
-            <w:pPr>
-              <w:cnfStyle w:val="000000100000" w:firstRow="0" w:lastRow="0" w:firstColumn="0" w:lastColumn="0" w:oddVBand="0" w:evenVBand="0" w:oddHBand="1" w:evenHBand="0" w:firstRowFirstColumn="0" w:firstRowLastColumn="0" w:lastRowFirstColumn="0" w:lastRowLastColumn="0"/>
-              <w:rPr>
-                <w:szCs w:val="24"/>
-              </w:rPr>
-            </w:pPr>
-            <w:proofErr w:type="spellStart"/>
-            <w:r>
-              <w:rPr>
-                <w:szCs w:val="24"/>
-              </w:rPr>
-              <w:t>Širina</w:t>
-            </w:r>
-            <w:proofErr w:type="spellEnd"/>
-            <w:r>
-              <w:rPr>
-                <w:szCs w:val="24"/>
-              </w:rPr>
-              <w:t xml:space="preserve"> </w:t>
-            </w:r>
-            <w:proofErr w:type="spellStart"/>
-            <w:r>
-              <w:rPr>
-                <w:szCs w:val="24"/>
-              </w:rPr>
-              <w:t>skija</w:t>
-            </w:r>
-            <w:proofErr w:type="spellEnd"/>
-            <w:r>
-              <w:rPr>
-                <w:szCs w:val="24"/>
-              </w:rPr>
-              <w:t xml:space="preserve"> </w:t>
-            </w:r>
-            <w:proofErr w:type="spellStart"/>
-            <w:r>
-              <w:rPr>
-                <w:szCs w:val="24"/>
-              </w:rPr>
-              <w:t>izražena</w:t>
-            </w:r>
-            <w:proofErr w:type="spellEnd"/>
-            <w:r>
-              <w:rPr>
-                <w:szCs w:val="24"/>
-              </w:rPr>
-              <w:t xml:space="preserve"> u cm</w:t>
-            </w:r>
-          </w:p>
-        </w:tc>
-      </w:tr>
-      <w:tr>
-        <w:tc>
-          <w:tcPr>
-            <w:cnfStyle w:val="001000000000" w:firstRow="0" w:lastRow="0" w:firstColumn="1" w:lastColumn="0" w:oddVBand="0" w:evenVBand="0" w:oddHBand="0" w:evenHBand="0" w:firstRowFirstColumn="0" w:firstRowLastColumn="0" w:lastRowFirstColumn="0" w:lastRowLastColumn="0"/>
-            <w:tcW w:w="4531" w:type="dxa"/>
-          </w:tcPr>
-          <w:p>
-            <w:pPr>
-              <w:rPr>
-                <w:szCs w:val="24"/>
-              </w:rPr>
-            </w:pPr>
-            <w:proofErr w:type="spellStart"/>
-            <w:r>
-              <w:rPr>
-                <w:szCs w:val="24"/>
-              </w:rPr>
-              <w:t>tipSij</w:t>
-            </w:r>
-            <w:proofErr w:type="spellEnd"/>
-          </w:p>
-        </w:tc>
-        <w:tc>
-          <w:tcPr>
-            <w:tcW w:w="4531" w:type="dxa"/>
-          </w:tcPr>
-          <w:p>
-            <w:pPr>
-              <w:cnfStyle w:val="000000000000" w:firstRow="0" w:lastRow="0" w:firstColumn="0" w:lastColumn="0" w:oddVBand="0" w:evenVBand="0" w:oddHBand="0" w:evenHBand="0" w:firstRowFirstColumn="0" w:firstRowLastColumn="0" w:lastRowFirstColumn="0" w:lastRowLastColumn="0"/>
-              <w:rPr>
-                <w:szCs w:val="24"/>
-              </w:rPr>
-            </w:pPr>
             <w:r>
               <w:rPr>
                 <w:szCs w:val="24"/>
@@ -4235,7 +4401,7 @@
               <w:rPr>
                 <w:szCs w:val="24"/>
               </w:rPr>
-              <w:t>skija</w:t>
+              <w:t>opreme</w:t>
             </w:r>
             <w:proofErr w:type="spellEnd"/>
             <w:r>
@@ -4256,7 +4422,42 @@
               <w:rPr>
                 <w:szCs w:val="24"/>
               </w:rPr>
-              <w:t>(Camber, rocker, flat)</w:t>
+              <w:t>(</w:t>
+            </w:r>
+            <w:proofErr w:type="spellStart"/>
+            <w:r>
+              <w:rPr>
+                <w:szCs w:val="24"/>
+              </w:rPr>
+              <w:t>Skije</w:t>
+            </w:r>
+            <w:proofErr w:type="spellEnd"/>
+            <w:r>
+              <w:rPr>
+                <w:szCs w:val="24"/>
+              </w:rPr>
+              <w:t xml:space="preserve">, </w:t>
+            </w:r>
+            <w:proofErr w:type="spellStart"/>
+            <w:r>
+              <w:rPr>
+                <w:szCs w:val="24"/>
+              </w:rPr>
+              <w:t>kaciga</w:t>
+            </w:r>
+            <w:proofErr w:type="spellEnd"/>
+            <w:r>
+              <w:rPr>
+                <w:szCs w:val="24"/>
+              </w:rPr>
+              <w:t>,</w:t>
+            </w:r>
+            <w:r>
+              <w:rPr>
+                <w:szCs w:val="24"/>
+                <w:lang w:val="sr-Latn-RS"/>
+              </w:rPr>
+              <w:t xml:space="preserve"> štapovi, pancerice)</w:t>
             </w:r>
           </w:p>
         </w:tc>
@@ -4308,7 +4509,7 @@
               <w:rPr>
                 <w:szCs w:val="24"/>
               </w:rPr>
-              <w:t>Kaciga</w:t>
+              <w:t>Skije</w:t>
             </w:r>
             <w:proofErr w:type="spellEnd"/>
           </w:p>
@@ -4343,7 +4544,7 @@
                 <w:szCs w:val="24"/>
                 <w:u w:val="single"/>
               </w:rPr>
-              <w:t>Kcg</w:t>
+              <w:t>Sij</w:t>
             </w:r>
             <w:proofErr w:type="spellEnd"/>
           </w:p>
@@ -4384,7 +4585,7 @@
               <w:rPr>
                 <w:szCs w:val="24"/>
               </w:rPr>
-              <w:t>kacige</w:t>
+              <w:t>skija</w:t>
             </w:r>
             <w:proofErr w:type="spellEnd"/>
           </w:p>
@@ -4409,7 +4610,13 @@
               <w:rPr>
                 <w:szCs w:val="24"/>
               </w:rPr>
-              <w:t>naoKcg</w:t>
+              <w:t>vis</w:t>
+            </w:r>
+            <w:r>
+              <w:rPr>
+                <w:szCs w:val="24"/>
+              </w:rPr>
+              <w:t>Sij</w:t>
             </w:r>
             <w:proofErr w:type="spellEnd"/>
           </w:p>
@@ -4430,21 +4637,7 @@
               <w:rPr>
                 <w:szCs w:val="24"/>
               </w:rPr>
-              <w:t>Oznaka</w:t>
-            </w:r>
-            <w:proofErr w:type="spellEnd"/>
-            <w:r>
-              <w:rPr>
-                <w:szCs w:val="24"/>
-              </w:rPr>
-              <w:t xml:space="preserve"> da li </w:t>
-            </w:r>
-            <w:proofErr w:type="spellStart"/>
-            <w:r>
-              <w:rPr>
-                <w:szCs w:val="24"/>
-              </w:rPr>
-              <w:t>kaciga</w:t>
+              <w:t>Visina</w:t>
             </w:r>
             <w:proofErr w:type="spellEnd"/>
             <w:r>
@@ -4458,7 +4651,7 @@
               <w:rPr>
                 <w:szCs w:val="24"/>
               </w:rPr>
-              <w:t>poseduje</w:t>
+              <w:t>skija</w:t>
             </w:r>
             <w:proofErr w:type="spellEnd"/>
             <w:r>
@@ -4472,9 +4665,152 @@
               <w:rPr>
                 <w:szCs w:val="24"/>
               </w:rPr>
-              <w:t>naočare</w:t>
-            </w:r>
-            <w:proofErr w:type="spellEnd"/>
+              <w:t>izražena</w:t>
+            </w:r>
+            <w:proofErr w:type="spellEnd"/>
+            <w:r>
+              <w:rPr>
+                <w:szCs w:val="24"/>
+              </w:rPr>
+              <w:t xml:space="preserve"> u cm</w:t>
+            </w:r>
+          </w:p>
+        </w:tc>
+      </w:tr>
+      <w:tr>
+        <w:trPr>
+          <w:cnfStyle w:val="000000100000" w:firstRow="0" w:lastRow="0" w:firstColumn="0" w:lastColumn="0" w:oddVBand="0" w:evenVBand="0" w:oddHBand="1" w:evenHBand="0" w:firstRowFirstColumn="0" w:firstRowLastColumn="0" w:lastRowFirstColumn="0" w:lastRowLastColumn="0"/>
+        </w:trPr>
+        <w:tc>
+          <w:tcPr>
+            <w:cnfStyle w:val="001000000000" w:firstRow="0" w:lastRow="0" w:firstColumn="1" w:lastColumn="0" w:oddVBand="0" w:evenVBand="0" w:oddHBand="0" w:evenHBand="0" w:firstRowFirstColumn="0" w:firstRowLastColumn="0" w:lastRowFirstColumn="0" w:lastRowLastColumn="0"/>
+            <w:tcW w:w="4531" w:type="dxa"/>
+          </w:tcPr>
+          <w:p>
+            <w:pPr>
+              <w:rPr>
+                <w:szCs w:val="24"/>
+              </w:rPr>
+            </w:pPr>
+            <w:proofErr w:type="spellStart"/>
+            <w:r>
+              <w:rPr>
+                <w:szCs w:val="24"/>
+              </w:rPr>
+              <w:t>širSij</w:t>
+            </w:r>
+            <w:proofErr w:type="spellEnd"/>
+          </w:p>
+        </w:tc>
+        <w:tc>
+          <w:tcPr>
+            <w:tcW w:w="4531" w:type="dxa"/>
+          </w:tcPr>
+          <w:p>
+            <w:pPr>
+              <w:cnfStyle w:val="000000100000" w:firstRow="0" w:lastRow="0" w:firstColumn="0" w:lastColumn="0" w:oddVBand="0" w:evenVBand="0" w:oddHBand="1" w:evenHBand="0" w:firstRowFirstColumn="0" w:firstRowLastColumn="0" w:lastRowFirstColumn="0" w:lastRowLastColumn="0"/>
+              <w:rPr>
+                <w:szCs w:val="24"/>
+              </w:rPr>
+            </w:pPr>
+            <w:proofErr w:type="spellStart"/>
+            <w:r>
+              <w:rPr>
+                <w:szCs w:val="24"/>
+              </w:rPr>
+              <w:t>Širina</w:t>
+            </w:r>
+            <w:proofErr w:type="spellEnd"/>
+            <w:r>
+              <w:rPr>
+                <w:szCs w:val="24"/>
+              </w:rPr>
+              <w:t xml:space="preserve"> </w:t>
+            </w:r>
+            <w:proofErr w:type="spellStart"/>
+            <w:r>
+              <w:rPr>
+                <w:szCs w:val="24"/>
+              </w:rPr>
+              <w:t>skija</w:t>
+            </w:r>
+            <w:proofErr w:type="spellEnd"/>
+            <w:r>
+              <w:rPr>
+                <w:szCs w:val="24"/>
+              </w:rPr>
+              <w:t xml:space="preserve"> </w:t>
+            </w:r>
+            <w:proofErr w:type="spellStart"/>
+            <w:r>
+              <w:rPr>
+                <w:szCs w:val="24"/>
+              </w:rPr>
+              <w:t>izražena</w:t>
+            </w:r>
+            <w:proofErr w:type="spellEnd"/>
+            <w:r>
+              <w:rPr>
+                <w:szCs w:val="24"/>
+              </w:rPr>
+              <w:t xml:space="preserve"> u cm</w:t>
+            </w:r>
+          </w:p>
+        </w:tc>
+      </w:tr>
+      <w:tr>
+        <w:tc>
+          <w:tcPr>
+            <w:cnfStyle w:val="001000000000" w:firstRow="0" w:lastRow="0" w:firstColumn="1" w:lastColumn="0" w:oddVBand="0" w:evenVBand="0" w:oddHBand="0" w:evenHBand="0" w:firstRowFirstColumn="0" w:firstRowLastColumn="0" w:lastRowFirstColumn="0" w:lastRowLastColumn="0"/>
+            <w:tcW w:w="4531" w:type="dxa"/>
+          </w:tcPr>
+          <w:p>
+            <w:pPr>
+              <w:rPr>
+                <w:szCs w:val="24"/>
+              </w:rPr>
+            </w:pPr>
+            <w:proofErr w:type="spellStart"/>
+            <w:r>
+              <w:rPr>
+                <w:szCs w:val="24"/>
+              </w:rPr>
+              <w:t>tipSij</w:t>
+            </w:r>
+            <w:proofErr w:type="spellEnd"/>
+          </w:p>
+        </w:tc>
+        <w:tc>
+          <w:tcPr>
+            <w:tcW w:w="4531" w:type="dxa"/>
+          </w:tcPr>
+          <w:p>
+            <w:pPr>
+              <w:cnfStyle w:val="000000000000" w:firstRow="0" w:lastRow="0" w:firstColumn="0" w:lastColumn="0" w:oddVBand="0" w:evenVBand="0" w:oddHBand="0" w:evenHBand="0" w:firstRowFirstColumn="0" w:firstRowLastColumn="0" w:lastRowFirstColumn="0" w:lastRowLastColumn="0"/>
+              <w:rPr>
+                <w:szCs w:val="24"/>
+              </w:rPr>
+            </w:pPr>
+            <w:r>
+              <w:rPr>
+                <w:szCs w:val="24"/>
+              </w:rPr>
+              <w:t xml:space="preserve">Tip </w:t>
+            </w:r>
+            <w:proofErr w:type="spellStart"/>
+            <w:r>
+              <w:rPr>
+                <w:szCs w:val="24"/>
+              </w:rPr>
+              <w:t>skija</w:t>
+            </w:r>
+            <w:proofErr w:type="spellEnd"/>
+            <w:r>
+              <w:rPr>
+                <w:szCs w:val="24"/>
+              </w:rPr>
+              <w:t xml:space="preserve"> </w:t>
+            </w:r>
           </w:p>
           <w:p>
             <w:pPr>
@@ -4487,7 +4823,7 @@
               <w:rPr>
                 <w:szCs w:val="24"/>
               </w:rPr>
-              <w:t>(True, false)</w:t>
+              <w:t>(Camber, rocker, flat)</w:t>
             </w:r>
           </w:p>
         </w:tc>
@@ -4539,7 +4875,7 @@
               <w:rPr>
                 <w:szCs w:val="24"/>
               </w:rPr>
-              <w:t>Štapovi</w:t>
+              <w:t>Kaciga</w:t>
             </w:r>
             <w:proofErr w:type="spellEnd"/>
           </w:p>
@@ -4574,7 +4910,7 @@
                 <w:szCs w:val="24"/>
                 <w:u w:val="single"/>
               </w:rPr>
-              <w:t>Štp</w:t>
+              <w:t>Kcg</w:t>
             </w:r>
             <w:proofErr w:type="spellEnd"/>
           </w:p>
@@ -4615,7 +4951,7 @@
               <w:rPr>
                 <w:szCs w:val="24"/>
               </w:rPr>
-              <w:t>štapova</w:t>
+              <w:t>kacige</w:t>
             </w:r>
             <w:proofErr w:type="spellEnd"/>
           </w:p>
@@ -4640,7 +4976,7 @@
               <w:rPr>
                 <w:szCs w:val="24"/>
               </w:rPr>
-              <w:t>visŠtp</w:t>
+              <w:t>naoKcg</w:t>
             </w:r>
             <w:proofErr w:type="spellEnd"/>
           </w:p>
@@ -4661,7 +4997,21 @@
               <w:rPr>
                 <w:szCs w:val="24"/>
               </w:rPr>
-              <w:t>Visina</w:t>
+              <w:t>Oznaka</w:t>
+            </w:r>
+            <w:proofErr w:type="spellEnd"/>
+            <w:r>
+              <w:rPr>
+                <w:szCs w:val="24"/>
+              </w:rPr>
+              <w:t xml:space="preserve"> da li </w:t>
+            </w:r>
+            <w:proofErr w:type="spellStart"/>
+            <w:r>
+              <w:rPr>
+                <w:szCs w:val="24"/>
+              </w:rPr>
+              <w:t>kaciga</w:t>
             </w:r>
             <w:proofErr w:type="spellEnd"/>
             <w:r>
@@ -4675,7 +5025,7 @@
               <w:rPr>
                 <w:szCs w:val="24"/>
               </w:rPr>
-              <w:t>štapova</w:t>
+              <w:t>poseduje</w:t>
             </w:r>
             <w:proofErr w:type="spellEnd"/>
             <w:r>
@@ -4689,14 +5039,22 @@
               <w:rPr>
                 <w:szCs w:val="24"/>
               </w:rPr>
-              <w:t>izražena</w:t>
-            </w:r>
-            <w:proofErr w:type="spellEnd"/>
-            <w:r>
-              <w:rPr>
-                <w:szCs w:val="24"/>
-              </w:rPr>
-              <w:t xml:space="preserve"> u cm</w:t>
+              <w:t>naočare</w:t>
+            </w:r>
+            <w:proofErr w:type="spellEnd"/>
+          </w:p>
+          <w:p>
+            <w:pPr>
+              <w:cnfStyle w:val="000000000000" w:firstRow="0" w:lastRow="0" w:firstColumn="0" w:lastColumn="0" w:oddVBand="0" w:evenVBand="0" w:oddHBand="0" w:evenHBand="0" w:firstRowFirstColumn="0" w:firstRowLastColumn="0" w:lastRowFirstColumn="0" w:lastRowLastColumn="0"/>
+              <w:rPr>
+                <w:szCs w:val="24"/>
+              </w:rPr>
+            </w:pPr>
+            <w:r>
+              <w:rPr>
+                <w:szCs w:val="24"/>
+              </w:rPr>
+              <w:t>(True, false)</w:t>
             </w:r>
           </w:p>
         </w:tc>
@@ -4748,7 +5106,7 @@
               <w:rPr>
                 <w:szCs w:val="24"/>
               </w:rPr>
-              <w:t>Pancerice</w:t>
+              <w:t>Štapovi</w:t>
             </w:r>
             <w:proofErr w:type="spellEnd"/>
           </w:p>
@@ -4776,6 +5134,215 @@
                 <w:szCs w:val="24"/>
                 <w:u w:val="single"/>
               </w:rPr>
+              <w:t>id</w:t>
+            </w:r>
+            <w:r>
+              <w:rPr>
+                <w:szCs w:val="24"/>
+                <w:u w:val="single"/>
+              </w:rPr>
+              <w:t>Štp</w:t>
+            </w:r>
+            <w:proofErr w:type="spellEnd"/>
+          </w:p>
+        </w:tc>
+        <w:tc>
+          <w:tcPr>
+            <w:tcW w:w="4531" w:type="dxa"/>
+          </w:tcPr>
+          <w:p>
+            <w:pPr>
+              <w:cnfStyle w:val="000000100000" w:firstRow="0" w:lastRow="0" w:firstColumn="0" w:lastColumn="0" w:oddVBand="0" w:evenVBand="0" w:oddHBand="1" w:evenHBand="0" w:firstRowFirstColumn="0" w:firstRowLastColumn="0" w:lastRowFirstColumn="0" w:lastRowLastColumn="0"/>
+              <w:rPr>
+                <w:szCs w:val="24"/>
+              </w:rPr>
+            </w:pPr>
+            <w:proofErr w:type="spellStart"/>
+            <w:r>
+              <w:rPr>
+                <w:szCs w:val="24"/>
+              </w:rPr>
+              <w:t>Ident</w:t>
+            </w:r>
+            <w:r>
+              <w:rPr>
+                <w:szCs w:val="24"/>
+              </w:rPr>
+              <w:t>ifikator</w:t>
+            </w:r>
+            <w:proofErr w:type="spellEnd"/>
+            <w:r>
+              <w:rPr>
+                <w:szCs w:val="24"/>
+              </w:rPr>
+              <w:t xml:space="preserve"> </w:t>
+            </w:r>
+            <w:proofErr w:type="spellStart"/>
+            <w:r>
+              <w:rPr>
+                <w:szCs w:val="24"/>
+              </w:rPr>
+              <w:t>štapova</w:t>
+            </w:r>
+            <w:proofErr w:type="spellEnd"/>
+          </w:p>
+        </w:tc>
+      </w:tr>
+      <w:tr>
+        <w:tc>
+          <w:tcPr>
+            <w:cnfStyle w:val="001000000000" w:firstRow="0" w:lastRow="0" w:firstColumn="1" w:lastColumn="0" w:oddVBand="0" w:evenVBand="0" w:oddHBand="0" w:evenHBand="0" w:firstRowFirstColumn="0" w:firstRowLastColumn="0" w:lastRowFirstColumn="0" w:lastRowLastColumn="0"/>
+            <w:tcW w:w="4531" w:type="dxa"/>
+          </w:tcPr>
+          <w:p>
+            <w:pPr>
+              <w:rPr>
+                <w:b w:val="0"/>
+                <w:bCs w:val="0"/>
+                <w:szCs w:val="24"/>
+              </w:rPr>
+            </w:pPr>
+            <w:proofErr w:type="spellStart"/>
+            <w:r>
+              <w:rPr>
+                <w:szCs w:val="24"/>
+              </w:rPr>
+              <w:t>visŠtp</w:t>
+            </w:r>
+            <w:proofErr w:type="spellEnd"/>
+          </w:p>
+        </w:tc>
+        <w:tc>
+          <w:tcPr>
+            <w:tcW w:w="4531" w:type="dxa"/>
+          </w:tcPr>
+          <w:p>
+            <w:pPr>
+              <w:cnfStyle w:val="000000000000" w:firstRow="0" w:lastRow="0" w:firstColumn="0" w:lastColumn="0" w:oddVBand="0" w:evenVBand="0" w:oddHBand="0" w:evenHBand="0" w:firstRowFirstColumn="0" w:firstRowLastColumn="0" w:lastRowFirstColumn="0" w:lastRowLastColumn="0"/>
+              <w:rPr>
+                <w:szCs w:val="24"/>
+              </w:rPr>
+            </w:pPr>
+            <w:proofErr w:type="spellStart"/>
+            <w:r>
+              <w:rPr>
+                <w:szCs w:val="24"/>
+              </w:rPr>
+              <w:t>Visina</w:t>
+            </w:r>
+            <w:proofErr w:type="spellEnd"/>
+            <w:r>
+              <w:rPr>
+                <w:szCs w:val="24"/>
+              </w:rPr>
+              <w:t xml:space="preserve"> </w:t>
+            </w:r>
+            <w:proofErr w:type="spellStart"/>
+            <w:r>
+              <w:rPr>
+                <w:szCs w:val="24"/>
+              </w:rPr>
+              <w:t>štapova</w:t>
+            </w:r>
+            <w:proofErr w:type="spellEnd"/>
+            <w:r>
+              <w:rPr>
+                <w:szCs w:val="24"/>
+              </w:rPr>
+              <w:t xml:space="preserve"> </w:t>
+            </w:r>
+            <w:proofErr w:type="spellStart"/>
+            <w:r>
+              <w:rPr>
+                <w:szCs w:val="24"/>
+              </w:rPr>
+              <w:t>izražena</w:t>
+            </w:r>
+            <w:proofErr w:type="spellEnd"/>
+            <w:r>
+              <w:rPr>
+                <w:szCs w:val="24"/>
+              </w:rPr>
+              <w:t xml:space="preserve"> u cm</w:t>
+            </w:r>
+          </w:p>
+        </w:tc>
+      </w:tr>
+    </w:tbl>
+    <w:p>
+      <w:pPr>
+        <w:rPr>
+          <w:lang w:val="sr-Latn-RS"/>
+        </w:rPr>
+      </w:pPr>
+    </w:p>
+    <w:p>
+      <w:pPr>
+        <w:rPr>
+          <w:lang w:val="sr-Latn-RS"/>
+        </w:rPr>
+      </w:pPr>
+    </w:p>
+    <w:tbl>
+      <w:tblPr>
+        <w:tblStyle w:val="GridTable4-Accent1"/>
+        <w:tblW w:w="0" w:type="auto"/>
+        <w:tblLook w:val="04A0" w:firstRow="1" w:lastRow="0" w:firstColumn="1" w:lastColumn="0" w:noHBand="0" w:noVBand="1"/>
+      </w:tblPr>
+      <w:tblGrid>
+        <w:gridCol w:w="4531"/>
+        <w:gridCol w:w="4531"/>
+      </w:tblGrid>
+      <w:tr>
+        <w:trPr>
+          <w:cnfStyle w:val="100000000000" w:firstRow="1" w:lastRow="0" w:firstColumn="0" w:lastColumn="0" w:oddVBand="0" w:evenVBand="0" w:oddHBand="0" w:evenHBand="0" w:firstRowFirstColumn="0" w:firstRowLastColumn="0" w:lastRowFirstColumn="0" w:lastRowLastColumn="0"/>
+        </w:trPr>
+        <w:tc>
+          <w:tcPr>
+            <w:cnfStyle w:val="001000000000" w:firstRow="0" w:lastRow="0" w:firstColumn="1" w:lastColumn="0" w:oddVBand="0" w:evenVBand="0" w:oddHBand="0" w:evenHBand="0" w:firstRowFirstColumn="0" w:firstRowLastColumn="0" w:lastRowFirstColumn="0" w:lastRowLastColumn="0"/>
+            <w:tcW w:w="9062" w:type="dxa"/>
+            <w:gridSpan w:val="2"/>
+          </w:tcPr>
+          <w:p>
+            <w:pPr>
+              <w:jc w:val="center"/>
+              <w:rPr>
+                <w:szCs w:val="24"/>
+              </w:rPr>
+            </w:pPr>
+            <w:proofErr w:type="spellStart"/>
+            <w:r>
+              <w:rPr>
+                <w:szCs w:val="24"/>
+              </w:rPr>
+              <w:t>Pancerice</w:t>
+            </w:r>
+            <w:proofErr w:type="spellEnd"/>
+          </w:p>
+        </w:tc>
+      </w:tr>
+      <w:tr>
+        <w:trPr>
+          <w:cnfStyle w:val="000000100000" w:firstRow="0" w:lastRow="0" w:firstColumn="0" w:lastColumn="0" w:oddVBand="0" w:evenVBand="0" w:oddHBand="1" w:evenHBand="0" w:firstRowFirstColumn="0" w:firstRowLastColumn="0" w:lastRowFirstColumn="0" w:lastRowLastColumn="0"/>
+        </w:trPr>
+        <w:tc>
+          <w:tcPr>
+            <w:cnfStyle w:val="001000000000" w:firstRow="0" w:lastRow="0" w:firstColumn="1" w:lastColumn="0" w:oddVBand="0" w:evenVBand="0" w:oddHBand="0" w:evenHBand="0" w:firstRowFirstColumn="0" w:firstRowLastColumn="0" w:lastRowFirstColumn="0" w:lastRowLastColumn="0"/>
+            <w:tcW w:w="4531" w:type="dxa"/>
+          </w:tcPr>
+          <w:p>
+            <w:pPr>
+              <w:rPr>
+                <w:szCs w:val="24"/>
+                <w:u w:val="single"/>
+              </w:rPr>
+            </w:pPr>
+            <w:proofErr w:type="spellStart"/>
+            <w:r>
+              <w:rPr>
+                <w:szCs w:val="24"/>
+                <w:u w:val="single"/>
+              </w:rPr>
               <w:t>i</w:t>
             </w:r>
             <w:r>
@@ -4852,6 +5419,7 @@
               <w:rPr>
                 <w:szCs w:val="24"/>
               </w:rPr>
+              <w:lastRenderedPageBreak/>
               <w:t>br</w:t>
             </w:r>
             <w:r>
@@ -5093,6 +5661,7 @@
         </w:tc>
       </w:tr>
     </w:tbl>
+    <w:p/>
     <w:p>
       <w:pPr>
         <w:rPr>
@@ -5102,1092 +5671,6 @@
     </w:p>
     <w:p>
       <w:pPr>
-        <w:rPr>
-          <w:lang w:val="sr-Latn-RS"/>
-        </w:rPr>
-      </w:pPr>
-    </w:p>
-    <w:p>
-      <w:pPr>
-        <w:pStyle w:val="Heading2"/>
-        <w:rPr>
-          <w:lang w:val="sr-Latn-RS"/>
-        </w:rPr>
-      </w:pPr>
-      <w:r>
-        <w:rPr>
-          <w:lang w:val="sr-Latn-RS"/>
-        </w:rPr>
-        <w:t>Pitanja:</w:t>
-      </w:r>
-    </w:p>
-    <w:p>
-      <w:pPr>
-        <w:rPr>
-          <w:lang w:val="sr-Latn-RS"/>
-        </w:rPr>
-      </w:pPr>
-    </w:p>
-    <w:p>
-      <w:pPr>
-        <w:pStyle w:val="ListParagraph"/>
-        <w:numPr>
-          <w:ilvl w:val="0"/>
-          <w:numId w:val="25"/>
-        </w:numPr>
-        <w:rPr>
-          <w:lang w:val="sr-Latn-RS"/>
-        </w:rPr>
-      </w:pPr>
-      <w:r>
-        <w:rPr>
-          <w:lang w:val="sr-Latn-RS"/>
-        </w:rPr>
-        <w:t>Da li je sistem dovoljno kompleksan?</w:t>
-      </w:r>
-    </w:p>
-    <w:p>
-      <w:pPr>
-        <w:pStyle w:val="ListParagraph"/>
-        <w:numPr>
-          <w:ilvl w:val="0"/>
-          <w:numId w:val="25"/>
-        </w:numPr>
-        <w:rPr>
-          <w:lang w:val="sr-Latn-RS"/>
-        </w:rPr>
-      </w:pPr>
-      <w:r>
-        <w:rPr>
-          <w:lang w:val="sr-Latn-RS"/>
-        </w:rPr>
-        <w:t xml:space="preserve">Da li treba obogatiti malo entitete ili je ovo dovoljno </w:t>
-      </w:r>
-      <w:r>
-        <w:t>?</w:t>
-      </w:r>
-    </w:p>
-    <w:p>
-      <w:pPr>
-        <w:pStyle w:val="ListParagraph"/>
-        <w:numPr>
-          <w:ilvl w:val="0"/>
-          <w:numId w:val="25"/>
-        </w:numPr>
-        <w:rPr>
-          <w:lang w:val="sr-Latn-RS"/>
-        </w:rPr>
-      </w:pPr>
-      <w:proofErr w:type="spellStart"/>
-      <w:r>
-        <w:t>Ako</w:t>
-      </w:r>
-      <w:proofErr w:type="spellEnd"/>
-      <w:r>
-        <w:t xml:space="preserve"> </w:t>
-      </w:r>
-      <w:proofErr w:type="spellStart"/>
-      <w:r>
-        <w:t>definišem</w:t>
-      </w:r>
-      <w:proofErr w:type="spellEnd"/>
-      <w:r>
-        <w:t xml:space="preserve"> </w:t>
-      </w:r>
-      <w:proofErr w:type="spellStart"/>
-      <w:r>
-        <w:t>neka</w:t>
-      </w:r>
-      <w:proofErr w:type="spellEnd"/>
-      <w:r>
-        <w:t xml:space="preserve"> </w:t>
-      </w:r>
-      <w:proofErr w:type="spellStart"/>
-      <w:r>
-        <w:t>obeležja</w:t>
-      </w:r>
-      <w:proofErr w:type="spellEnd"/>
-      <w:r>
-        <w:t xml:space="preserve"> </w:t>
-      </w:r>
-      <w:proofErr w:type="spellStart"/>
-      <w:r>
-        <w:t>kao</w:t>
-      </w:r>
-      <w:proofErr w:type="spellEnd"/>
-      <w:r>
-        <w:t xml:space="preserve"> tip </w:t>
-      </w:r>
-      <w:proofErr w:type="spellStart"/>
-      <w:r>
-        <w:t>nečega</w:t>
-      </w:r>
-      <w:proofErr w:type="spellEnd"/>
-      <w:r>
-        <w:t xml:space="preserve">, a </w:t>
-      </w:r>
-      <w:proofErr w:type="spellStart"/>
-      <w:r>
-        <w:t>nemam</w:t>
-      </w:r>
-      <w:proofErr w:type="spellEnd"/>
-      <w:r>
-        <w:t xml:space="preserve"> ISU od toga. Da li </w:t>
-      </w:r>
-      <w:proofErr w:type="spellStart"/>
-      <w:r>
-        <w:t>treba</w:t>
-      </w:r>
-      <w:proofErr w:type="spellEnd"/>
-      <w:r>
-        <w:t xml:space="preserve"> da </w:t>
-      </w:r>
-      <w:proofErr w:type="spellStart"/>
-      <w:r>
-        <w:t>definišem</w:t>
-      </w:r>
-      <w:proofErr w:type="spellEnd"/>
-      <w:r>
-        <w:t xml:space="preserve"> </w:t>
-      </w:r>
-      <w:proofErr w:type="spellStart"/>
-      <w:r>
-        <w:t>šta</w:t>
-      </w:r>
-      <w:proofErr w:type="spellEnd"/>
-      <w:r>
-        <w:t xml:space="preserve"> </w:t>
-      </w:r>
-      <w:proofErr w:type="spellStart"/>
-      <w:r>
-        <w:t>sve</w:t>
-      </w:r>
-      <w:proofErr w:type="spellEnd"/>
-      <w:r>
-        <w:t xml:space="preserve"> </w:t>
-      </w:r>
-      <w:proofErr w:type="spellStart"/>
-      <w:r>
-        <w:t>spada</w:t>
-      </w:r>
-      <w:proofErr w:type="spellEnd"/>
-      <w:r>
-        <w:t xml:space="preserve"> u taj </w:t>
-      </w:r>
-      <w:proofErr w:type="spellStart"/>
-      <w:r>
-        <w:t>opseg</w:t>
-      </w:r>
-      <w:proofErr w:type="spellEnd"/>
-      <w:r>
-        <w:t xml:space="preserve"> </w:t>
-      </w:r>
-      <w:proofErr w:type="spellStart"/>
-      <w:r>
-        <w:t>tj</w:t>
-      </w:r>
-      <w:proofErr w:type="spellEnd"/>
-      <w:r>
-        <w:t xml:space="preserve">, </w:t>
-      </w:r>
-      <w:proofErr w:type="spellStart"/>
-      <w:r>
-        <w:t>šta</w:t>
-      </w:r>
-      <w:proofErr w:type="spellEnd"/>
-      <w:r>
-        <w:t xml:space="preserve"> </w:t>
-      </w:r>
-      <w:proofErr w:type="spellStart"/>
-      <w:r>
-        <w:t>sve</w:t>
-      </w:r>
-      <w:proofErr w:type="spellEnd"/>
-      <w:r>
-        <w:t xml:space="preserve"> </w:t>
-      </w:r>
-      <w:proofErr w:type="spellStart"/>
-      <w:r>
-        <w:t>može</w:t>
-      </w:r>
-      <w:proofErr w:type="spellEnd"/>
-      <w:r>
-        <w:t xml:space="preserve"> </w:t>
-      </w:r>
-      <w:proofErr w:type="spellStart"/>
-      <w:r>
-        <w:t>biti</w:t>
-      </w:r>
-      <w:proofErr w:type="spellEnd"/>
-      <w:r>
-        <w:t xml:space="preserve"> taj </w:t>
-      </w:r>
-      <w:r>
-        <w:rPr>
-          <w:b/>
-          <w:bCs/>
-          <w:i/>
-          <w:iCs/>
-        </w:rPr>
-        <w:t>tip</w:t>
-      </w:r>
-      <w:r>
-        <w:t xml:space="preserve">. </w:t>
-      </w:r>
-    </w:p>
-    <w:p>
-      <w:pPr>
-        <w:pStyle w:val="ListParagraph"/>
-        <w:numPr>
-          <w:ilvl w:val="0"/>
-          <w:numId w:val="25"/>
-        </w:numPr>
-        <w:rPr>
-          <w:lang w:val="sr-Latn-RS"/>
-        </w:rPr>
-      </w:pPr>
-      <w:proofErr w:type="spellStart"/>
-      <w:r>
-        <w:t>Gde</w:t>
-      </w:r>
-      <w:proofErr w:type="spellEnd"/>
-      <w:r>
-        <w:t xml:space="preserve"> </w:t>
-      </w:r>
-      <w:proofErr w:type="spellStart"/>
-      <w:r>
-        <w:t>zapisujem</w:t>
-      </w:r>
-      <w:proofErr w:type="spellEnd"/>
-      <w:r>
-        <w:t xml:space="preserve"> </w:t>
-      </w:r>
-      <w:proofErr w:type="spellStart"/>
-      <w:r>
-        <w:t>ako</w:t>
-      </w:r>
-      <w:proofErr w:type="spellEnd"/>
-      <w:r>
-        <w:t xml:space="preserve"> </w:t>
-      </w:r>
-      <w:proofErr w:type="spellStart"/>
-      <w:r>
-        <w:t>neki</w:t>
-      </w:r>
-      <w:proofErr w:type="spellEnd"/>
-      <w:r>
-        <w:t xml:space="preserve"> </w:t>
-      </w:r>
-      <w:proofErr w:type="spellStart"/>
-      <w:r>
-        <w:t>t</w:t>
-      </w:r>
-      <w:r>
-        <w:t>p</w:t>
-      </w:r>
-      <w:proofErr w:type="spellEnd"/>
-      <w:r>
-        <w:t xml:space="preserve"> </w:t>
-      </w:r>
-      <w:proofErr w:type="spellStart"/>
-      <w:r>
-        <w:t>ima</w:t>
-      </w:r>
-      <w:proofErr w:type="spellEnd"/>
-      <w:r>
-        <w:t xml:space="preserve"> </w:t>
-      </w:r>
-      <w:proofErr w:type="spellStart"/>
-      <w:r>
-        <w:t>neko</w:t>
-      </w:r>
-      <w:proofErr w:type="spellEnd"/>
-      <w:r>
-        <w:t xml:space="preserve"> </w:t>
-      </w:r>
-      <w:proofErr w:type="spellStart"/>
-      <w:r>
-        <w:t>obeležje</w:t>
-      </w:r>
-      <w:proofErr w:type="spellEnd"/>
-      <w:r>
-        <w:t>?</w:t>
-      </w:r>
-    </w:p>
-    <w:p>
-      <w:pPr>
-        <w:pStyle w:val="ListParagraph"/>
-        <w:numPr>
-          <w:ilvl w:val="0"/>
-          <w:numId w:val="25"/>
-        </w:numPr>
-        <w:rPr>
-          <w:lang w:val="sr-Latn-RS"/>
-        </w:rPr>
-      </w:pPr>
-      <w:proofErr w:type="spellStart"/>
-      <w:r>
-        <w:t>Preko</w:t>
-      </w:r>
-      <w:proofErr w:type="spellEnd"/>
-      <w:r>
-        <w:t xml:space="preserve"> </w:t>
-      </w:r>
-      <w:r>
-        <w:rPr>
-          <w:lang w:val="sr-Latn-RS"/>
-        </w:rPr>
-        <w:t xml:space="preserve">čega lepo da dokumentujem ER model, </w:t>
-      </w:r>
-      <w:proofErr w:type="spellStart"/>
-      <w:r>
-        <w:rPr>
-          <w:lang w:val="sr-Latn-RS"/>
-        </w:rPr>
-        <w:t>tj</w:t>
-      </w:r>
-      <w:proofErr w:type="spellEnd"/>
-      <w:r>
-        <w:rPr>
-          <w:lang w:val="sr-Latn-RS"/>
-        </w:rPr>
-        <w:t xml:space="preserve"> da li posle papira treba samo to da prebacim u </w:t>
-      </w:r>
-      <w:proofErr w:type="spellStart"/>
-      <w:r>
-        <w:rPr>
-          <w:lang w:val="sr-Latn-RS"/>
-        </w:rPr>
-        <w:t>modeler</w:t>
-      </w:r>
-      <w:proofErr w:type="spellEnd"/>
-      <w:r>
-        <w:rPr>
-          <w:lang w:val="sr-Latn-RS"/>
-        </w:rPr>
-        <w:t xml:space="preserve"> ili treba negde da to dokumentujem pa prebacim u </w:t>
-      </w:r>
-      <w:proofErr w:type="spellStart"/>
-      <w:proofErr w:type="gramStart"/>
-      <w:r>
-        <w:rPr>
-          <w:lang w:val="sr-Latn-RS"/>
-        </w:rPr>
-        <w:t>pdf</w:t>
-      </w:r>
-      <w:proofErr w:type="spellEnd"/>
-      <w:r>
-        <w:rPr>
-          <w:lang w:val="sr-Latn-RS"/>
-        </w:rPr>
-        <w:t xml:space="preserve"> </w:t>
-      </w:r>
-      <w:r>
-        <w:t>?</w:t>
-      </w:r>
-      <w:proofErr w:type="gramEnd"/>
-    </w:p>
-    <w:p>
-      <w:pPr>
-        <w:pStyle w:val="ListParagraph"/>
-        <w:numPr>
-          <w:ilvl w:val="0"/>
-          <w:numId w:val="25"/>
-        </w:numPr>
-        <w:rPr>
-          <w:lang w:val="sr-Latn-RS"/>
-        </w:rPr>
-      </w:pPr>
-      <w:r>
-        <w:rPr>
-          <w:lang w:val="sr-Latn-RS"/>
-        </w:rPr>
-        <w:lastRenderedPageBreak/>
-        <w:t xml:space="preserve">Šta stavljam za </w:t>
-      </w:r>
-      <w:proofErr w:type="spellStart"/>
-      <w:r>
-        <w:rPr>
-          <w:lang w:val="sr-Latn-RS"/>
-        </w:rPr>
-        <w:t>bolean</w:t>
-      </w:r>
-      <w:proofErr w:type="spellEnd"/>
-      <w:r>
-        <w:rPr>
-          <w:lang w:val="sr-Latn-RS"/>
-        </w:rPr>
-        <w:t xml:space="preserve"> kad može biti </w:t>
-      </w:r>
-      <w:proofErr w:type="spellStart"/>
-      <w:r>
-        <w:rPr>
-          <w:lang w:val="sr-Latn-RS"/>
-        </w:rPr>
-        <w:t>true</w:t>
-      </w:r>
-      <w:proofErr w:type="spellEnd"/>
-      <w:r>
-        <w:rPr>
-          <w:lang w:val="sr-Latn-RS"/>
-        </w:rPr>
-        <w:t xml:space="preserve"> ili </w:t>
-      </w:r>
-      <w:proofErr w:type="spellStart"/>
-      <w:r>
-        <w:rPr>
-          <w:lang w:val="sr-Latn-RS"/>
-        </w:rPr>
-        <w:t>false</w:t>
-      </w:r>
-      <w:proofErr w:type="spellEnd"/>
-      <w:r>
-        <w:rPr>
-          <w:lang w:val="sr-Latn-RS"/>
-        </w:rPr>
-        <w:t xml:space="preserve"> samo, šta je ovo </w:t>
-      </w:r>
-      <w:proofErr w:type="spellStart"/>
-      <w:r>
-        <w:rPr>
-          <w:lang w:val="sr-Latn-RS"/>
-        </w:rPr>
-        <w:t>size</w:t>
-      </w:r>
-      <w:proofErr w:type="spellEnd"/>
-      <w:r>
-        <w:rPr>
-          <w:lang w:val="sr-Latn-RS"/>
-        </w:rPr>
-        <w:t xml:space="preserve"> </w:t>
-      </w:r>
-      <w:hyperlink r:id="rId9" w:history="1">
-        <w:r>
-          <w:rPr>
-            <w:rStyle w:val="Hyperlink"/>
-            <w:lang w:val="sr-Latn-RS"/>
-          </w:rPr>
-          <w:t>https://prnt.sc/wns4ub</w:t>
-        </w:r>
-      </w:hyperlink>
-    </w:p>
-    <w:p>
-      <w:pPr>
-        <w:pStyle w:val="ListParagraph"/>
-        <w:numPr>
-          <w:ilvl w:val="0"/>
-          <w:numId w:val="25"/>
-        </w:numPr>
-        <w:rPr>
-          <w:lang w:val="sr-Latn-RS"/>
-        </w:rPr>
-      </w:pPr>
-      <w:r>
-        <w:rPr>
-          <w:lang w:val="sr-Latn-RS"/>
-        </w:rPr>
-        <w:t xml:space="preserve">Ako se u </w:t>
-      </w:r>
-      <w:proofErr w:type="spellStart"/>
-      <w:r>
-        <w:rPr>
-          <w:lang w:val="sr-Latn-RS"/>
-        </w:rPr>
-        <w:t>ski-pass</w:t>
-      </w:r>
-      <w:proofErr w:type="spellEnd"/>
-      <w:r>
-        <w:rPr>
-          <w:lang w:val="sr-Latn-RS"/>
-        </w:rPr>
-        <w:t xml:space="preserve"> prebaci </w:t>
-      </w:r>
-      <w:proofErr w:type="spellStart"/>
-      <w:r>
-        <w:rPr>
-          <w:lang w:val="sr-Latn-RS"/>
-        </w:rPr>
-        <w:t>kljuc</w:t>
-      </w:r>
-      <w:proofErr w:type="spellEnd"/>
-      <w:r>
-        <w:rPr>
-          <w:lang w:val="sr-Latn-RS"/>
-        </w:rPr>
-        <w:t xml:space="preserve"> iz </w:t>
-      </w:r>
-      <w:proofErr w:type="spellStart"/>
-      <w:r>
-        <w:rPr>
-          <w:lang w:val="sr-Latn-RS"/>
-        </w:rPr>
-        <w:t>skijasa</w:t>
-      </w:r>
-      <w:proofErr w:type="spellEnd"/>
-      <w:r>
-        <w:rPr>
-          <w:lang w:val="sr-Latn-RS"/>
-        </w:rPr>
-        <w:t xml:space="preserve"> zbog </w:t>
-      </w:r>
-      <w:proofErr w:type="spellStart"/>
-      <w:r>
-        <w:rPr>
-          <w:lang w:val="sr-Latn-RS"/>
-        </w:rPr>
-        <w:t>kardinaliteta</w:t>
-      </w:r>
-      <w:proofErr w:type="spellEnd"/>
-      <w:r>
-        <w:rPr>
-          <w:lang w:val="sr-Latn-RS"/>
-        </w:rPr>
-        <w:t xml:space="preserve"> (1,1) kod </w:t>
-      </w:r>
-      <w:proofErr w:type="spellStart"/>
-      <w:r>
-        <w:rPr>
-          <w:lang w:val="sr-Latn-RS"/>
-        </w:rPr>
-        <w:t>ski-pass</w:t>
-      </w:r>
-      <w:proofErr w:type="spellEnd"/>
-      <w:r>
-        <w:rPr>
-          <w:lang w:val="sr-Latn-RS"/>
-        </w:rPr>
-        <w:t xml:space="preserve">, da li je onda ima potrebe praviti gerund </w:t>
-      </w:r>
-      <w:proofErr w:type="spellStart"/>
-      <w:r>
-        <w:rPr>
-          <w:lang w:val="sr-Latn-RS"/>
-        </w:rPr>
-        <w:t>ond</w:t>
-      </w:r>
-      <w:proofErr w:type="spellEnd"/>
-      <w:r>
-        <w:rPr>
-          <w:lang w:val="sr-Latn-RS"/>
-        </w:rPr>
-        <w:t xml:space="preserve"> kupuje ili se </w:t>
-      </w:r>
-      <w:proofErr w:type="spellStart"/>
-      <w:r>
-        <w:rPr>
-          <w:lang w:val="sr-Latn-RS"/>
-        </w:rPr>
-        <w:t>moze</w:t>
-      </w:r>
-      <w:proofErr w:type="spellEnd"/>
-      <w:r>
-        <w:rPr>
-          <w:lang w:val="sr-Latn-RS"/>
-        </w:rPr>
-        <w:t xml:space="preserve"> </w:t>
-      </w:r>
-      <w:proofErr w:type="spellStart"/>
-      <w:r>
-        <w:rPr>
-          <w:lang w:val="sr-Latn-RS"/>
-        </w:rPr>
-        <w:t>odma</w:t>
-      </w:r>
-      <w:proofErr w:type="spellEnd"/>
-      <w:r>
-        <w:rPr>
-          <w:lang w:val="sr-Latn-RS"/>
-        </w:rPr>
-        <w:t xml:space="preserve"> </w:t>
-      </w:r>
-      <w:proofErr w:type="spellStart"/>
-      <w:r>
-        <w:rPr>
-          <w:lang w:val="sr-Latn-RS"/>
-        </w:rPr>
-        <w:t>ski-pass</w:t>
-      </w:r>
-      <w:proofErr w:type="spellEnd"/>
-      <w:r>
-        <w:rPr>
-          <w:lang w:val="sr-Latn-RS"/>
-        </w:rPr>
-        <w:t xml:space="preserve"> povezati sa staza ? </w:t>
-      </w:r>
-      <w:r>
-        <w:fldChar w:fldCharType="begin"/>
-      </w:r>
-      <w:r>
-        <w:instrText xml:space="preserve"> HYPERLINK "https:/</w:instrText>
-      </w:r>
-      <w:r>
-        <w:instrText xml:space="preserve">/prnt.sc/wnsv3u" </w:instrText>
-      </w:r>
-      <w:r>
-        <w:fldChar w:fldCharType="separate"/>
-      </w:r>
-      <w:r>
-        <w:rPr>
-          <w:rStyle w:val="Hyperlink"/>
-          <w:lang w:val="sr-Latn-RS"/>
-        </w:rPr>
-        <w:t>https://prnt.sc/wnsv3u</w:t>
-      </w:r>
-      <w:r>
-        <w:rPr>
-          <w:rStyle w:val="Hyperlink"/>
-          <w:lang w:val="sr-Latn-RS"/>
-        </w:rPr>
-        <w:fldChar w:fldCharType="end"/>
-      </w:r>
-    </w:p>
-    <w:p>
-      <w:pPr>
-        <w:pStyle w:val="ListParagraph"/>
-        <w:numPr>
-          <w:ilvl w:val="0"/>
-          <w:numId w:val="25"/>
-        </w:numPr>
-        <w:rPr>
-          <w:lang w:val="sr-Latn-RS"/>
-        </w:rPr>
-      </w:pPr>
-      <w:r>
-        <w:rPr>
-          <w:lang w:val="sr-Latn-RS"/>
-        </w:rPr>
-        <w:t xml:space="preserve">Da li je uredu da u data </w:t>
-      </w:r>
-      <w:proofErr w:type="spellStart"/>
-      <w:r>
-        <w:rPr>
-          <w:lang w:val="sr-Latn-RS"/>
-        </w:rPr>
-        <w:t>modeleru</w:t>
-      </w:r>
-      <w:proofErr w:type="spellEnd"/>
-      <w:r>
-        <w:rPr>
-          <w:lang w:val="sr-Latn-RS"/>
-        </w:rPr>
-        <w:t xml:space="preserve"> tj. u bazi da stavimo tamo gde je datum ipak var-</w:t>
-      </w:r>
-      <w:proofErr w:type="spellStart"/>
-      <w:r>
-        <w:rPr>
-          <w:lang w:val="sr-Latn-RS"/>
-        </w:rPr>
-        <w:t>char</w:t>
-      </w:r>
-      <w:proofErr w:type="spellEnd"/>
-      <w:r>
-        <w:rPr>
-          <w:lang w:val="sr-Latn-RS"/>
-        </w:rPr>
-        <w:t xml:space="preserve"> ? </w:t>
-      </w:r>
-    </w:p>
-    <w:p>
-      <w:pPr>
-        <w:pStyle w:val="ListParagraph"/>
-        <w:numPr>
-          <w:ilvl w:val="0"/>
-          <w:numId w:val="25"/>
-        </w:numPr>
-        <w:rPr>
-          <w:lang w:val="sr-Latn-RS"/>
-        </w:rPr>
-      </w:pPr>
-      <w:r>
-        <w:rPr>
-          <w:lang w:val="sr-Latn-RS"/>
-        </w:rPr>
-        <w:t xml:space="preserve">Šta radim sa kvalifikacionim obeležjem u </w:t>
-      </w:r>
-      <w:proofErr w:type="spellStart"/>
-      <w:r>
-        <w:rPr>
-          <w:lang w:val="sr-Latn-RS"/>
-        </w:rPr>
-        <w:t>DataModeleru</w:t>
-      </w:r>
-      <w:proofErr w:type="spellEnd"/>
-      <w:r>
-        <w:rPr>
-          <w:lang w:val="sr-Latn-RS"/>
-        </w:rPr>
-        <w:t xml:space="preserve"> </w:t>
-      </w:r>
-      <w:r>
-        <w:rPr>
-          <w:lang w:val="sr-Latn-RS"/>
-        </w:rPr>
-        <w:t>u okviru ISA hijerarhije</w:t>
-      </w:r>
-      <w:r>
-        <w:rPr>
-          <w:lang w:val="sr-Latn-RS"/>
-        </w:rPr>
-        <w:t xml:space="preserve"> </w:t>
-      </w:r>
-      <w:r>
-        <w:t>?</w:t>
-      </w:r>
-    </w:p>
-    <w:p>
-      <w:pPr>
-        <w:pStyle w:val="ListParagraph"/>
-        <w:numPr>
-          <w:ilvl w:val="0"/>
-          <w:numId w:val="25"/>
-        </w:numPr>
-        <w:rPr>
-          <w:lang w:val="sr-Latn-RS"/>
-        </w:rPr>
-      </w:pPr>
-      <w:r>
-        <w:t xml:space="preserve"> </w:t>
-      </w:r>
-      <w:proofErr w:type="spellStart"/>
-      <w:r>
-        <w:t>Ako</w:t>
-      </w:r>
-      <w:proofErr w:type="spellEnd"/>
-      <w:r>
-        <w:t xml:space="preserve"> imam </w:t>
-      </w:r>
-      <w:proofErr w:type="spellStart"/>
-      <w:r>
-        <w:t>neki</w:t>
-      </w:r>
-      <w:proofErr w:type="spellEnd"/>
-      <w:r>
-        <w:t xml:space="preserve"> tip, da li </w:t>
-      </w:r>
-      <w:proofErr w:type="spellStart"/>
-      <w:r>
-        <w:t>onda</w:t>
-      </w:r>
-      <w:proofErr w:type="spellEnd"/>
-      <w:r>
-        <w:t xml:space="preserve"> za </w:t>
-      </w:r>
-      <w:proofErr w:type="spellStart"/>
-      <w:r>
-        <w:t>njega</w:t>
-      </w:r>
-      <w:proofErr w:type="spellEnd"/>
-      <w:r>
-        <w:t xml:space="preserve"> </w:t>
-      </w:r>
-      <w:proofErr w:type="spellStart"/>
-      <w:r>
-        <w:t>pravim</w:t>
-      </w:r>
-      <w:proofErr w:type="spellEnd"/>
-      <w:r>
-        <w:t xml:space="preserve"> </w:t>
-      </w:r>
-      <w:proofErr w:type="spellStart"/>
-      <w:r>
-        <w:t>domen</w:t>
-      </w:r>
-      <w:proofErr w:type="spellEnd"/>
-      <w:r>
-        <w:t xml:space="preserve">, </w:t>
-      </w:r>
-      <w:proofErr w:type="spellStart"/>
-      <w:r>
-        <w:t>koliko</w:t>
-      </w:r>
-      <w:proofErr w:type="spellEnd"/>
-      <w:r>
-        <w:t xml:space="preserve"> </w:t>
-      </w:r>
-      <w:proofErr w:type="spellStart"/>
-      <w:r>
-        <w:t>sam</w:t>
-      </w:r>
-      <w:proofErr w:type="spellEnd"/>
-      <w:r>
-        <w:t xml:space="preserve"> </w:t>
-      </w:r>
-      <w:proofErr w:type="spellStart"/>
-      <w:r>
-        <w:t>razumeo</w:t>
-      </w:r>
-      <w:proofErr w:type="spellEnd"/>
-      <w:r>
-        <w:t xml:space="preserve"> </w:t>
-      </w:r>
-      <w:proofErr w:type="spellStart"/>
-      <w:r>
-        <w:t>domen</w:t>
-      </w:r>
-      <w:proofErr w:type="spellEnd"/>
-      <w:r>
-        <w:t xml:space="preserve"> </w:t>
-      </w:r>
-      <w:proofErr w:type="spellStart"/>
-      <w:r>
-        <w:t>predstavlja</w:t>
-      </w:r>
-      <w:proofErr w:type="spellEnd"/>
-      <w:r>
-        <w:t xml:space="preserve"> </w:t>
-      </w:r>
-      <w:proofErr w:type="spellStart"/>
-      <w:r>
-        <w:t>kao</w:t>
-      </w:r>
-      <w:proofErr w:type="spellEnd"/>
-      <w:r>
-        <w:t xml:space="preserve"> </w:t>
-      </w:r>
-      <w:proofErr w:type="spellStart"/>
-      <w:r>
-        <w:t>neki</w:t>
-      </w:r>
-      <w:proofErr w:type="spellEnd"/>
-      <w:r>
-        <w:t xml:space="preserve"> </w:t>
-      </w:r>
-      <w:proofErr w:type="spellStart"/>
-      <w:r>
-        <w:t>enum</w:t>
-      </w:r>
-      <w:proofErr w:type="spellEnd"/>
-      <w:r>
-        <w:t xml:space="preserve"> </w:t>
-      </w:r>
-      <w:proofErr w:type="spellStart"/>
-      <w:proofErr w:type="gramStart"/>
-      <w:r>
-        <w:t>onda</w:t>
-      </w:r>
-      <w:proofErr w:type="spellEnd"/>
-      <w:r>
-        <w:t xml:space="preserve"> ?</w:t>
-      </w:r>
-      <w:proofErr w:type="gramEnd"/>
-      <w:r>
-        <w:t xml:space="preserve"> </w:t>
-      </w:r>
-      <w:hyperlink r:id="rId10" w:history="1">
-        <w:r>
-          <w:rPr>
-            <w:rStyle w:val="Hyperlink"/>
-          </w:rPr>
-          <w:t>https://prnt.sc/wntc0n</w:t>
-        </w:r>
-      </w:hyperlink>
-      <w:r>
-        <w:t xml:space="preserve"> u </w:t>
-      </w:r>
-      <w:proofErr w:type="spellStart"/>
-      <w:r>
-        <w:t>ovom</w:t>
-      </w:r>
-      <w:proofErr w:type="spellEnd"/>
-      <w:r>
-        <w:t xml:space="preserve"> </w:t>
-      </w:r>
-      <w:proofErr w:type="spellStart"/>
-      <w:r>
-        <w:t>primeru</w:t>
-      </w:r>
-      <w:proofErr w:type="spellEnd"/>
-      <w:r>
-        <w:t xml:space="preserve"> bi </w:t>
-      </w:r>
-      <w:proofErr w:type="spellStart"/>
-      <w:r>
-        <w:t>onda</w:t>
-      </w:r>
-      <w:proofErr w:type="spellEnd"/>
-      <w:r>
-        <w:t xml:space="preserve"> </w:t>
-      </w:r>
-      <w:r>
-        <w:t xml:space="preserve">tip </w:t>
-      </w:r>
-      <w:proofErr w:type="spellStart"/>
-      <w:r>
-        <w:t>skija</w:t>
-      </w:r>
-      <w:proofErr w:type="spellEnd"/>
-      <w:r>
-        <w:t xml:space="preserve"> </w:t>
-      </w:r>
-      <w:proofErr w:type="spellStart"/>
-      <w:r>
-        <w:t>imao</w:t>
-      </w:r>
-      <w:proofErr w:type="spellEnd"/>
-      <w:r>
-        <w:t xml:space="preserve"> </w:t>
-      </w:r>
-      <w:proofErr w:type="spellStart"/>
-      <w:r>
-        <w:t>tih</w:t>
-      </w:r>
-      <w:proofErr w:type="spellEnd"/>
-      <w:r>
-        <w:t xml:space="preserve"> par </w:t>
-      </w:r>
-      <w:proofErr w:type="spellStart"/>
-      <w:r>
-        <w:t>enum</w:t>
-      </w:r>
-      <w:proofErr w:type="spellEnd"/>
-      <w:r>
-        <w:t xml:space="preserve"> </w:t>
-      </w:r>
-      <w:proofErr w:type="spellStart"/>
-      <w:r>
-        <w:t>vrednosti</w:t>
-      </w:r>
-      <w:proofErr w:type="spellEnd"/>
-      <w:r>
-        <w:t xml:space="preserve"> (</w:t>
-      </w:r>
-      <w:proofErr w:type="spellStart"/>
-      <w:r>
-        <w:t>ako</w:t>
-      </w:r>
-      <w:proofErr w:type="spellEnd"/>
-      <w:r>
-        <w:t xml:space="preserve"> </w:t>
-      </w:r>
-      <w:proofErr w:type="spellStart"/>
-      <w:r>
-        <w:t>bih</w:t>
-      </w:r>
-      <w:proofErr w:type="spellEnd"/>
-      <w:r>
-        <w:t xml:space="preserve"> </w:t>
-      </w:r>
-      <w:proofErr w:type="spellStart"/>
-      <w:r>
-        <w:t>dodao</w:t>
-      </w:r>
-      <w:proofErr w:type="spellEnd"/>
-      <w:r>
-        <w:t xml:space="preserve"> </w:t>
-      </w:r>
-      <w:proofErr w:type="spellStart"/>
-      <w:r>
-        <w:t>domen</w:t>
-      </w:r>
-      <w:proofErr w:type="spellEnd"/>
-      <w:r>
-        <w:t xml:space="preserve"> I par </w:t>
-      </w:r>
-      <w:proofErr w:type="spellStart"/>
-      <w:r>
-        <w:t>vrednosti</w:t>
-      </w:r>
-      <w:proofErr w:type="spellEnd"/>
-      <w:proofErr w:type="gramStart"/>
-      <w:r>
-        <w:t>) ?</w:t>
-      </w:r>
-      <w:proofErr w:type="gramEnd"/>
-      <w:r>
-        <w:t xml:space="preserve"> Ili je </w:t>
-      </w:r>
-      <w:proofErr w:type="spellStart"/>
-      <w:r>
-        <w:t>okej</w:t>
-      </w:r>
-      <w:proofErr w:type="spellEnd"/>
-      <w:r>
-        <w:t xml:space="preserve"> da </w:t>
-      </w:r>
-      <w:proofErr w:type="spellStart"/>
-      <w:r>
-        <w:t>ostavim</w:t>
-      </w:r>
-      <w:proofErr w:type="spellEnd"/>
-      <w:r>
-        <w:t xml:space="preserve"> </w:t>
-      </w:r>
-      <w:proofErr w:type="gramStart"/>
-      <w:r>
-        <w:t>varchar ?</w:t>
-      </w:r>
-      <w:proofErr w:type="gramEnd"/>
-    </w:p>
-    <w:p>
-      <w:pPr>
-        <w:pStyle w:val="ListParagraph"/>
-        <w:numPr>
-          <w:ilvl w:val="0"/>
-          <w:numId w:val="25"/>
-        </w:numPr>
-        <w:rPr>
-          <w:lang w:val="sr-Latn-RS"/>
-        </w:rPr>
-      </w:pPr>
-      <w:proofErr w:type="spellStart"/>
-      <w:r>
-        <w:t>Kako</w:t>
-      </w:r>
-      <w:proofErr w:type="spellEnd"/>
-      <w:r>
-        <w:t xml:space="preserve"> da define</w:t>
-      </w:r>
-      <w:proofErr w:type="spellStart"/>
-      <w:r>
-        <w:rPr>
-          <w:lang w:val="sr-Latn-RS"/>
-        </w:rPr>
-        <w:t>šem</w:t>
-      </w:r>
-      <w:proofErr w:type="spellEnd"/>
-      <w:r>
-        <w:rPr>
-          <w:lang w:val="sr-Latn-RS"/>
-        </w:rPr>
-        <w:t xml:space="preserve"> </w:t>
-      </w:r>
-      <w:proofErr w:type="spellStart"/>
-      <w:r>
-        <w:rPr>
-          <w:lang w:val="sr-Latn-RS"/>
-        </w:rPr>
-        <w:t>kardinalitete</w:t>
-      </w:r>
-      <w:proofErr w:type="spellEnd"/>
-      <w:r>
-        <w:rPr>
-          <w:lang w:val="sr-Latn-RS"/>
-        </w:rPr>
-        <w:t xml:space="preserve"> u ISI u </w:t>
-      </w:r>
-      <w:proofErr w:type="spellStart"/>
-      <w:proofErr w:type="gramStart"/>
-      <w:r>
-        <w:rPr>
-          <w:lang w:val="sr-Latn-RS"/>
-        </w:rPr>
-        <w:t>modeleru</w:t>
-      </w:r>
-      <w:proofErr w:type="spellEnd"/>
-      <w:r>
-        <w:rPr>
-          <w:lang w:val="sr-Latn-RS"/>
-        </w:rPr>
-        <w:t xml:space="preserve"> </w:t>
-      </w:r>
-      <w:r>
-        <w:t>?</w:t>
-      </w:r>
-      <w:proofErr w:type="gramEnd"/>
-    </w:p>
-    <w:p>
-      <w:pPr>
-        <w:ind w:left="360"/>
         <w:rPr>
           <w:lang w:val="sr-Latn-RS"/>
         </w:rPr>
@@ -9373,6 +8856,49 @@
       <w:shd w:val="clear" w:color="auto" w:fill="E1DFDD"/>
     </w:rPr>
   </w:style>
+  <w:style w:type="paragraph" w:styleId="TOCHeading">
+    <w:name w:val="TOC Heading"/>
+    <w:basedOn w:val="Heading1"/>
+    <w:next w:val="Normal"/>
+    <w:uiPriority w:val="39"/>
+    <w:unhideWhenUsed/>
+    <w:qFormat/>
+    <w:rsid w:val="00AC1157"/>
+    <w:pPr>
+      <w:spacing w:line="259" w:lineRule="auto"/>
+      <w:jc w:val="left"/>
+      <w:outlineLvl w:val="9"/>
+    </w:pPr>
+    <w:rPr>
+      <w:b w:val="0"/>
+      <w:sz w:val="32"/>
+    </w:rPr>
+  </w:style>
+  <w:style w:type="paragraph" w:styleId="TOC1">
+    <w:name w:val="toc 1"/>
+    <w:basedOn w:val="Normal"/>
+    <w:next w:val="Normal"/>
+    <w:autoRedefine/>
+    <w:uiPriority w:val="39"/>
+    <w:unhideWhenUsed/>
+    <w:rsid w:val="00AC1157"/>
+    <w:pPr>
+      <w:spacing w:after="100"/>
+    </w:pPr>
+  </w:style>
+  <w:style w:type="paragraph" w:styleId="TOC2">
+    <w:name w:val="toc 2"/>
+    <w:basedOn w:val="Normal"/>
+    <w:next w:val="Normal"/>
+    <w:autoRedefine/>
+    <w:uiPriority w:val="39"/>
+    <w:unhideWhenUsed/>
+    <w:rsid w:val="00AC1157"/>
+    <w:pPr>
+      <w:spacing w:after="100"/>
+      <w:ind w:left="240"/>
+    </w:pPr>
+  </w:style>
 </w:styles>
 </file>
 
@@ -9638,6 +9164,10 @@
 </file>
 
 <file path=customXml/item1.xml><?xml version="1.0" encoding="utf-8"?>
+<b:Sources xmlns:b="http://schemas.openxmlformats.org/officeDocument/2006/bibliography" xmlns="http://schemas.openxmlformats.org/officeDocument/2006/bibliography" SelectedStyle="\APASixthEditionOfficeOnline.xsl" StyleName="APA" Version="6"/>
+</file>
+
+<file path=customXml/item2.xml><?xml version="1.0" encoding="utf-8"?>
 <p:properties xmlns:p="http://schemas.microsoft.com/office/2006/metadata/properties" xmlns:xsi="http://www.w3.org/2001/XMLSchema-instance" xmlns:pc="http://schemas.microsoft.com/office/infopath/2007/PartnerControls">
   <documentManagement>
     <LocLastLocAttemptVersionTypeLookup xmlns="4873beb7-5857-4685-be1f-d57550cc96cc" xsi:nil="true"/>
@@ -9773,20 +9303,7 @@
 </p:properties>
 </file>
 
-<file path=customXml/item2.xml><?xml version="1.0" encoding="utf-8"?>
-<b:Sources xmlns:b="http://schemas.openxmlformats.org/officeDocument/2006/bibliography" xmlns="http://schemas.openxmlformats.org/officeDocument/2006/bibliography" SelectedStyle="\APASixthEditionOfficeOnline.xsl" StyleName="APA" Version="6"/>
-</file>
-
 <file path=customXml/item3.xml><?xml version="1.0" encoding="utf-8"?>
-<?mso-contentType ?>
-<FormTemplates xmlns="http://schemas.microsoft.com/sharepoint/v3/contenttype/forms">
-  <Display>DocumentLibraryForm</Display>
-  <Edit>AssetEditForm</Edit>
-  <New>DocumentLibraryForm</New>
-</FormTemplates>
-</file>
-
-<file path=customXml/item4.xml><?xml version="1.0" encoding="utf-8"?>
 <ct:contentTypeSchema xmlns:ct="http://schemas.microsoft.com/office/2006/metadata/contentType" xmlns:ma="http://schemas.microsoft.com/office/2006/metadata/properties/metaAttributes" ct:_="" ma:_="" ma:contentTypeName="TemplateFile" ma:contentTypeID="0x0101006EDDDB5EE6D98C44930B742096920B300400F5B6D36B3EF94B4E9A635CDF2A18F5B8" ma:contentTypeVersion="72" ma:contentTypeDescription="Create a new document." ma:contentTypeScope="" ma:versionID="a23e56308344d904b51738559c3d67c9">
   <xsd:schema xmlns:xsd="http://www.w3.org/2001/XMLSchema" xmlns:xs="http://www.w3.org/2001/XMLSchema" xmlns:p="http://schemas.microsoft.com/office/2006/metadata/properties" xmlns:ns2="4873beb7-5857-4685-be1f-d57550cc96cc" targetNamespace="http://schemas.microsoft.com/office/2006/metadata/properties" ma:root="true" ma:fieldsID="cd0908cc4600e77bf5da051303e00c8d" ns2:_="">
     <xsd:import namespace="4873beb7-5857-4685-be1f-d57550cc96cc"/>
@@ -10826,7 +10343,24 @@
 </ct:contentTypeSchema>
 </file>
 
+<file path=customXml/item4.xml><?xml version="1.0" encoding="utf-8"?>
+<?mso-contentType ?>
+<FormTemplates xmlns="http://schemas.microsoft.com/sharepoint/v3/contenttype/forms">
+  <Display>DocumentLibraryForm</Display>
+  <Edit>AssetEditForm</Edit>
+  <New>DocumentLibraryForm</New>
+</FormTemplates>
+</file>
+
 <file path=customXml/itemProps1.xml><?xml version="1.0" encoding="utf-8"?>
+<ds:datastoreItem xmlns:ds="http://schemas.openxmlformats.org/officeDocument/2006/customXml" ds:itemID="{3F39EB86-A65D-47F1-9C02-B987CFF6F495}">
+  <ds:schemaRefs>
+    <ds:schemaRef ds:uri="http://schemas.openxmlformats.org/officeDocument/2006/bibliography"/>
+  </ds:schemaRefs>
+</ds:datastoreItem>
+</file>
+
+<file path=customXml/itemProps2.xml><?xml version="1.0" encoding="utf-8"?>
 <ds:datastoreItem xmlns:ds="http://schemas.openxmlformats.org/officeDocument/2006/customXml" ds:itemID="{7FBDB1CC-CEFB-4E46-8174-1F0AA0D30B24}">
   <ds:schemaRefs>
     <ds:schemaRef ds:uri="http://schemas.microsoft.com/office/2006/metadata/properties"/>
@@ -10836,23 +10370,7 @@
 </ds:datastoreItem>
 </file>
 
-<file path=customXml/itemProps2.xml><?xml version="1.0" encoding="utf-8"?>
-<ds:datastoreItem xmlns:ds="http://schemas.openxmlformats.org/officeDocument/2006/customXml" ds:itemID="{3F39EB86-A65D-47F1-9C02-B987CFF6F495}">
-  <ds:schemaRefs>
-    <ds:schemaRef ds:uri="http://schemas.openxmlformats.org/officeDocument/2006/bibliography"/>
-  </ds:schemaRefs>
-</ds:datastoreItem>
-</file>
-
 <file path=customXml/itemProps3.xml><?xml version="1.0" encoding="utf-8"?>
-<ds:datastoreItem xmlns:ds="http://schemas.openxmlformats.org/officeDocument/2006/customXml" ds:itemID="{C01C3C56-10DB-49F7-B061-44D8728D078A}">
-  <ds:schemaRefs>
-    <ds:schemaRef ds:uri="http://schemas.microsoft.com/sharepoint/v3/contenttype/forms"/>
-  </ds:schemaRefs>
-</ds:datastoreItem>
-</file>
-
-<file path=customXml/itemProps4.xml><?xml version="1.0" encoding="utf-8"?>
 <ds:datastoreItem xmlns:ds="http://schemas.openxmlformats.org/officeDocument/2006/customXml" ds:itemID="{4B3A7E92-E05A-4924-9E8A-9F6659E5855B}">
   <ds:schemaRefs>
     <ds:schemaRef ds:uri="http://schemas.microsoft.com/office/2006/metadata/contentType"/>
@@ -10868,4 +10386,12 @@
     <ds:schemaRef ds:uri="http://schemas.microsoft.com/internal/obd"/>
   </ds:schemaRefs>
 </ds:datastoreItem>
+</file>
+
+<file path=customXml/itemProps4.xml><?xml version="1.0" encoding="utf-8"?>
+<ds:datastoreItem xmlns:ds="http://schemas.openxmlformats.org/officeDocument/2006/customXml" ds:itemID="{C01C3C56-10DB-49F7-B061-44D8728D078A}">
+  <ds:schemaRefs>
+    <ds:schemaRef ds:uri="http://schemas.microsoft.com/sharepoint/v3/contenttype/forms"/>
+  </ds:schemaRefs>
+</ds:datastoreItem>
 </file>
</xml_diff>